<commit_message>
Latest version for Streamlit UI
</commit_message>
<xml_diff>
--- a/reports/Market_Research_Innovation_Strategy_Consulting_USA.docx
+++ b/reports/Market_Research_Innovation_Strategy_Consulting_USA.docx
@@ -7,7 +7,7 @@
         <w:pStyle w:val="Heading1"/>
       </w:pPr>
       <w:r>
-        <w:t>Innovation Strategy Consulting in the USA: A Market Overview</w:t>
+        <w:t>Innovation Strategy Consulting in the USA: An Overview</w:t>
       </w:r>
     </w:p>
     <w:p>
@@ -23,7 +23,7 @@
         <w:jc w:val="both"/>
       </w:pPr>
       <w:r>
-        <w:t>The Innovation Strategy Consulting market in the USA is poised for robust growth, driven by the increasing complexity of business environments and the need for organizations to adapt to rapid changes. This report delves into the dynamics of the strategy consulting market, highlighting key trends such as technological advancements, the impact of COVID-19, and the growing emphasis on sustainability. We explore market segmentation by services, enterprise size, and industry verticals, while also analyzing the competitive landscape dominated by major players. Finally, we provide insights into regional characteristics and future projections, underscoring the critical role of innovation in shaping consulting strategies.</w:t>
+        <w:t>The Innovation Strategy Consulting market in the USA is on a robust growth trajectory, projected to expand from USD 51.28 billion in 2024 to USD 79.90 billion by 2032, with a CAGR of 5.70%. This report delves into the current market landscape, highlighting key drivers such as digital transformation, complex business environments, and the shift towards value-based models. We explore market segmentation across services, company sizes, and industry verticals, alongside future projections that emphasize the increasing demand for sustainability and data-driven decision-making. Additionally, we analyze competitive dynamics, regional growth trends, and evolving consumer demands, providing a comprehensive view of the strategic consulting landscape in the USA.</w:t>
       </w:r>
     </w:p>
     <w:p>
@@ -39,7 +39,7 @@
         <w:pStyle w:val="Heading2"/>
       </w:pPr>
       <w:r>
-        <w:t>Quantifying Growth: Insights into the Strategy Consulting Market</w:t>
+        <w:t>Strategy Consulting Market Analysis: Current Size, Growth Rate, and Future Projections</w:t>
       </w:r>
     </w:p>
     <w:p>
@@ -55,7 +55,7 @@
         <w:jc w:val="both"/>
       </w:pPr>
       <w:r>
-        <w:t>The strategy consulting market is experiencing significant growth, driven by the increasing complexity of business environments and the need for organizations to adapt to rapid changes. As companies face challenges such as technological advancements, regulatory changes, and evolving consumer preferences, the demand for strategic consulting services has surged. The market is projected to grow from USD 48.52 billion in 2023 to USD 79.90 billion by 2032, reflecting a compound annual growth rate (CAGR) of 5.70% during the forecast period from 2024 to 2032 [1].</w:t>
+        <w:t>The Strategy Consulting market is experiencing significant growth, driven by the increasing complexity of business environments and the need for organizations to adapt to rapid changes. As companies seek to enhance their competitive edge, the demand for strategic consulting services has surged. The market size for Strategy Consulting is projected to grow from USD 51.28 billion in 2024 to USD 79.90 billion by 2032, reflecting a compound annual growth rate (CAGR) of 5.70% during the forecast period from 2024 to 2032. This growth trajectory is indicative of the evolving landscape of business strategy, where organizations are increasingly relying on expert guidance to navigate challenges and seize opportunities in a dynamic market environment [1][4].</w:t>
       </w:r>
     </w:p>
     <w:p>
@@ -63,7 +63,7 @@
         <w:jc w:val="both"/>
       </w:pPr>
       <w:r>
-        <w:t>The strategy consulting landscape is characterized by a diverse range of services, including mergers and acquisitions, corporate strategy, business model transformation, economic policy, and organizational strategy. These services cater to various sectors, including IT and telecommunications, healthcare, banking, financial services, insurance (BFSI), retail, and manufacturing. The segmentation of the market by size indicates a notable presence of both large enterprises and small to medium enterprises (SMEs) seeking strategic guidance to enhance their operational efficiency and competitive positioning [1].</w:t>
+        <w:t>In 2023, the Strategy Consulting market was valued at USD 48.52 billion, showcasing a robust foundation for future growth. The anticipated increase in market size underscores the critical role that strategic consulting plays in shaping business strategies across various sectors, including IT &amp; telecommunications, healthcare, banking, financial services, insurance (BFSI), retail, and manufacturing [1][4][5].</w:t>
       </w:r>
     </w:p>
     <w:p>
@@ -71,7 +71,7 @@
         <w:pStyle w:val="Heading3"/>
       </w:pPr>
       <w:r>
-        <w:t>Market Dynamics and Trends</w:t>
+        <w:t>Market Size and Growth Rate</w:t>
       </w:r>
     </w:p>
     <w:p>
@@ -79,7 +79,7 @@
         <w:jc w:val="both"/>
       </w:pPr>
       <w:r>
-        <w:t>#### Technological Advancements</w:t>
+        <w:t>The Strategy Consulting market is characterized by a steady growth rate, with projections indicating a CAGR of 5.70% from 2024 to 2032. This growth is fueled by several factors, including the proliferation of digital business models, the need for operational efficiency, and the increasing complexity of market dynamics. The United States Strategic Consulting Services market, in particular, is expected to register a higher CAGR of 6.8% during the forecast period from 2025 to 2030, reflecting the robust demand for strategic consulting services in the region [2][3].</w:t>
       </w:r>
     </w:p>
     <w:p>
@@ -87,7 +87,7 @@
         <w:jc w:val="both"/>
       </w:pPr>
       <w:r>
-        <w:t>The North American strategy consulting market is particularly dynamic, with firms leveraging advanced analytics and data-driven insights to provide clients with informed decision-making capabilities. The integration of technology into consulting practices is reshaping the industry, as firms adopt innovative solutions to optimize performance and deliver exceptional client experiences [2]. The emphasis on technology is not merely a trend but a necessity, as organizations strive to remain competitive in an increasingly digital landscape.</w:t>
+        <w:t>The growth in the Strategy Consulting market can be attributed to the following key drivers:</w:t>
       </w:r>
     </w:p>
     <w:p>
@@ -95,7 +95,7 @@
         <w:jc w:val="both"/>
       </w:pPr>
       <w:r>
-        <w:t>#### Impact of COVID-19</w:t>
+        <w:t>1. **Digital Transformation**: The rise of digital business models is reshaping the consulting landscape. Organizations are increasingly seeking guidance on how to leverage technology to enhance their operations and customer engagement. This trend is particularly evident in sectors such as IT &amp; telecommunications and e-commerce, where strategic consulting services are essential for navigating digital disruptions [5].</w:t>
       </w:r>
     </w:p>
     <w:p>
@@ -103,7 +103,7 @@
         <w:jc w:val="both"/>
       </w:pPr>
       <w:r>
-        <w:t>The COVID-19 pandemic has had a profound impact on the strategy consulting market, accelerating the adoption of digital transformation initiatives. Firms have had to adapt quickly to remote work environments and changing client needs, leading to a surge in demand for consulting services that focus on resilience and recovery strategies. The pandemic has also highlighted the importance of agility and flexibility in business operations, prompting organizations to seek expert guidance on navigating uncertainties [3].</w:t>
+        <w:t>2. **Complex Business Environments**: As businesses face unprecedented challenges, including economic fluctuations, regulatory changes, and competitive pressures, the need for expert strategic advice has never been greater. Companies are turning to consultants to help them develop adaptive strategies that can withstand market volatility [4].</w:t>
       </w:r>
     </w:p>
     <w:p>
@@ -111,15 +111,7 @@
         <w:jc w:val="both"/>
       </w:pPr>
       <w:r>
-        <w:t>#### Sustainability and Ethical Considerations</w:t>
-      </w:r>
-    </w:p>
-    <w:p>
-      <w:pPr>
-        <w:jc w:val="both"/>
-      </w:pPr>
-      <w:r>
-        <w:t>As global awareness of environmental and social issues grows, strategy consulting firms are increasingly focusing on sustainability and ethical practices. Companies are under pressure to align their operations with sustainable practices, and consultants are expected to provide insights on how to achieve these goals. This shift is not only about compliance but also about creating long-term value and fostering a more equitable workplace [4]. The demand for consultants with expertise in environmental regulations and sustainable business practices is expected to rise as organizations prioritize these aspects in their strategic planning.</w:t>
+        <w:t>3. **Focus on Value-Based Models**: The shift towards value-based revenue models is driving demand for strategic consulting services. Organizations are looking for ways to optimize their revenue streams and improve profitability, which often requires the expertise of consultants who can provide insights into market trends and best practices [5].</w:t>
       </w:r>
     </w:p>
     <w:p>
@@ -135,7 +127,7 @@
         <w:jc w:val="both"/>
       </w:pPr>
       <w:r>
-        <w:t>#### By Services</w:t>
+        <w:t>The Strategy Consulting market can be segmented based on various criteria, including services offered, company size, industry verticals, and geographical regions.</w:t>
       </w:r>
     </w:p>
     <w:p>
@@ -143,7 +135,7 @@
         <w:jc w:val="both"/>
       </w:pPr>
       <w:r>
-        <w:t>The strategy consulting market can be segmented into various service categories, each addressing specific client needs:</w:t>
+        <w:t>#### Services Offered</w:t>
       </w:r>
     </w:p>
     <w:p>
@@ -151,7 +143,7 @@
         <w:jc w:val="both"/>
       </w:pPr>
       <w:r>
-        <w:t>1. **Mergers &amp; Acquisitions**: This service area remains a cornerstone of strategy consulting, as companies seek to expand their market presence through strategic partnerships and acquisitions.</w:t>
+        <w:t>The primary services within the Strategy Consulting market include:</w:t>
       </w:r>
     </w:p>
     <w:p>
@@ -159,7 +151,7 @@
         <w:jc w:val="both"/>
       </w:pPr>
       <w:r>
-        <w:t>2. **Corporate Strategy**: Consultants assist organizations in defining their long-term vision and strategic objectives, ensuring alignment with market trends and consumer demands.</w:t>
+        <w:t>- **Mergers &amp; Acquisitions**: Consulting services that assist organizations in navigating the complexities of mergers and acquisitions, including due diligence and integration strategies.</w:t>
       </w:r>
     </w:p>
     <w:p>
@@ -167,7 +159,7 @@
         <w:jc w:val="both"/>
       </w:pPr>
       <w:r>
-        <w:t>3. **Business Model Transformation**: As industries evolve, businesses must adapt their models to remain relevant. Consultants provide insights on innovative approaches to business operations.</w:t>
+        <w:t>- **Corporate Strategy**: Guidance on long-term strategic planning and positioning within the market.</w:t>
       </w:r>
     </w:p>
     <w:p>
@@ -175,7 +167,7 @@
         <w:jc w:val="both"/>
       </w:pPr>
       <w:r>
-        <w:t>4. **Economic Policy**: With the global economy facing uncertainties, consultants offer guidance on navigating economic challenges and leveraging opportunities.</w:t>
+        <w:t>- **Business Model Transformation**: Support for organizations looking to innovate their business models to remain competitive.</w:t>
       </w:r>
     </w:p>
     <w:p>
@@ -183,7 +175,7 @@
         <w:jc w:val="both"/>
       </w:pPr>
       <w:r>
-        <w:t>5. **Organizational Strategy**: This involves optimizing internal structures and processes to enhance efficiency and effectiveness [1].</w:t>
+        <w:t>- **Economic Policy**: Consulting services that help businesses understand and adapt to economic policies and regulations.</w:t>
       </w:r>
     </w:p>
     <w:p>
@@ -191,7 +183,7 @@
         <w:jc w:val="both"/>
       </w:pPr>
       <w:r>
-        <w:t>#### By Size</w:t>
+        <w:t>- **Organizational Strategy**: Assistance in aligning organizational structure and culture with strategic objectives [4][5].</w:t>
       </w:r>
     </w:p>
     <w:p>
@@ -199,7 +191,7 @@
         <w:jc w:val="both"/>
       </w:pPr>
       <w:r>
-        <w:t>The market is also segmented by the size of the enterprises seeking consulting services:</w:t>
+        <w:t>#### Company Size</w:t>
       </w:r>
     </w:p>
     <w:p>
@@ -207,7 +199,7 @@
         <w:jc w:val="both"/>
       </w:pPr>
       <w:r>
-        <w:t>- **Large Enterprises**: These organizations often have complex needs and require comprehensive consulting services to manage their vast operations and strategic initiatives.</w:t>
+        <w:t>The market is also segmented by company size, with services tailored for both large enterprises and small to medium-sized enterprises (SMEs). Large enterprises often require comprehensive consulting services that address complex organizational challenges, while SMEs may seek targeted advice to enhance operational efficiency and market positioning [4].</w:t>
       </w:r>
     </w:p>
     <w:p>
@@ -215,7 +207,7 @@
         <w:jc w:val="both"/>
       </w:pPr>
       <w:r>
-        <w:t>- **Small &amp; Medium Enterprises (SMEs)**: SMEs are increasingly recognizing the value of strategic consulting to drive growth and competitiveness, leading to a rise in demand for tailored consulting solutions [1].</w:t>
+        <w:t>#### Industry Verticals</w:t>
       </w:r>
     </w:p>
     <w:p>
@@ -223,7 +215,7 @@
         <w:jc w:val="both"/>
       </w:pPr>
       <w:r>
-        <w:t>#### By Vertical</w:t>
+        <w:t>The Strategy Consulting market serves a diverse range of industry verticals, including:</w:t>
       </w:r>
     </w:p>
     <w:p>
@@ -231,7 +223,7 @@
         <w:jc w:val="both"/>
       </w:pPr>
       <w:r>
-        <w:t>The strategy consulting market serves a variety of sectors, including:</w:t>
+        <w:t>- **IT &amp; Telecommunications**</w:t>
       </w:r>
     </w:p>
     <w:p>
@@ -239,7 +231,7 @@
         <w:jc w:val="both"/>
       </w:pPr>
       <w:r>
-        <w:t>- **IT &amp; Telecommunications**: As technology continues to evolve, consulting firms are helping clients navigate digital transformation and optimize their IT strategies.</w:t>
+        <w:t>- **Healthcare**</w:t>
       </w:r>
     </w:p>
     <w:p>
@@ -247,7 +239,7 @@
         <w:jc w:val="both"/>
       </w:pPr>
       <w:r>
-        <w:t>- **Healthcare**: The healthcare sector is undergoing significant changes, and consultants are providing insights on regulatory compliance, operational efficiency, and patient care improvements.</w:t>
+        <w:t>- **BFSI**</w:t>
       </w:r>
     </w:p>
     <w:p>
@@ -255,7 +247,7 @@
         <w:jc w:val="both"/>
       </w:pPr>
       <w:r>
-        <w:t>- **BFSI**: The banking, financial services, and insurance sector is leveraging consulting services to enhance risk management, regulatory compliance, and customer experience.</w:t>
+        <w:t>- **Retail**</w:t>
       </w:r>
     </w:p>
     <w:p>
@@ -263,7 +255,7 @@
         <w:jc w:val="both"/>
       </w:pPr>
       <w:r>
-        <w:t>- **Retail**: With the rise of e-commerce and changing consumer behaviors, retail businesses are seeking consulting expertise to adapt their strategies accordingly.</w:t>
+        <w:t>- **Manufacturing**</w:t>
       </w:r>
     </w:p>
     <w:p>
@@ -271,15 +263,15 @@
         <w:jc w:val="both"/>
       </w:pPr>
       <w:r>
-        <w:t>- **Manufacturing**: Consultants are assisting manufacturers in optimizing supply chains, improving operational efficiency, and adopting advanced technologies [1].</w:t>
+        <w:t>Each sector presents unique challenges and opportunities, necessitating specialized consulting services to address specific needs [4][5].</w:t>
       </w:r>
     </w:p>
     <w:p>
       <w:pPr>
-        <w:pStyle w:val="Heading3"/>
+        <w:jc w:val="both"/>
       </w:pPr>
       <w:r>
-        <w:t>Competitive Landscape</w:t>
+        <w:t>#### Geographical Regions</w:t>
       </w:r>
     </w:p>
     <w:p>
@@ -287,55 +279,7 @@
         <w:jc w:val="both"/>
       </w:pPr>
       <w:r>
-        <w:t>The strategy consulting market is highly competitive, with numerous players vying for market share. Major firms such as Deloitte, Accenture, McKinsey &amp; Company, and Bain &amp; Company dominate the landscape, offering a wide range of services across various sectors. These firms are known for their ability to deliver innovative solutions and demonstrate value to clients [3].</w:t>
-      </w:r>
-    </w:p>
-    <w:p>
-      <w:pPr>
-        <w:jc w:val="both"/>
-      </w:pPr>
-      <w:r>
-        <w:t>#### Key Success Factors</w:t>
-      </w:r>
-    </w:p>
-    <w:p>
-      <w:pPr>
-        <w:jc w:val="both"/>
-      </w:pPr>
-      <w:r>
-        <w:t>To succeed in the competitive strategy consulting market, firms must focus on several critical success factors:</w:t>
-      </w:r>
-    </w:p>
-    <w:p>
-      <w:pPr>
-        <w:jc w:val="both"/>
-      </w:pPr>
-      <w:r>
-        <w:t>1. **Innovation**: The ability to deliver innovative solutions that address client challenges is paramount. Firms that can leverage emerging technologies and data analytics will have a competitive edge.</w:t>
-      </w:r>
-    </w:p>
-    <w:p>
-      <w:pPr>
-        <w:jc w:val="both"/>
-      </w:pPr>
-      <w:r>
-        <w:t>2. **Client-Centric Approach**: Understanding client needs and providing tailored solutions is essential for building long-term relationships and fostering client loyalty.</w:t>
-      </w:r>
-    </w:p>
-    <w:p>
-      <w:pPr>
-        <w:jc w:val="both"/>
-      </w:pPr>
-      <w:r>
-        <w:t>3. **Expertise in Emerging Trends**: Consultants must stay abreast of industry trends, including sustainability, digital transformation, and regulatory changes, to provide relevant insights to clients [4].</w:t>
-      </w:r>
-    </w:p>
-    <w:p>
-      <w:pPr>
-        <w:jc w:val="both"/>
-      </w:pPr>
-      <w:r>
-        <w:t>4. **Agility and Flexibility**: The ability to adapt to changing market conditions and client demands is crucial for maintaining competitiveness in the strategy consulting space [2].</w:t>
+        <w:t>Geographically, the Strategy Consulting market is segmented into North America, Europe, Asia-Pacific, and the Rest of the World. North America is expected to maintain its dominance in the market, driven by the high adoption of strategic consulting services and the presence of leading consulting firms [5].</w:t>
       </w:r>
     </w:p>
     <w:p>
@@ -351,7 +295,7 @@
         <w:jc w:val="both"/>
       </w:pPr>
       <w:r>
-        <w:t>The strategy consulting market is poised for continued growth, with projections indicating a market size of USD 51.28 billion in 2024 and reaching USD 79.90 billion by 2032 [1]. The CAGR of 5.70% reflects the increasing reliance of organizations on consulting services to navigate complex business environments and drive strategic initiatives.</w:t>
+        <w:t>The future of the Strategy Consulting market appears promising, with several trends expected to shape its trajectory:</w:t>
       </w:r>
     </w:p>
     <w:p>
@@ -359,7 +303,47 @@
         <w:jc w:val="both"/>
       </w:pPr>
       <w:r>
-        <w:t>As firms continue to embrace digital transformation, sustainability, and innovative solutions, the demand for strategy consulting services will likely expand. The ability to provide data-driven insights and demonstrate value will be key differentiators for consulting firms in the coming years.</w:t>
+        <w:t>1. **Increased Demand for Digital Consulting**: As businesses continue to embrace digital transformation, the demand for consulting services that focus on technology integration and digital strategy will grow. Consultants who can provide insights into emerging technologies and their applications will be in high demand [5].</w:t>
+      </w:r>
+    </w:p>
+    <w:p>
+      <w:pPr>
+        <w:jc w:val="both"/>
+      </w:pPr>
+      <w:r>
+        <w:t>2. **Sustainability and Corporate Responsibility**: Organizations are increasingly prioritizing sustainability and corporate social responsibility (CSR) in their strategic planning. Consulting firms that can offer expertise in sustainable business practices and CSR strategies will likely see increased demand for their services [5].</w:t>
+      </w:r>
+    </w:p>
+    <w:p>
+      <w:pPr>
+        <w:jc w:val="both"/>
+      </w:pPr>
+      <w:r>
+        <w:t>3. **Globalization and Market Expansion**: As companies seek to expand into new markets, the need for strategic consulting services that provide insights into local market dynamics, regulatory environments, and cultural considerations will become more pronounced. Consultants with a global perspective will be well-positioned to assist organizations in their expansion efforts [5].</w:t>
+      </w:r>
+    </w:p>
+    <w:p>
+      <w:pPr>
+        <w:jc w:val="both"/>
+      </w:pPr>
+      <w:r>
+        <w:t>4. **Focus on Data-Driven Decision Making**: The growing emphasis on data analytics and evidence-based decision-making will drive demand for consulting services that help organizations leverage data to inform their strategies. Consultants who can provide advanced analytics capabilities will be highly sought after [5].</w:t>
+      </w:r>
+    </w:p>
+    <w:p>
+      <w:pPr>
+        <w:pStyle w:val="Heading3"/>
+      </w:pPr>
+      <w:r>
+        <w:t>Conclusion</w:t>
+      </w:r>
+    </w:p>
+    <w:p>
+      <w:pPr>
+        <w:jc w:val="both"/>
+      </w:pPr>
+      <w:r>
+        <w:t>The Strategy Consulting market is poised for significant growth, driven by the increasing complexity of business environments and the need for organizations to adapt to rapid changes. With a projected market size of USD 79.90 billion by 2032 and a CAGR of 5.70%, the future of strategic consulting looks promising. As businesses continue to seek expert guidance to navigate challenges and seize opportunities, the role of strategy consultants will become increasingly vital in shaping the success of organizations across various sectors.</w:t>
       </w:r>
     </w:p>
     <w:p>
@@ -375,7 +359,7 @@
         <w:jc w:val="both"/>
       </w:pPr>
       <w:r>
-        <w:t>[1] https://www.marketresearchfuture.com/reports/strategy-consulting-market-6980</w:t>
+        <w:t>[1] https://www.marketresearchfuture.com/reports/strategy-consulting-market/market-size</w:t>
       </w:r>
     </w:p>
     <w:p>
@@ -383,7 +367,215 @@
         <w:jc w:val="both"/>
       </w:pPr>
       <w:r>
-        <w:t>[2] https://markwideresearch.com/north-america-strategy-consulting-market/</w:t>
+        <w:t>[2] https://www.mordorintelligence.com/industry-reports/united-states-strategic-consulting-services-market/market-size</w:t>
+      </w:r>
+    </w:p>
+    <w:p>
+      <w:pPr>
+        <w:jc w:val="both"/>
+      </w:pPr>
+      <w:r>
+        <w:t>[3] https://www.mordorintelligence.com/industry-reports/united-states-strategic-consulting-services-market/market-trends</w:t>
+      </w:r>
+    </w:p>
+    <w:p>
+      <w:pPr>
+        <w:jc w:val="both"/>
+      </w:pPr>
+      <w:r>
+        <w:t>[4] https://www.marketresearchfuture.com/reports/strategy-consulting-market/market-analysis</w:t>
+      </w:r>
+    </w:p>
+    <w:p>
+      <w:pPr>
+        <w:jc w:val="both"/>
+      </w:pPr>
+      <w:r>
+        <w:t>[5] https://www.businessresearchinsights.com/market-reports/strategy-consulting-market-109531</w:t>
+      </w:r>
+    </w:p>
+    <w:p>
+      <w:pPr>
+        <w:pStyle w:val="Heading2"/>
+      </w:pPr>
+      <w:r>
+        <w:t>Key Regions for Market Growth: A Comparative Analysis of Geoeconomic Trends and Cultural Factors</w:t>
+      </w:r>
+    </w:p>
+    <w:p>
+      <w:pPr>
+        <w:pStyle w:val="Heading3"/>
+      </w:pPr>
+      <w:r>
+        <w:t>Overview of the North American Strategy Consulting Market</w:t>
+      </w:r>
+    </w:p>
+    <w:p>
+      <w:pPr>
+        <w:jc w:val="both"/>
+      </w:pPr>
+      <w:r>
+        <w:t>The North American strategy consulting market is poised for significant growth, with projections indicating an increase from approximately US$ 22.44 billion in 2017 to US$ 38.65 billion by 2025. This growth represents a compound annual growth rate (CAGR) of 7.1% from 2018 to 2027, highlighting the robust demand for strategic consulting services across various sectors in the region [1]. The market is segmented by services and industry verticals, which allows for a nuanced understanding of the dynamics at play.</w:t>
+      </w:r>
+    </w:p>
+    <w:p>
+      <w:pPr>
+        <w:jc w:val="both"/>
+      </w:pPr>
+      <w:r>
+        <w:t>The strategic consulting landscape in North America is characterized by a diverse range of services, including business model transformation and healthcare consulting. The breakdown of the market by these segments reveals critical insights into the areas driving growth and the specific needs of different industries [2]. For instance, the healthcare sector is increasingly relying on strategic consulting to navigate the complexities of regulatory changes and technological advancements, which is expected to contribute significantly to market expansion.</w:t>
+      </w:r>
+    </w:p>
+    <w:p>
+      <w:pPr>
+        <w:pStyle w:val="Heading3"/>
+      </w:pPr>
+      <w:r>
+        <w:t>Cultural Factors Influencing Market Dynamics</w:t>
+      </w:r>
+    </w:p>
+    <w:p>
+      <w:pPr>
+        <w:jc w:val="both"/>
+      </w:pPr>
+      <w:r>
+        <w:t>Cultural factors play a pivotal role in shaping the success of companies within the strategy consulting market. In regions like Silicon Valley, a unique culture of innovation and risk-taking fosters an environment conducive to growth. Companies in this area prioritize research and development, pushing the boundaries of what is possible, which is essential for maintaining a competitive edge [4]. The collaborative nature of Silicon Valley's culture encourages partnerships and cross-cultural collaborations, which can lead to new market opportunities for local companies [5].</w:t>
+      </w:r>
+    </w:p>
+    <w:p>
+      <w:pPr>
+        <w:jc w:val="both"/>
+      </w:pPr>
+      <w:r>
+        <w:t>Interestingly, while Silicon Valley is often viewed as the epicenter of technological innovation, other regions, such as Silicon Alley in New York City, are emerging as formidable tech hubs. This shift indicates a growing trend of decentralization in the tech industry, where multiple regions are vying for prominence in the strategy consulting space [6]. The cultural dynamics in these areas, including a focus on creativity and collaboration, are critical in attracting talent and investment, further fueling market growth.</w:t>
+      </w:r>
+    </w:p>
+    <w:p>
+      <w:pPr>
+        <w:pStyle w:val="Heading3"/>
+      </w:pPr>
+      <w:r>
+        <w:t>Comparative Analysis of Regional Growth Trends</w:t>
+      </w:r>
+    </w:p>
+    <w:p>
+      <w:pPr>
+        <w:jc w:val="both"/>
+      </w:pPr>
+      <w:r>
+        <w:t>The North American strategy consulting market is not uniform; it exhibits distinct regional characteristics that influence growth trajectories. For instance, the United States is expected to see a CAGR of 6.8% during the forecast period from 2023 to 2028, driven by various end-user industries such as financial services, life sciences, and retail [3]. The fragmentation of the market, with numerous players including Deloitte, Accenture, and McKinsey, indicates a competitive landscape where firms must differentiate themselves through specialized services and innovative solutions.</w:t>
+      </w:r>
+    </w:p>
+    <w:p>
+      <w:pPr>
+        <w:jc w:val="both"/>
+      </w:pPr>
+      <w:r>
+        <w:t>In contrast, the Canadian market is also experiencing growth, albeit at a different pace and influenced by unique economic factors. The emphasis on sustainability and social responsibility in Canadian business practices is shaping the demand for consulting services that align with these values. This cultural inclination towards ethical business practices may present opportunities for consulting firms that can offer insights and strategies that resonate with Canadian companies' goals.</w:t>
+      </w:r>
+    </w:p>
+    <w:p>
+      <w:pPr>
+        <w:pStyle w:val="Heading3"/>
+      </w:pPr>
+      <w:r>
+        <w:t>Key Drivers of Market Growth</w:t>
+      </w:r>
+    </w:p>
+    <w:p>
+      <w:pPr>
+        <w:jc w:val="both"/>
+      </w:pPr>
+      <w:r>
+        <w:t>Several key drivers are propelling the growth of the North American strategy consulting market. Firstly, the increasing complexity of business operations necessitates expert guidance in navigating challenges such as digital transformation, regulatory compliance, and market entry strategies. Companies are increasingly recognizing the value of strategic consulting in enhancing operational efficiency and driving innovation.</w:t>
+      </w:r>
+    </w:p>
+    <w:p>
+      <w:pPr>
+        <w:jc w:val="both"/>
+      </w:pPr>
+      <w:r>
+        <w:t>Secondly, the rise of technology-driven solutions is reshaping the consulting landscape. Firms that leverage data analytics, artificial intelligence, and machine learning are better positioned to provide actionable insights to their clients. This technological integration not only enhances the quality of consulting services but also allows firms to offer more tailored solutions that meet the specific needs of different industries.</w:t>
+      </w:r>
+    </w:p>
+    <w:p>
+      <w:pPr>
+        <w:jc w:val="both"/>
+      </w:pPr>
+      <w:r>
+        <w:t>Lastly, the impact of the COVID-19 pandemic has accelerated the demand for strategic consulting services. Organizations are seeking to adapt to the new normal, requiring expert advice on crisis management, remote work strategies, and digital transformation initiatives. This shift has created a surge in demand for consulting services that can help businesses navigate the uncertainties brought about by the pandemic.</w:t>
+      </w:r>
+    </w:p>
+    <w:p>
+      <w:pPr>
+        <w:pStyle w:val="Heading3"/>
+      </w:pPr>
+      <w:r>
+        <w:t>Challenges and Opportunities</w:t>
+      </w:r>
+    </w:p>
+    <w:p>
+      <w:pPr>
+        <w:jc w:val="both"/>
+      </w:pPr>
+      <w:r>
+        <w:t>While the North American strategy consulting market presents numerous opportunities, it is not without its challenges. One significant challenge is the increasing competition among consulting firms, which can lead to price wars and reduced profit margins. Firms must continuously innovate and enhance their service offerings to maintain a competitive edge in this crowded marketplace.</w:t>
+      </w:r>
+    </w:p>
+    <w:p>
+      <w:pPr>
+        <w:jc w:val="both"/>
+      </w:pPr>
+      <w:r>
+        <w:t>Additionally, the cultural differences across regions can pose challenges for consulting firms operating in multiple markets. Understanding local customs, business practices, and consumer behavior is crucial for delivering effective consulting services. Firms that can successfully navigate these cultural nuances are more likely to build strong relationships with clients and achieve sustainable growth.</w:t>
+      </w:r>
+    </w:p>
+    <w:p>
+      <w:pPr>
+        <w:jc w:val="both"/>
+      </w:pPr>
+      <w:r>
+        <w:t>On the flip side, these challenges also present opportunities for firms that can adapt and evolve. The demand for specialized consulting services, particularly in areas such as sustainability and digital transformation, is on the rise. Firms that can position themselves as experts in these domains are likely to capture a larger share of the market.</w:t>
+      </w:r>
+    </w:p>
+    <w:p>
+      <w:pPr>
+        <w:pStyle w:val="Heading3"/>
+      </w:pPr>
+      <w:r>
+        <w:t>Conclusion</w:t>
+      </w:r>
+    </w:p>
+    <w:p>
+      <w:pPr>
+        <w:jc w:val="both"/>
+      </w:pPr>
+      <w:r>
+        <w:t>The North American strategy consulting market is at a pivotal juncture, characterized by robust growth, cultural dynamics, and evolving market demands. As firms navigate the complexities of this landscape, understanding the interplay between geoeconomic trends and cultural factors will be essential for success. By leveraging their strengths and addressing the challenges head-on, consulting firms can position themselves for long-term growth in this dynamic market.</w:t>
+      </w:r>
+    </w:p>
+    <w:p>
+      <w:pPr>
+        <w:pStyle w:val="Heading3"/>
+      </w:pPr>
+      <w:r>
+        <w:t>Sources</w:t>
+      </w:r>
+    </w:p>
+    <w:p>
+      <w:pPr>
+        <w:jc w:val="both"/>
+      </w:pPr>
+      <w:r>
+        <w:t>[1] https://www.businessmarketinsights.com/reports/north-america-strategy-consulting-market</w:t>
+      </w:r>
+    </w:p>
+    <w:p>
+      <w:pPr>
+        <w:jc w:val="both"/>
+      </w:pPr>
+      <w:r>
+        <w:t>[2] https://www.researchandmarkets.com/reports/4769885/north-america-strategy-consulting-market-to</w:t>
       </w:r>
     </w:p>
     <w:p>
@@ -399,7 +591,7 @@
         <w:jc w:val="both"/>
       </w:pPr>
       <w:r>
-        <w:t>[4] https://www.infodesk.com/blog/5-key-trends-for-the-consulting-industry-in-2023/information-management</w:t>
+        <w:t>[4] https://aaronhall.com/the-key-factors-driving-silicon-valley-companies-success/</w:t>
       </w:r>
     </w:p>
     <w:p>
@@ -407,31 +599,31 @@
         <w:jc w:val="both"/>
       </w:pPr>
       <w:r>
-        <w:t>[5] https://www2.deloitte.com/content/dam/Deloitte/us/Documents/mergers-acqisitions/us-2023-innovation-survey-report.pdf</w:t>
+        <w:t>[5] https://www.thinksiliconvalley.com/blog/cross-cultural-partnerships-can-mean-market-opportunities-local-companies/</w:t>
       </w:r>
     </w:p>
     <w:p>
       <w:pPr>
-        <w:pStyle w:val="Heading2"/>
+        <w:jc w:val="both"/>
       </w:pPr>
       <w:r>
-        <w:t>Regional Insights into Market Characteristics and Opportunities in Consulting and Agri-Tech</w:t>
+        <w:t>[6] https://www.sisinternational.com/coverage/the-americas/usa-coverage/market-research-in-silicon-valley-and-silicon-alley/</w:t>
       </w:r>
     </w:p>
     <w:p>
       <w:pPr>
-        <w:pStyle w:val="Heading3"/>
+        <w:pStyle w:val="Heading2"/>
       </w:pPr>
       <w:r>
-        <w:t>Overview of Regional Market Characteristics</w:t>
+        <w:t>Market Fragmentation and Consolidation in Strategy Consulting: Analyzing Dominant Players</w:t>
       </w:r>
     </w:p>
     <w:p>
       <w:pPr>
-        <w:jc w:val="both"/>
+        <w:pStyle w:val="Heading3"/>
       </w:pPr>
       <w:r>
-        <w:t>The consulting services industry is increasingly recognizing the importance of regional differences in shaping market characteristics and opportunities. By tailoring solutions to local contexts, consultants can provide insights that are not only relevant but also actionable. This approach is particularly vital in a landscape where one-size-fits-all strategies often fall short. Regional consultants leverage local benchmarking data to compare strategies against industry standards, ensuring that their recommendations are grounded in a nuanced understanding of local market conditions and cultural factors. This localized expertise is essential for navigating complex regulatory environments and understanding the unique challenges faced by businesses in different regions [1].</w:t>
+        <w:t>Overview of Market Dynamics</w:t>
       </w:r>
     </w:p>
     <w:p>
@@ -439,23 +631,23 @@
         <w:jc w:val="both"/>
       </w:pPr>
       <w:r>
-        <w:t>In the United States, the consulting market is characterized by significant regional specializations. For instance, the Midwest has emerged as a leader in agri-tech IT solutions, where technology meets agricultural innovation. This region's focus on agri-tech is not merely a trend; it reflects a broader evolution in how technology is integrated into farming practices. The South, on the other hand, has positioned itself as a hub for energy-focused IT systems, showcasing the diverse needs and opportunities that exist across different geographical areas [2].</w:t>
+        <w:t>The strategy consulting market is characterized by a diverse range of services and a multitude of players, leading to varying degrees of market fragmentation and consolidation. As organizations increasingly seek to optimize performance and innovate, the demand for strategic consulting services has surged. This report delves into the current state of the strategy consulting market, focusing on the competitive landscape, dominant players, and the implications of market concentration metrics such as the Herfindahl-Hirschman Index (HHI) and the concentration ratio (CR4).</w:t>
       </w:r>
     </w:p>
     <w:p>
       <w:pPr>
-        <w:pStyle w:val="Heading3"/>
+        <w:jc w:val="both"/>
       </w:pPr>
       <w:r>
-        <w:t>Comparative Analysis of Regional Specializations</w:t>
+        <w:t>The global strategy consulting market encompasses various services, including corporate strategy, business model transformation, economic policy, mergers and acquisitions, organizational strategy, functional strategy, strategy &amp; operations, and digital strategy. The market is segmented across several industry verticals, including IT &amp; Telecommunication, Healthcare, BFSI (Banking, Financial Services, and Insurance), Retail, and Manufacturing, with significant activity observed in major regions such as North America, Europe, Asia Pacific, the Middle East and Africa, and South America [1].</w:t>
       </w:r>
     </w:p>
     <w:p>
       <w:pPr>
-        <w:jc w:val="both"/>
+        <w:pStyle w:val="Heading3"/>
       </w:pPr>
       <w:r>
-        <w:t>1. **Midwest: Agri-Tech Innovations**</w:t>
+        <w:t>Market Fragmentation and Consolidation</w:t>
       </w:r>
     </w:p>
     <w:p>
@@ -463,7 +655,7 @@
         <w:jc w:val="both"/>
       </w:pPr>
       <w:r>
-        <w:t>- The Midwest has become synonymous with agri-tech advancements, driven by a combination of local expertise and a supportive ecosystem for startups. High-growth venture-backed companies, such as Solinftec and Taranis, have found the Midwest to be an ideal environment for growth, with significant funding rounds indicating robust investor interest in the region [3].</w:t>
+        <w:t>The strategy consulting market exhibits a complex interplay between fragmentation and consolidation. Fragmentation is evident as numerous firms, ranging from large multinational corporations to niche players, compete for market share. This diversity allows clients to choose from a wide array of services tailored to their specific needs. However, consolidation is also a notable trend, as larger firms acquire smaller consultancies to enhance their service offerings and expand their market reach.</w:t>
       </w:r>
     </w:p>
     <w:p>
@@ -471,7 +663,7 @@
         <w:jc w:val="both"/>
       </w:pPr>
       <w:r>
-        <w:t>- Digital farming innovations are transforming agricultural practices, enabling farmers to monitor and optimize operations more effectively. These technologies are crucial for addressing challenges such as climate change and market volatility, positioning the Midwest as a leader in smart farming solutions [4].</w:t>
+        <w:t>#### Metrics for Measuring Market Concentration</w:t>
       </w:r>
     </w:p>
     <w:p>
@@ -479,7 +671,7 @@
         <w:jc w:val="both"/>
       </w:pPr>
       <w:r>
-        <w:t>2. **South: Energy-Focused IT Systems**</w:t>
+        <w:t>To assess the level of market concentration, two primary metrics are employed: the Herfindahl-Hirschman Index (HHI) and the concentration ratio (CR4). The HHI is calculated by summing the squares of the market shares of all firms in the industry, providing a comprehensive view of market concentration. A higher HHI indicates a more concentrated market, while a lower HHI suggests a fragmented market. The CR4 measures the market share of the four largest firms in the industry, offering a snapshot of the dominance of major players.</w:t>
       </w:r>
     </w:p>
     <w:p>
@@ -487,15 +679,15 @@
         <w:jc w:val="both"/>
       </w:pPr>
       <w:r>
-        <w:t>- The South's specialization in energy-focused IT systems reflects the region's historical reliance on energy production and its ongoing transition towards sustainable practices. This focus has attracted a range of consulting firms that offer tailored solutions to meet the unique needs of energy companies, from regulatory compliance to technological integration [2].</w:t>
+        <w:t>According to research, the HHI is widely accepted as a reliable measure of market concentration, particularly in the context of mergers and acquisitions. It is often utilized by regulators to evaluate the potential impact of consolidation on competition within the market [4]. The relationship between the concentration ratio and the HHI has been explored in various studies, indicating that while both metrics provide insights into market dynamics, they do not have a precise functional relationship [3].</w:t>
       </w:r>
     </w:p>
     <w:p>
       <w:pPr>
-        <w:jc w:val="both"/>
+        <w:pStyle w:val="Heading3"/>
       </w:pPr>
       <w:r>
-        <w:t>- The competitive landscape in the South is marked by a growing number of firms that are not only providing consulting services but also engaging in partnerships with local businesses to foster innovation and drive economic growth.</w:t>
+        <w:t>Dominant Players in the Strategy Consulting Market</w:t>
       </w:r>
     </w:p>
     <w:p>
@@ -503,7 +695,7 @@
         <w:jc w:val="both"/>
       </w:pPr>
       <w:r>
-        <w:t>3. **Northeast: Financial Consulting Powerhouse**</w:t>
+        <w:t>The strategy consulting market is home to several dominant players that have established themselves through a combination of expertise, brand recognition, and extensive service offerings. These firms leverage their resources to provide comprehensive solutions that address the evolving needs of clients across different sectors.</w:t>
       </w:r>
     </w:p>
     <w:p>
@@ -511,7 +703,7 @@
         <w:jc w:val="both"/>
       </w:pPr>
       <w:r>
-        <w:t>- The Northeast remains a powerhouse for financial consulting services, with a concentration of major firms and a highly skilled workforce. The region's consulting market is characterized by a competitive environment, with firms vying for dominance in a space that is increasingly data-driven [3].</w:t>
+        <w:t>1. **McKinsey &amp; Company**: Renowned for its rigorous analytical approach and deep industry knowledge, McKinsey has maintained a strong presence in the strategy consulting space. The firm focuses on corporate strategy, operational efficiency, and digital transformation, helping clients navigate complex challenges and drive growth.</w:t>
       </w:r>
     </w:p>
     <w:p>
@@ -519,7 +711,7 @@
         <w:jc w:val="both"/>
       </w:pPr>
       <w:r>
-        <w:t>- The presence of prestigious universities and research institutions further enhances the Northeast's consulting capabilities, providing firms with access to cutting-edge research and a pipeline of talent.</w:t>
+        <w:t>2. **Boston Consulting Group (BCG)**: BCG is recognized for its innovative methodologies and commitment to client success. The firm emphasizes the importance of data analytics and digital strategies, enabling organizations to enhance their competitive advantage in a rapidly changing market.</w:t>
       </w:r>
     </w:p>
     <w:p>
@@ -527,7 +719,7 @@
         <w:jc w:val="both"/>
       </w:pPr>
       <w:r>
-        <w:t>4. **West Coast: Technology and Startups**</w:t>
+        <w:t>3. **Bain &amp; Company**: Bain is known for its results-oriented approach and collaborative style. The firm specializes in private equity consulting, corporate strategy, and performance improvement, working closely with clients to achieve sustainable results.</w:t>
       </w:r>
     </w:p>
     <w:p>
@@ -535,7 +727,7 @@
         <w:jc w:val="both"/>
       </w:pPr>
       <w:r>
-        <w:t>- The West Coast, particularly Silicon Valley, is synonymous with technology and innovation. Consulting firms in this region are often at the forefront of digital transformation initiatives, helping businesses navigate the complexities of adopting new technologies [2].</w:t>
+        <w:t>4. **Deloitte Consulting**: As part of one of the largest professional services networks globally, Deloitte Consulting offers a wide range of services, including strategy and operations, human capital, and technology consulting. The firm's extensive resources and global reach position it as a formidable player in the strategy consulting market.</w:t>
       </w:r>
     </w:p>
     <w:p>
@@ -543,7 +735,7 @@
         <w:jc w:val="both"/>
       </w:pPr>
       <w:r>
-        <w:t>- The West Coast's unique culture of entrepreneurship fosters a dynamic consulting environment where firms are encouraged to experiment and innovate, leading to the development of novel solutions that can be applied across various industries.</w:t>
+        <w:t>These dominant players not only shape the competitive landscape but also influence market trends and client expectations. Their ability to adapt to changing market conditions and leverage emerging technologies, such as data analytics and artificial intelligence, is critical to maintaining their competitive edge [2].</w:t>
       </w:r>
     </w:p>
     <w:p>
@@ -551,7 +743,7 @@
         <w:pStyle w:val="Heading3"/>
       </w:pPr>
       <w:r>
-        <w:t>Cultural Factors Influencing Market Dynamics</w:t>
+        <w:t>Trends Influencing Market Dynamics</w:t>
       </w:r>
     </w:p>
     <w:p>
@@ -559,7 +751,7 @@
         <w:jc w:val="both"/>
       </w:pPr>
       <w:r>
-        <w:t>Cultural factors play a significant role in shaping market dynamics across different regions. Understanding these cultural nuances is essential for consultants aiming to provide effective solutions. For instance, the Midwest's strong agricultural heritage influences the types of consulting services that are in demand, with a focus on practical, hands-on solutions that resonate with local farmers and agribusinesses [4].</w:t>
+        <w:t>Several key trends are shaping the strategy consulting market, impacting both fragmentation and consolidation:</w:t>
       </w:r>
     </w:p>
     <w:p>
@@ -567,15 +759,15 @@
         <w:jc w:val="both"/>
       </w:pPr>
       <w:r>
-        <w:t>In contrast, the fast-paced, technology-driven culture of the West Coast leads to a demand for agile consulting services that can keep up with rapid changes in the tech landscape. This cultural emphasis on innovation and speed necessitates a different approach to consulting, one that prioritizes flexibility and responsiveness [2].</w:t>
+        <w:t>1. **Digital Transformation**: The increasing reliance on digital technologies has prompted organizations to seek consulting services that can guide them through the complexities of digital transformation. Consultants are advising clients on integrating advanced technologies, such as artificial intelligence and data analytics, to enhance operational efficiency and drive profitability [2].</w:t>
       </w:r>
     </w:p>
     <w:p>
       <w:pPr>
-        <w:pStyle w:val="Heading3"/>
+        <w:jc w:val="both"/>
       </w:pPr>
       <w:r>
-        <w:t>Regional Benchmarking and Its Importance</w:t>
+        <w:t>2. **Sustainability and Corporate Responsibility**: As businesses prioritize sustainability, consultants are playing a pivotal role in helping organizations develop strategies that align with environmental and social governance (ESG) principles. This trend is driving demand for consulting services that focus on sustainable practices and corporate responsibility [2].</w:t>
       </w:r>
     </w:p>
     <w:p>
@@ -583,7 +775,7 @@
         <w:jc w:val="both"/>
       </w:pPr>
       <w:r>
-        <w:t>Regional benchmarking is a critical tool for consultants seeking to understand how their strategies compare to local industry standards. By utilizing regional data, consultants can identify gaps in performance and opportunities for improvement. This approach not only enhances the relevance of their recommendations but also builds trust with clients who appreciate the localized focus [1].</w:t>
+        <w:t>3. **Agility and Flexibility**: The need for agile and flexible business models has become paramount in today's fast-paced environment. Consulting firms are assisting clients in adopting agile methodologies and innovative approaches to enhance responsiveness and adaptability [2].</w:t>
       </w:r>
     </w:p>
     <w:p>
@@ -591,7 +783,7 @@
         <w:jc w:val="both"/>
       </w:pPr>
       <w:r>
-        <w:t>For example, in the Midwest, consultants can benchmark agri-tech solutions against local competitors, providing insights that are directly applicable to the unique challenges faced by farmers in the region. This localized benchmarking is particularly valuable in industries where regulations and market conditions can vary significantly from one region to another [3].</w:t>
+        <w:t>4. **Focus on Employee Experience**: With the shift towards remote and hybrid work models, organizations are increasingly concerned about employee satisfaction and productivity. Consultants are advising companies on strategies to maintain a positive work environment while optimizing performance [2].</w:t>
       </w:r>
     </w:p>
     <w:p>
@@ -599,7 +791,7 @@
         <w:pStyle w:val="Heading3"/>
       </w:pPr>
       <w:r>
-        <w:t>The Role of Startups in Regional Development</w:t>
+        <w:t>Implications of Market Concentration</w:t>
       </w:r>
     </w:p>
     <w:p>
@@ -607,7 +799,7 @@
         <w:jc w:val="both"/>
       </w:pPr>
       <w:r>
-        <w:t>Startups play a pivotal role in driving regional development, particularly in sectors like agri-tech. The Midwest has seen a surge in agri-tech startups, supported by incubators and accelerators that provide resources and mentorship to emerging companies. These startups are not only creating innovative solutions but also contributing to the local economy by generating jobs and attracting investment [4].</w:t>
+        <w:t>The level of market concentration in the strategy consulting sector has significant implications for competition and client choice. A highly concentrated market may limit options for clients, as fewer firms dominate the landscape. Conversely, a fragmented market fosters competition, encouraging firms to innovate and differentiate their services.</w:t>
       </w:r>
     </w:p>
     <w:p>
@@ -615,7 +807,7 @@
         <w:jc w:val="both"/>
       </w:pPr>
       <w:r>
-        <w:t>The success of these startups is often tied to their ability to leverage local knowledge and networks. For instance, the Grain Weevil, a startup based in Nebraska, exemplifies how local incubators can help new businesses transition from concept to commercialization, fostering a vibrant ecosystem for innovation [4].</w:t>
+        <w:t>The HHI and CR4 metrics provide valuable insights into the competitive dynamics of the strategy consulting market. A rising HHI may signal increased consolidation, prompting regulatory scrutiny and potential interventions to preserve competition. On the other hand, a declining HHI could indicate a shift towards fragmentation, allowing smaller firms to thrive and offer specialized services [4].</w:t>
       </w:r>
     </w:p>
     <w:p>
@@ -631,7 +823,7 @@
         <w:jc w:val="both"/>
       </w:pPr>
       <w:r>
-        <w:t>The analysis of regional differences in market characteristics and opportunities reveals a complex landscape shaped by cultural factors, industry specializations, and the role of startups. By understanding these dynamics, consultants can better tailor their services to meet the unique needs of businesses in different regions, ultimately driving growth and innovation across the consulting industry.</w:t>
+        <w:t>The strategy consulting market is characterized by a dynamic interplay between fragmentation and consolidation, influenced by various trends and the presence of dominant players. Understanding the competitive landscape through metrics such as the HHI and CR4 is essential for stakeholders to navigate this evolving market effectively. As organizations continue to seek strategic guidance in an increasingly complex environment, the role of consulting firms will remain critical in shaping business success.</w:t>
       </w:r>
     </w:p>
     <w:p>
@@ -647,7 +839,7 @@
         <w:jc w:val="both"/>
       </w:pPr>
       <w:r>
-        <w:t>[1] https://consultingquest.com/insights/consulting-across-borders-regional/</w:t>
+        <w:t>[1] https://www.theinsightpartners.com/reports/strategy-consulting-market/</w:t>
       </w:r>
     </w:p>
     <w:p>
@@ -655,7 +847,7 @@
         <w:jc w:val="both"/>
       </w:pPr>
       <w:r>
-        <w:t>[2] https://alltechmagazine.com/regional-differences-in-it-service-providers/</w:t>
+        <w:t>[2] https://www.linkedin.com/pulse/2025-opportunities-challenges-fragmented-dominant-cecilia-lorraine-9muie/</w:t>
       </w:r>
     </w:p>
     <w:p>
@@ -663,7 +855,7 @@
         <w:jc w:val="both"/>
       </w:pPr>
       <w:r>
-        <w:t>[3] https://www.statista.com/topics/2247/consulting-services-industry-in-the-us/</w:t>
+        <w:t>[3] https://www.researchgate.net/publication/328220307_Relationship_between_concentration_ratio_and_Herfindahl-Hirschman_index_A_re-examination_based_on_majorization_theory</w:t>
       </w:r>
     </w:p>
     <w:p>
@@ -671,7 +863,7 @@
         <w:jc w:val="both"/>
       </w:pPr>
       <w:r>
-        <w:t>[4] https://agfundernews.com/agrinovus-boss-mitch-frazier-recounts-a-decade-of-change-for-midwest-agtech</w:t>
+        <w:t>[4] https://data.gsmaintelligence.com/research/research/research-2011/competition-and-concentration-the-distribution-of-market-power-in-the-global-cellular-industry/</w:t>
       </w:r>
     </w:p>
     <w:p>
@@ -679,39 +871,39 @@
         <w:jc w:val="both"/>
       </w:pPr>
       <w:r>
-        <w:t>[5] https://farmonaut.com/usa/2024-agricultural-technology-trends-farmonauts-guide-to-smart-farming-solutions-in-the-midwest/</w:t>
+        <w:t>[5] https://www.sciencedirect.com/science/article/pii/S0165176506003545</w:t>
       </w:r>
     </w:p>
     <w:p>
       <w:pPr>
-        <w:jc w:val="both"/>
+        <w:pStyle w:val="Heading2"/>
       </w:pPr>
       <w:r>
-        <w:t>[6] https://www.farmprogress.com/business/ag-startups-born-and-raised-in-the-midwest</w:t>
+        <w:t>Key Market Trends in the Consulting Industry: A Technology Assessment</w:t>
       </w:r>
     </w:p>
     <w:p>
       <w:pPr>
-        <w:pStyle w:val="Heading2"/>
+        <w:pStyle w:val="Heading3"/>
       </w:pPr>
       <w:r>
-        <w:t>Evaluating the Competitive Structure of the Management Consulting Market</w:t>
+        <w:t>Overview of the Consulting Landscape</w:t>
       </w:r>
     </w:p>
     <w:p>
       <w:pPr>
-        <w:pStyle w:val="Heading3"/>
+        <w:jc w:val="both"/>
       </w:pPr>
       <w:r>
-        <w:t>Market Overview and Competitive Landscape</w:t>
+        <w:t>The consulting industry is undergoing significant transformation driven by technological advancements, evolving client expectations, and a heightened focus on sustainability and diversity. As firms navigate these changes, they are increasingly challenged to adapt their strategies to remain competitive. The rise of boutique consulting firms and niche freelancers is reshaping the competitive landscape, compelling larger firms to innovate and enhance their service offerings. This report delves into the key trends shaping the consulting industry, with a particular focus on technology assessment and its implications for firms and clients alike.</w:t>
       </w:r>
     </w:p>
     <w:p>
       <w:pPr>
-        <w:jc w:val="both"/>
+        <w:pStyle w:val="Heading3"/>
       </w:pPr>
       <w:r>
-        <w:t>The management consulting market in the United States is a dynamic and rapidly evolving sector, characterized by a diverse range of services and a multitude of players. As of 2023, the market size is estimated at approximately USD 55.24 billion, with projections indicating growth to USD 76.99 billion by 2028, reflecting a compound annual growth rate (CAGR) of 6.87% during this period [1]. This growth is driven by various factors, including the increasing complexity of business operations, the need for strategic guidance in navigating market changes, and the rising demand for specialized consulting services across multiple industries.</w:t>
+        <w:t>1. The Rise of Boutique Consulting Firms</w:t>
       </w:r>
     </w:p>
     <w:p>
@@ -719,15 +911,15 @@
         <w:jc w:val="both"/>
       </w:pPr>
       <w:r>
-        <w:t>The competitive landscape of the management consulting market is marked by a mix of large multinational firms and smaller niche players. The market is notably fragmented, with a significant number of firms competing for market share. Key players include Deloitte, EY, KPMG, PwC, McKinsey &amp; Company, and the Boston Consulting Group, among others [1][4]. These firms offer a wide array of consulting services, including strategy, operations, human resources, and IT consulting, catering to various end-user industries such as IT &amp; telecommunications, healthcare, manufacturing, and the public sector [1].</w:t>
+        <w:t>The consulting market is witnessing a notable shift towards boutique firms that specialize in niche areas. These smaller firms often provide tailored services and possess deep industry-specific expertise, which allows them to compete effectively against larger consulting giants. According to a report, boutique firms are redefining the consulting landscape by offering personalized solutions that cater to specific client needs, thereby challenging the market dominance of established players like McKinsey, Bain, and the Big Four accounting firms [1].</w:t>
       </w:r>
     </w:p>
     <w:p>
       <w:pPr>
-        <w:pStyle w:val="Heading3"/>
+        <w:jc w:val="both"/>
       </w:pPr>
       <w:r>
-        <w:t>Market Concentration Metrics</w:t>
+        <w:t>1. **Specialization and Expertise**: Boutique firms often focus on specific industries or service areas, allowing them to develop a reputation for excellence and deep knowledge. This specialization enables them to deliver more relevant and impactful solutions to clients [5].</w:t>
       </w:r>
     </w:p>
     <w:p>
@@ -735,23 +927,23 @@
         <w:jc w:val="both"/>
       </w:pPr>
       <w:r>
-        <w:t>To assess the competitive structure of the management consulting market, several metrics can be employed, including the Herfindahl-Hirschman Index (HHI) and the Concentration Ratio (CR4). The HHI is a commonly used measure of market concentration, calculated by summing the squares of the market shares of all firms in the market. A higher HHI indicates a more concentrated market, while a lower HHI suggests a more fragmented market. The CR4, on the other hand, measures the market share of the four largest firms in the industry, providing insight into the dominance of these players.</w:t>
+        <w:t>2. **Agility and Flexibility**: Smaller firms can adapt quickly to changing market conditions and client demands, providing a level of agility that larger firms may struggle to match. This flexibility is particularly valuable in a rapidly evolving business environment [5].</w:t>
       </w:r>
     </w:p>
     <w:p>
       <w:pPr>
-        <w:jc w:val="both"/>
+        <w:pStyle w:val="Heading3"/>
       </w:pPr>
       <w:r>
-        <w:t>Based on the available data, the management consulting market exhibits a moderate level of concentration. The top four firms—Deloitte, EY, KPMG, and PwC—hold a significant share of the market, indicating a degree of consolidation. However, the presence of numerous smaller firms and specialized consultancies contributes to the overall fragmentation of the market. This duality of concentration and fragmentation creates a competitive environment where both large and small players can thrive, depending on their strategic positioning and service offerings.</w:t>
+        <w:t>2. Emphasis on Diversity and Inclusion</w:t>
       </w:r>
     </w:p>
     <w:p>
       <w:pPr>
-        <w:pStyle w:val="Heading3"/>
+        <w:jc w:val="both"/>
       </w:pPr>
       <w:r>
-        <w:t>Insights from Market Segmentation</w:t>
+        <w:t>Diversity and inclusion have emerged as critical priorities for consulting firms. The recognition that diverse teams drive innovation and better results is prompting firms to invest in building inclusive workplaces. This trend is not only about meeting social responsibility goals but also about enhancing business performance [2].</w:t>
       </w:r>
     </w:p>
     <w:p>
@@ -759,7 +951,7 @@
         <w:jc w:val="both"/>
       </w:pPr>
       <w:r>
-        <w:t>The management consulting market can be segmented by various criteria, including service type and end-user industry. The primary service types include HR consulting, strategy consulting, and operations consulting [1]. Each of these segments has its own dynamics and competitive landscape. For instance, strategy consulting is projected to grow from USD 51.28 billion in 2024 to USD 79.90 billion by 2032, with a CAGR of 5.70% [4]. This growth is indicative of the increasing reliance on strategic advisory services as organizations seek to navigate complex market environments.</w:t>
+        <w:t>1. **Unlocking Innovation**: Diverse teams bring varied perspectives and experiences, which can lead to more creative problem-solving and innovative solutions. Firms that prioritize diversity are better positioned to meet the needs of a diverse client base [2].</w:t>
       </w:r>
     </w:p>
     <w:p>
@@ -767,7 +959,7 @@
         <w:jc w:val="both"/>
       </w:pPr>
       <w:r>
-        <w:t>In terms of end-user industries, the IT &amp; telecommunications sector, healthcare, manufacturing, and the public sector are among the largest consumers of management consulting services [1]. The diverse needs of these industries drive demand for tailored consulting solutions, further complicating the competitive landscape. Firms that can effectively address the unique challenges faced by these sectors are likely to gain a competitive advantage.</w:t>
+        <w:t>2. **Attracting Talent**: A commitment to diversity and inclusion is increasingly important for attracting and retaining top talent. Consulting firms that foster an inclusive culture are more likely to appeal to a broader range of candidates, enhancing their competitive edge in talent acquisition [2].</w:t>
       </w:r>
     </w:p>
     <w:p>
@@ -775,7 +967,7 @@
         <w:pStyle w:val="Heading3"/>
       </w:pPr>
       <w:r>
-        <w:t>Competitive Dynamics and Trends</w:t>
+        <w:t>3. The Growing Demand for Sustainability Consulting</w:t>
       </w:r>
     </w:p>
     <w:p>
@@ -783,7 +975,7 @@
         <w:jc w:val="both"/>
       </w:pPr>
       <w:r>
-        <w:t>The competitive dynamics within the management consulting market are influenced by several key trends. One notable trend is the increasing adoption of advanced data management strategies and analytical solutions by consulting firms. This shift is driven by the growing need for data-driven decision-making among clients, which has become a critical factor in achieving business success [1]. Firms that leverage data analytics to enhance their consulting offerings are likely to differentiate themselves in a crowded marketplace.</w:t>
+        <w:t>Sustainability has become a central concern for businesses across all sectors, leading to a surge in demand for sustainability consulting services. Firms are increasingly called upon to help clients navigate the complexities of sustainable practices and social responsibility [2].</w:t>
       </w:r>
     </w:p>
     <w:p>
@@ -791,23 +983,23 @@
         <w:jc w:val="both"/>
       </w:pPr>
       <w:r>
-        <w:t>Another significant trend is the rise of digital transformation consulting, which encompasses services related to technology integration, process optimization, and innovation management. As organizations increasingly prioritize digital initiatives, consulting firms that specialize in these areas are well-positioned to capture market share [2][3]. Additionally, the focus on sustainability and corporate social responsibility (CSR) is shaping the consulting landscape, with firms offering services that align with clients' sustainability goals [3].</w:t>
+        <w:t>1. **Navigating Regulatory Changes**: As environmental regulations evolve, consulting firms are expected to provide guidance on compliance and best practices. This requires consultants to stay informed about changing laws and regulations, empowering them to advise clients effectively [3].</w:t>
       </w:r>
     </w:p>
     <w:p>
       <w:pPr>
-        <w:pStyle w:val="Heading3"/>
+        <w:jc w:val="both"/>
       </w:pPr>
       <w:r>
-        <w:t>Challenges and Market Restraints</w:t>
+        <w:t>2. **Cloud-Based Solutions**: The shift towards cloud computing is transforming how consulting firms operate. As companies move away from traditional IT models, there is a growing need for consultants who can offer cloud-based solutions that enhance efficiency and scalability [3].</w:t>
       </w:r>
     </w:p>
     <w:p>
       <w:pPr>
-        <w:jc w:val="both"/>
+        <w:pStyle w:val="Heading3"/>
       </w:pPr>
       <w:r>
-        <w:t>Despite the positive growth outlook for the management consulting market, several challenges and restraints could impact its trajectory. One of the primary challenges is the complexity of consulting projects, which can lead to increased costs and extended timelines. As clients demand more comprehensive solutions, consulting firms must navigate these complexities while maintaining profitability [1].</w:t>
+        <w:t>4. Technology Integration and Innovation</w:t>
       </w:r>
     </w:p>
     <w:p>
@@ -815,7 +1007,343 @@
         <w:jc w:val="both"/>
       </w:pPr>
       <w:r>
-        <w:t>Moreover, the shift in the consulting marketplace, driven by technological advancements and changing client expectations, poses a challenge for traditional consulting models. Firms that fail to adapt to these changes risk losing relevance in an increasingly competitive environment [1][4]. The threat of new entrants, particularly from technology-driven firms and startups, further intensifies the competitive pressure on established players.</w:t>
+        <w:t>The integration of advanced technologies is reshaping the consulting landscape. Firms are leveraging artificial intelligence (AI), data analytics, and cloud computing to enhance their service offerings and improve client outcomes [1][4].</w:t>
+      </w:r>
+    </w:p>
+    <w:p>
+      <w:pPr>
+        <w:jc w:val="both"/>
+      </w:pPr>
+      <w:r>
+        <w:t>1. **AI and Digitization**: Consulting firms are increasingly investing in AI and digitization to streamline operations and deliver more effective solutions. This technological shift allows firms to analyze vast amounts of data, providing insights that drive strategic decision-making [1].</w:t>
+      </w:r>
+    </w:p>
+    <w:p>
+      <w:pPr>
+        <w:jc w:val="both"/>
+      </w:pPr>
+      <w:r>
+        <w:t>2. **Training and Development**: As technology continues to evolve, consulting firms are prioritizing ongoing education and training for their consultants. This ensures that teams are equipped with the latest skills and knowledge to leverage new technologies effectively [4].</w:t>
+      </w:r>
+    </w:p>
+    <w:p>
+      <w:pPr>
+        <w:pStyle w:val="Heading3"/>
+      </w:pPr>
+      <w:r>
+        <w:t>5. The Impact of the Metaverse</w:t>
+      </w:r>
+    </w:p>
+    <w:p>
+      <w:pPr>
+        <w:jc w:val="both"/>
+      </w:pPr>
+      <w:r>
+        <w:t>The emergence of the Metaverse represents a new frontier for consulting firms. This virtual environment is poised to transform how businesses interact with employees, customers, and stakeholders [3].</w:t>
+      </w:r>
+    </w:p>
+    <w:p>
+      <w:pPr>
+        <w:jc w:val="both"/>
+      </w:pPr>
+      <w:r>
+        <w:t>1. **New Business Models**: The Metaverse is challenging traditional business models, prompting firms to rethink their strategies and service offerings. Consulting firms that can navigate this new landscape will be well-positioned to help clients capitalize on emerging opportunities [3].</w:t>
+      </w:r>
+    </w:p>
+    <w:p>
+      <w:pPr>
+        <w:jc w:val="both"/>
+      </w:pPr>
+      <w:r>
+        <w:t>2. **Enhanced Client Engagement**: The Metaverse offers innovative ways for firms to engage with clients, providing immersive experiences that can enhance understanding and collaboration. This shift has the potential to redefine client-consultant relationships [3].</w:t>
+      </w:r>
+    </w:p>
+    <w:p>
+      <w:pPr>
+        <w:pStyle w:val="Heading3"/>
+      </w:pPr>
+      <w:r>
+        <w:t>6. Ethical Considerations and Social Impact</w:t>
+      </w:r>
+    </w:p>
+    <w:p>
+      <w:pPr>
+        <w:jc w:val="both"/>
+      </w:pPr>
+      <w:r>
+        <w:t>As clients increasingly seek ethically responsible trading methods, consulting firms are prioritizing sustainability and social impact in their service offerings. This trend reflects a broader societal shift towards corporate responsibility and ethical business practices [4].</w:t>
+      </w:r>
+    </w:p>
+    <w:p>
+      <w:pPr>
+        <w:jc w:val="both"/>
+      </w:pPr>
+      <w:r>
+        <w:t>1. **Building Sustainable Practices**: Consulting firms are expected to lead by example, implementing sustainable practices within their own operations while advising clients on how to do the same. This commitment to sustainability is becoming a key differentiator in the consulting market [4].</w:t>
+      </w:r>
+    </w:p>
+    <w:p>
+      <w:pPr>
+        <w:jc w:val="both"/>
+      </w:pPr>
+      <w:r>
+        <w:t>2. **Empowering Consultants**: Firms are investing in training programs that empower consultants to understand and address ethical concerns related to environmental and social issues. This knowledge equips them to provide valuable insights to clients navigating these complex challenges [4].</w:t>
+      </w:r>
+    </w:p>
+    <w:p>
+      <w:pPr>
+        <w:pStyle w:val="Heading3"/>
+      </w:pPr>
+      <w:r>
+        <w:t>7. The Future of Consulting: Navigating Change</w:t>
+      </w:r>
+    </w:p>
+    <w:p>
+      <w:pPr>
+        <w:jc w:val="both"/>
+      </w:pPr>
+      <w:r>
+        <w:t>The consulting industry is at a crossroads, with numerous trends converging to shape its future. Firms that embrace innovation, prioritize diversity and inclusion, and commit to sustainability will be better positioned to thrive in this dynamic environment [1][2][4].</w:t>
+      </w:r>
+    </w:p>
+    <w:p>
+      <w:pPr>
+        <w:jc w:val="both"/>
+      </w:pPr>
+      <w:r>
+        <w:t>1. **Continuous Learning**: The rapid pace of change in the consulting landscape necessitates a culture of continuous learning. Firms must foster an environment where consultants are encouraged to stay abreast of industry trends and technological advancements [4].</w:t>
+      </w:r>
+    </w:p>
+    <w:p>
+      <w:pPr>
+        <w:jc w:val="both"/>
+      </w:pPr>
+      <w:r>
+        <w:t>2. **Client-Centric Approaches**: As client expectations evolve, consulting firms must adopt client-centric approaches that prioritize understanding and addressing specific client needs. This focus on customization will be essential for maintaining competitive advantage [5].</w:t>
+      </w:r>
+    </w:p>
+    <w:p>
+      <w:pPr>
+        <w:pStyle w:val="Heading3"/>
+      </w:pPr>
+      <w:r>
+        <w:t>Sources</w:t>
+      </w:r>
+    </w:p>
+    <w:p>
+      <w:pPr>
+        <w:jc w:val="both"/>
+      </w:pPr>
+      <w:r>
+        <w:t>[1] https://www.mafoibusinessconsulting.com/consulting-trends-an-in-depth-look-at-the-industrys-evolution/</w:t>
+      </w:r>
+    </w:p>
+    <w:p>
+      <w:pPr>
+        <w:jc w:val="both"/>
+      </w:pPr>
+      <w:r>
+        <w:t>[2] https://www.joinleland.com/library/a/2023-consulting-trends-whats-shaping-the-industry</w:t>
+      </w:r>
+    </w:p>
+    <w:p>
+      <w:pPr>
+        <w:jc w:val="both"/>
+      </w:pPr>
+      <w:r>
+        <w:t>[3] https://www.infodesk.com/blog/5-key-trends-for-the-consulting-industry-in-2023/information-management</w:t>
+      </w:r>
+    </w:p>
+    <w:p>
+      <w:pPr>
+        <w:jc w:val="both"/>
+      </w:pPr>
+      <w:r>
+        <w:t>[4] https://www.greyb.com/blog/innovation-consulting-firms/</w:t>
+      </w:r>
+    </w:p>
+    <w:p>
+      <w:pPr>
+        <w:jc w:val="both"/>
+      </w:pPr>
+      <w:r>
+        <w:t>[5] https://www.innovativesys.com/navigating-tomorrows-consulting-landscape-in-2025/</w:t>
+      </w:r>
+    </w:p>
+    <w:p>
+      <w:pPr>
+        <w:jc w:val="both"/>
+      </w:pPr>
+      <w:r>
+        <w:t>[6] https://managementconsulted.com/boutique-consulting-firms-in-us/</w:t>
+      </w:r>
+    </w:p>
+    <w:p>
+      <w:pPr>
+        <w:pStyle w:val="Heading2"/>
+      </w:pPr>
+      <w:r>
+        <w:t>Identifying Consumer Demands and Unmet Needs in the Market</w:t>
+      </w:r>
+    </w:p>
+    <w:p>
+      <w:pPr>
+        <w:pStyle w:val="Heading3"/>
+      </w:pPr>
+      <w:r>
+        <w:t>Overview of Changing Consumer Behavior Trends</w:t>
+      </w:r>
+    </w:p>
+    <w:p>
+      <w:pPr>
+        <w:jc w:val="both"/>
+      </w:pPr>
+      <w:r>
+        <w:t>The landscape of consumer behavior is undergoing significant transformations, particularly as we approach 2025. These shifts are primarily driven by technological advancements and an increasing demand for personalized and immersive experiences. Consumers are no longer passive recipients of marketing messages; they actively seek brands that resonate with their values and preferences. This evolving dynamic presents both challenges and opportunities for businesses aiming to meet the changing expectations of their customers.</w:t>
+      </w:r>
+    </w:p>
+    <w:p>
+      <w:pPr>
+        <w:jc w:val="both"/>
+      </w:pPr>
+      <w:r>
+        <w:t>A key insight from recent analyses indicates that over 70% of consumers expect personalized experiences from brands, yet many express frustration when these expectations are not met [3]. This gap between consumer demand and brand delivery highlights a critical area for improvement. Companies must not only adopt personalized marketing strategies but also ensure that they are transparent about how consumer data is collected and utilized. The growing concern over data privacy, with 86% of consumers indicating it as a significant issue, further complicates this landscape [4].</w:t>
+      </w:r>
+    </w:p>
+    <w:p>
+      <w:pPr>
+        <w:pStyle w:val="Heading3"/>
+      </w:pPr>
+      <w:r>
+        <w:t>Key Trends Shaping Consumer Behavior</w:t>
+      </w:r>
+    </w:p>
+    <w:p>
+      <w:pPr>
+        <w:jc w:val="both"/>
+      </w:pPr>
+      <w:r>
+        <w:t>1. **Personalization and Data Privacy**</w:t>
+      </w:r>
+    </w:p>
+    <w:p>
+      <w:pPr>
+        <w:jc w:val="both"/>
+      </w:pPr>
+      <w:r>
+        <w:t>The demand for personalized shopping experiences is at an all-time high. However, consumers are increasingly wary of how their data is used. Many consumers express distrust towards companies regarding data handling, which poses a challenge for brands aiming to create tailored experiences [4]. For instance, while services like StitchFix and Naked Wines have successfully implemented personalized recommendations based on user data, they must navigate the fine line between personalization and privacy concerns [5].</w:t>
+      </w:r>
+    </w:p>
+    <w:p>
+      <w:pPr>
+        <w:jc w:val="both"/>
+      </w:pPr>
+      <w:r>
+        <w:t>2. **Ethical Data Practices**</w:t>
+      </w:r>
+    </w:p>
+    <w:p>
+      <w:pPr>
+        <w:jc w:val="both"/>
+      </w:pPr>
+      <w:r>
+        <w:t>As brands strive to enhance personalization, ethical data practices have become paramount. Companies are urged to prioritize transparency in their data collection and usage processes. This includes clear communication about how data is gathered, stored, and utilized, which can help build trust with consumers [2]. Brands that fail to address these concerns risk alienating their customer base.</w:t>
+      </w:r>
+    </w:p>
+    <w:p>
+      <w:pPr>
+        <w:jc w:val="both"/>
+      </w:pPr>
+      <w:r>
+        <w:t>3. **Hyper-Local Focus**</w:t>
+      </w:r>
+    </w:p>
+    <w:p>
+      <w:pPr>
+        <w:jc w:val="both"/>
+      </w:pPr>
+      <w:r>
+        <w:t>Another emerging trend is the preference for locally sourced products and community-driven initiatives. Consumers are increasingly inclined to support brands that demonstrate a commitment to their local communities and sustainable practices. This hyper-local focus not only enhances brand loyalty but also aligns with the growing consumer demand for ethical consumption [2].</w:t>
+      </w:r>
+    </w:p>
+    <w:p>
+      <w:pPr>
+        <w:jc w:val="both"/>
+      </w:pPr>
+      <w:r>
+        <w:t>4. **Integration of Services Beyond Products**</w:t>
+      </w:r>
+    </w:p>
+    <w:p>
+      <w:pPr>
+        <w:jc w:val="both"/>
+      </w:pPr>
+      <w:r>
+        <w:t>As consumer behaviors diverge, companies are encouraged to expand their offerings beyond traditional products. More than 80% of growth in consumer companies has historically stemmed from core offerings; however, the current landscape necessitates a shift towards providing a range of services that enhance the consumer experience [3]. This approach positions brands as indispensable partners in consumers' lives.</w:t>
+      </w:r>
+    </w:p>
+    <w:p>
+      <w:pPr>
+        <w:jc w:val="both"/>
+      </w:pPr>
+      <w:r>
+        <w:t>5. **Social Commerce and Influencer Marketing**</w:t>
+      </w:r>
+    </w:p>
+    <w:p>
+      <w:pPr>
+        <w:jc w:val="both"/>
+      </w:pPr>
+      <w:r>
+        <w:t>The rise of social commerce is another critical trend, with brands leveraging video content and trusted influencers to engage consumers. This strategy not only enhances brand visibility but also fosters a sense of community among consumers, who are increasingly looking for authentic connections with brands [2].</w:t>
+      </w:r>
+    </w:p>
+    <w:p>
+      <w:pPr>
+        <w:pStyle w:val="Heading3"/>
+      </w:pPr>
+      <w:r>
+        <w:t>Insights from Consumer Behavior Studies</w:t>
+      </w:r>
+    </w:p>
+    <w:p>
+      <w:pPr>
+        <w:jc w:val="both"/>
+      </w:pPr>
+      <w:r>
+        <w:t>Recent studies have provided actionable insights into the evolving consumer landscape. For instance, the integration of mobile applications, such as the Whole Foods app, exemplifies how brands can create a seamless shopping experience that combines online and in-store interactions [5]. This approach not only personalizes the shopping journey but also caters to the growing consumer preference for convenience.</w:t>
+      </w:r>
+    </w:p>
+    <w:p>
+      <w:pPr>
+        <w:jc w:val="both"/>
+      </w:pPr>
+      <w:r>
+        <w:t>Moreover, the importance of first-party data collection cannot be overstated. Brands that effectively gather and utilize first-party data can create more relevant and engaging experiences for their customers. However, they must also address the underlying concerns regarding data privacy to maintain consumer trust [4].</w:t>
+      </w:r>
+    </w:p>
+    <w:p>
+      <w:pPr>
+        <w:pStyle w:val="Heading3"/>
+      </w:pPr>
+      <w:r>
+        <w:t>The Role of Technology in Shaping Consumer Experiences</w:t>
+      </w:r>
+    </w:p>
+    <w:p>
+      <w:pPr>
+        <w:jc w:val="both"/>
+      </w:pPr>
+      <w:r>
+        <w:t>Technological innovation plays a pivotal role in shaping consumer behavior. As brands adopt advanced analytics and machine learning algorithms, they can better understand consumer preferences and tailor their offerings accordingly. This capability allows for a more personalized shopping experience, which is increasingly expected by consumers.</w:t>
+      </w:r>
+    </w:p>
+    <w:p>
+      <w:pPr>
+        <w:jc w:val="both"/>
+      </w:pPr>
+      <w:r>
+        <w:t>However, the reliance on technology also raises questions about data security and privacy. Brands must navigate these challenges by implementing robust data protection measures and being transparent about their practices. This dual focus on personalization and privacy will be crucial for brands looking to thrive in the competitive landscape of 2025.</w:t>
       </w:r>
     </w:p>
     <w:p>
@@ -831,7 +1359,7 @@
         <w:jc w:val="both"/>
       </w:pPr>
       <w:r>
-        <w:t>The management consulting market in the United States is characterized by a complex interplay of competition, market dynamics, and evolving client needs. While the market exhibits a moderate level of concentration, the presence of numerous players contributes to its fragmentation. Key trends such as digital transformation, data analytics, and sustainability are shaping the competitive landscape, presenting both opportunities and challenges for consulting firms. As the market continues to evolve, firms that can effectively navigate these dynamics and deliver value to clients will be well-positioned for success.</w:t>
+        <w:t>The insights gathered from recent analyses underscore the importance of understanding consumer demands and unmet needs in the market. As brands adapt to the changing landscape, they must prioritize personalization, ethical data practices, and community engagement to build lasting relationships with their customers. By doing so, they can position themselves as trusted partners in the evolving consumer journey.</w:t>
       </w:r>
     </w:p>
     <w:p>
@@ -847,7 +1375,7 @@
         <w:jc w:val="both"/>
       </w:pPr>
       <w:r>
-        <w:t>[1] https://www.mordorintelligence.com/industry-reports/us-management-consulting-services-market</w:t>
+        <w:t>[1] https://www.loungelizard.com/blog/consumer-behavior-trends-and-predictions/</w:t>
       </w:r>
     </w:p>
     <w:p>
@@ -855,7 +1383,7 @@
         <w:jc w:val="both"/>
       </w:pPr>
       <w:r>
-        <w:t>[2] https://www.credenceresearch.com/report/strategy-consulting-market</w:t>
+        <w:t>[2] https://www.market-xcel.com/blogs/10-major-shifts-in-consumer-behaviour-to-expect-in-2025/</w:t>
       </w:r>
     </w:p>
     <w:p>
@@ -863,7 +1391,7 @@
         <w:jc w:val="both"/>
       </w:pPr>
       <w:r>
-        <w:t>[3] https://www.businessresearchinsights.com/market-reports/consulting-market-117550</w:t>
+        <w:t>[3] https://www.mckinsey.com/industries/consumer-packaged-goods/our-insights/the-world-of-ands-consumers-set-the-tone</w:t>
       </w:r>
     </w:p>
     <w:p>
@@ -871,7 +1399,7 @@
         <w:jc w:val="both"/>
       </w:pPr>
       <w:r>
-        <w:t>[4] https://www.marketresearchfuture.com/reports/strategy-consulting-market/market-trends</w:t>
+        <w:t>[4] https://www.shopify.com/enterprise/blog/personalized-shopping-experiences/</w:t>
       </w:r>
     </w:p>
     <w:p>
@@ -879,7 +1407,7 @@
         <w:jc w:val="both"/>
       </w:pPr>
       <w:r>
-        <w:t>[5] https://www.mordorintelligence.com/industry-reports/united-states-strategic-consulting-services-market</w:t>
+        <w:t>[5] https://ventureharbour.com/personalised-experiences-examples/</w:t>
       </w:r>
     </w:p>
     <w:p>
@@ -887,7 +1415,7 @@
         <w:jc w:val="both"/>
       </w:pPr>
       <w:r>
-        <w:t>[6] https://www.mordorintelligence.com/industry-reports/united-states-strategic-consulting-services-market/market-trends</w:t>
+        <w:t>[6] https://www.forbes.com/sites/blakemorgan/2021/03/29/the-20-most-compelling-examples-of-personalization/</w:t>
       </w:r>
     </w:p>
     <w:p>
@@ -895,7 +1423,7 @@
         <w:pStyle w:val="Heading2"/>
       </w:pPr>
       <w:r>
-        <w:t>Emerging Trends and Innovations in Business Consulting: Navigating the Future Landscape</w:t>
+        <w:t>Competitive Dynamics in Growth Strategies: Insights from Leading Companies</w:t>
       </w:r>
     </w:p>
     <w:p>
@@ -903,7 +1431,7 @@
         <w:pStyle w:val="Heading3"/>
       </w:pPr>
       <w:r>
-        <w:t>Overview of the Business Consulting Landscape</w:t>
+        <w:t>Overview of Competitive Strategies</w:t>
       </w:r>
     </w:p>
     <w:p>
@@ -911,7 +1439,7 @@
         <w:jc w:val="both"/>
       </w:pPr>
       <w:r>
-        <w:t>The business consulting industry is undergoing significant transformation, driven by a confluence of technological advancements, evolving client expectations, and increased competition. As firms strive to attract and retain top talent, they face the dual challenge of creating a supportive work environment while also adapting to the rapid pace of change in the market. The rise of boutique consulting firms and niche freelancers has introduced new dynamics, compelling larger firms to innovate and differentiate their offerings. This report delves into the key trends shaping the consulting landscape, highlighting the role of technology, the importance of specialized expertise, and the shifting investment behaviors within the innovation economy.</w:t>
+        <w:t>In the rapidly evolving business landscape, companies are continuously seeking innovative strategies to maintain a competitive edge. The analysis of successful growth companies reveals several key strategies that not only drive revenue but also enhance customer engagement and satisfaction. This report synthesizes insights from various sources to outline the competitive dynamics at play among leading firms, focusing on their strategies, strengths, and weaknesses.</w:t>
       </w:r>
     </w:p>
     <w:p>
@@ -919,7 +1447,7 @@
         <w:pStyle w:val="Heading3"/>
       </w:pPr>
       <w:r>
-        <w:t>The Challenge of Talent Retention</w:t>
+        <w:t>Key Strategies for Success</w:t>
       </w:r>
     </w:p>
     <w:p>
@@ -927,15 +1455,15 @@
         <w:jc w:val="both"/>
       </w:pPr>
       <w:r>
-        <w:t>Attracting and retaining top talent remains a critical challenge for business consulting firms. According to a report by Ma Foi Business Consulting, strategy consulting firms must create an engaging work environment that offers opportunities for career advancement and competitive benefits to retain their top performers [1]. The competition for skilled professionals is intensifying, particularly as boutique firms and niche freelancers emerge as formidable challengers to the market dominance of larger consulting firms. These specialized players often provide tailored services and industry-specific expertise, which can be more appealing to clients seeking customized solutions.</w:t>
+        <w:t>1. **Innovation at the Forefront**</w:t>
       </w:r>
     </w:p>
     <w:p>
       <w:pPr>
-        <w:pStyle w:val="Heading3"/>
+        <w:jc w:val="both"/>
       </w:pPr>
       <w:r>
-        <w:t>The Rise of Boutique Consulting Firms</w:t>
+        <w:t>Innovation remains a cornerstone for the world's most admired companies. According to a recent Korn Ferry report, approximately 51% of these companies are exploring how to leverage artificial intelligence (AI) to create new revenue streams. This focus on innovation is not merely about adopting new technologies but also about rethinking business models and processes to enhance efficiency and customer value [1].</w:t>
       </w:r>
     </w:p>
     <w:p>
@@ -943,15 +1471,15 @@
         <w:jc w:val="both"/>
       </w:pPr>
       <w:r>
-        <w:t>The emergence of boutique consulting firms is reshaping the competitive landscape. These smaller firms, often defined as those not belonging to the "MBB" (McKinsey, Bain, and BCG) or the Big Four (Deloitte, EY, KPMG, PwC), are gaining traction due to their specialized focus and agility [4][5]. Boutique firms are able to offer personalized services that cater to specific industries or business needs, allowing them to carve out a niche in the market. This trend is particularly evident in sectors such as innovation consulting, where firms combine patent intelligence with market insights to empower R&amp;D teams in making informed strategic decisions [3].</w:t>
+        <w:t>Companies that prioritize innovation often engage in continuous research and development, fostering a culture that encourages creative thinking and experimentation. This approach allows them to stay ahead of market trends and respond swiftly to changing consumer demands.</w:t>
       </w:r>
     </w:p>
     <w:p>
       <w:pPr>
-        <w:pStyle w:val="Heading3"/>
+        <w:jc w:val="both"/>
       </w:pPr>
       <w:r>
-        <w:t>Technological Innovations Driving Change</w:t>
+        <w:t>2. **Customer-Centric Approach**</w:t>
       </w:r>
     </w:p>
     <w:p>
@@ -959,7 +1487,7 @@
         <w:jc w:val="both"/>
       </w:pPr>
       <w:r>
-        <w:t>The integration of technology into consulting practices is a key driver of change in the industry. The 2023 Insight Intelligent Technology Report highlights the growing adoption of generative AI and the prioritization of sustainability initiatives among business leaders [2]. As firms seek to optimize their current investments, they are increasingly looking to technology as a means to fuel innovation across various areas. This shift not only enhances operational efficiency but also enables consulting firms to offer more sophisticated solutions to their clients.</w:t>
+        <w:t>Successful growth companies exhibit a profound understanding of their customers' needs and challenges. As highlighted in a Harvard DCE blog, these companies utilize tools like customer empathy maps to gain insights into customer pain points, which serve as a foundation for their product innovation strategies. This lean approach involves rapid prototyping, design partnerships with lead users, and iterative improvements based on customer feedback [2].</w:t>
       </w:r>
     </w:p>
     <w:p>
@@ -967,15 +1495,15 @@
         <w:jc w:val="both"/>
       </w:pPr>
       <w:r>
-        <w:t>Moreover, the role of artificial intelligence in consulting is becoming more pronounced. Firms that embrace AI and digitization are better positioned to assist businesses in navigating the complexities of the modern market. By investing in talent development and providing industry-specific expertise, consulting firms can leverage technology to deliver value-added services that meet the evolving needs of their clients [1].</w:t>
+        <w:t>By placing customers at the center of their strategies, these companies not only enhance product relevance but also build stronger relationships with their clientele, leading to increased loyalty and repeat business.</w:t>
       </w:r>
     </w:p>
     <w:p>
       <w:pPr>
-        <w:pStyle w:val="Heading3"/>
+        <w:jc w:val="both"/>
       </w:pPr>
       <w:r>
-        <w:t>Investment Trends in the Innovation Economy</w:t>
+        <w:t>3. **Competitive Intelligence and Market Positioning**</w:t>
       </w:r>
     </w:p>
     <w:p>
@@ -983,15 +1511,15 @@
         <w:jc w:val="both"/>
       </w:pPr>
       <w:r>
-        <w:t>The investment landscape within the innovation economy is also experiencing notable shifts. A recent report from a venture capital firm indicates a growing focus on follow-on and later-stage deals, reflecting a persistence among investors to support companies that demonstrate measurable traction [3]. This trend suggests that startups capable of showcasing their maturity and growth potential are more likely to secure funding, even in a challenging market environment. As a result, consulting firms must adapt their strategies to align with these investment behaviors, providing insights and support to startups seeking to attract capital.</w:t>
+        <w:t>Understanding competitor tactics and customer engagement patterns is crucial for businesses aiming to refine their marketing strategies. A report on competitive strategies emphasizes the importance of running targeted ads that capitalize on competitor brand keywords, thereby attracting potential customers already interested in similar offerings [3].</w:t>
       </w:r>
     </w:p>
     <w:p>
       <w:pPr>
-        <w:pStyle w:val="Heading3"/>
+        <w:jc w:val="both"/>
       </w:pPr>
       <w:r>
-        <w:t>The Importance of Industry-Specific Expertise</w:t>
+        <w:t>Additionally, companies must continuously monitor their market share and standing, utilizing analytical tools to assess competitor movements. Establishing a unique selling proposition (USP) and refining pricing strategies are also essential components of maintaining a competitive edge.</w:t>
       </w:r>
     </w:p>
     <w:p>
@@ -999,12 +1527,212 @@
         <w:jc w:val="both"/>
       </w:pPr>
       <w:r>
-        <w:t>As competition intensifies, the demand for industry-specific expertise is becoming increasingly important. Consulting firms that can offer tailored solutions based on deep knowledge of specific sectors are better positioned to differentiate themselves in the market. This trend is particularly relevant in the context of innovation consulting, where firms are expected to provide not only strategic guidance but also practical insights that drive tangible results for their clients [3]. By combining market intelligence with a thorough understanding of industry dynamics, consulting firms can empower their clients to make informed decisions and navigate the complexities of their respective markets.</w:t>
+        <w:t>4. **Digital Transformation and AI Integration**</w:t>
       </w:r>
     </w:p>
     <w:p>
       <w:pPr>
+        <w:jc w:val="both"/>
+      </w:pPr>
+      <w:r>
+        <w:t>The integration of AI and digital transformation strategies is becoming increasingly vital for companies looking to thrive in the modern marketplace. Leading AI consulting firms, such as Biz4Group, provide innovative solutions that help businesses harness the power of AI for resilience and growth [4].</w:t>
+      </w:r>
+    </w:p>
+    <w:p>
+      <w:pPr>
+        <w:jc w:val="both"/>
+      </w:pPr>
+      <w:r>
+        <w:t>Digital transformation consulting companies, including Deloitte Digital and PwC, offer comprehensive services that encompass business strategy, technology integration, and analytics. These firms assist organizations in leveraging digital technologies to enhance operational efficiency and drive business growth [5].</w:t>
+      </w:r>
+    </w:p>
+    <w:p>
+      <w:pPr>
+        <w:jc w:val="both"/>
+      </w:pPr>
+      <w:r>
+        <w:t>The emphasis on AI and digital transformation not only streamlines processes but also enables companies to deliver personalized customer experiences, further solidifying their market position.</w:t>
+      </w:r>
+    </w:p>
+    <w:p>
+      <w:pPr>
         <w:pStyle w:val="Heading3"/>
+      </w:pPr>
+      <w:r>
+        <w:t>Strengths and Weaknesses of Competitors</w:t>
+      </w:r>
+    </w:p>
+    <w:p>
+      <w:pPr>
+        <w:jc w:val="both"/>
+      </w:pPr>
+      <w:r>
+        <w:t>#### Strengths</w:t>
+      </w:r>
+    </w:p>
+    <w:p>
+      <w:pPr>
+        <w:jc w:val="both"/>
+      </w:pPr>
+      <w:r>
+        <w:t>- **Adaptability and Agility**: Companies that embrace innovation and customer-centric strategies demonstrate remarkable adaptability. Their ability to pivot quickly in response to market changes is a significant strength that allows them to capitalize on emerging opportunities.</w:t>
+      </w:r>
+    </w:p>
+    <w:p>
+      <w:pPr>
+        <w:jc w:val="both"/>
+      </w:pPr>
+      <w:r>
+        <w:t>- **Data-Driven Decision Making**: The use of data analytics to inform business strategies is a common strength among leading firms. By leveraging customer insights and market trends, these companies can make informed decisions that enhance their competitive positioning.</w:t>
+      </w:r>
+    </w:p>
+    <w:p>
+      <w:pPr>
+        <w:jc w:val="both"/>
+      </w:pPr>
+      <w:r>
+        <w:t>- **Strong Brand Loyalty**: Firms that prioritize customer engagement and satisfaction often enjoy high levels of brand loyalty. This loyalty translates into repeat business and positive word-of-mouth referrals, further strengthening their market presence.</w:t>
+      </w:r>
+    </w:p>
+    <w:p>
+      <w:pPr>
+        <w:jc w:val="both"/>
+      </w:pPr>
+      <w:r>
+        <w:t>#### Weaknesses</w:t>
+      </w:r>
+    </w:p>
+    <w:p>
+      <w:pPr>
+        <w:jc w:val="both"/>
+      </w:pPr>
+      <w:r>
+        <w:t>- **Over-Reliance on Technology**: While the integration of AI and digital tools can drive efficiency, an over-reliance on technology may lead to a disconnect with customers. Companies must ensure that technology enhances, rather than replaces, the human element of customer service.</w:t>
+      </w:r>
+    </w:p>
+    <w:p>
+      <w:pPr>
+        <w:jc w:val="both"/>
+      </w:pPr>
+      <w:r>
+        <w:t>- **Market Saturation**: As more companies adopt similar strategies, the market can become saturated, making it challenging for any single firm to stand out. This saturation can dilute brand identity and reduce the effectiveness of marketing efforts.</w:t>
+      </w:r>
+    </w:p>
+    <w:p>
+      <w:pPr>
+        <w:jc w:val="both"/>
+      </w:pPr>
+      <w:r>
+        <w:t>- **Resistance to Change**: Despite the benefits of innovation, some organizations may face internal resistance to change. This resistance can hinder the implementation of new strategies and technologies, ultimately impacting competitiveness.</w:t>
+      </w:r>
+    </w:p>
+    <w:p>
+      <w:pPr>
+        <w:pStyle w:val="Heading3"/>
+      </w:pPr>
+      <w:r>
+        <w:t>Insights into Competitive Dynamics</w:t>
+      </w:r>
+    </w:p>
+    <w:p>
+      <w:pPr>
+        <w:jc w:val="both"/>
+      </w:pPr>
+      <w:r>
+        <w:t>The competitive landscape is characterized by a constant interplay of strategies, strengths, and weaknesses. Companies that successfully navigate this landscape tend to exhibit a few common traits:</w:t>
+      </w:r>
+    </w:p>
+    <w:p>
+      <w:pPr>
+        <w:jc w:val="both"/>
+      </w:pPr>
+      <w:r>
+        <w:t>- **Proactive Innovation**: Leading firms are not just reactive to market changes; they actively seek out opportunities for innovation. This proactive stance allows them to set trends rather than follow them.</w:t>
+      </w:r>
+    </w:p>
+    <w:p>
+      <w:pPr>
+        <w:jc w:val="both"/>
+      </w:pPr>
+      <w:r>
+        <w:t>- **Customer Engagement**: A deep understanding of customer needs and preferences is paramount. Companies that invest in customer engagement initiatives are better positioned to create products and services that resonate with their target audience.</w:t>
+      </w:r>
+    </w:p>
+    <w:p>
+      <w:pPr>
+        <w:jc w:val="both"/>
+      </w:pPr>
+      <w:r>
+        <w:t>- **Strategic Partnerships**: Collaborations with other organizations, including technology providers and industry leaders, can enhance a company's capabilities and market reach. These partnerships often lead to innovative solutions that drive growth.</w:t>
+      </w:r>
+    </w:p>
+    <w:p>
+      <w:pPr>
+        <w:jc w:val="both"/>
+      </w:pPr>
+      <w:r>
+        <w:t>- **Continuous Learning**: The most successful companies foster a culture of continuous learning and improvement. By encouraging employees to seek out new knowledge and skills, these firms can adapt to changing market conditions and maintain their competitive edge.</w:t>
+      </w:r>
+    </w:p>
+    <w:p>
+      <w:pPr>
+        <w:pStyle w:val="Heading3"/>
+      </w:pPr>
+      <w:r>
+        <w:t>Sources</w:t>
+      </w:r>
+    </w:p>
+    <w:p>
+      <w:pPr>
+        <w:jc w:val="both"/>
+      </w:pPr>
+      <w:r>
+        <w:t>[1] https://www.kornferry.com/institute/unveiling-the-growth-secrets-of-the-worlds-most-admired-companies</w:t>
+      </w:r>
+    </w:p>
+    <w:p>
+      <w:pPr>
+        <w:jc w:val="both"/>
+      </w:pPr>
+      <w:r>
+        <w:t>[2] https://professional.dce.harvard.edu/blog/innovation-strategy-4-key-tactics-of-top-growth-companies/</w:t>
+      </w:r>
+    </w:p>
+    <w:p>
+      <w:pPr>
+        <w:jc w:val="both"/>
+      </w:pPr>
+      <w:r>
+        <w:t>[3] https://competitors.app/stategies-to-beat-competitors/</w:t>
+      </w:r>
+    </w:p>
+    <w:p>
+      <w:pPr>
+        <w:jc w:val="both"/>
+      </w:pPr>
+      <w:r>
+        <w:t>[4] https://www.biz4group.com/blog/ai-consulting-companies-in-usa/</w:t>
+      </w:r>
+    </w:p>
+    <w:p>
+      <w:pPr>
+        <w:jc w:val="both"/>
+      </w:pPr>
+      <w:r>
+        <w:t>[5] https://www.contus.com/blog/digital-transformation-consulting-companies/</w:t>
+      </w:r>
+    </w:p>
+    <w:p>
+      <w:pPr>
+        <w:jc w:val="both"/>
+      </w:pPr>
+      <w:r>
+        <w:t>---</w:t>
+      </w:r>
+    </w:p>
+    <w:p>
+      <w:pPr>
+        <w:pStyle w:val="Heading2"/>
       </w:pPr>
       <w:r>
         <w:t>Conclusion</w:t>
@@ -1015,543 +1743,7 @@
         <w:jc w:val="both"/>
       </w:pPr>
       <w:r>
-        <w:t>The business consulting industry is at a pivotal juncture, characterized by rapid change and evolving client expectations. As firms grapple with the challenges of talent retention, increased competition from boutique players, and the integration of technology, they must remain agile and innovative to thrive in this dynamic landscape. By embracing industry-specific expertise and leveraging technological advancements, consulting firms can position themselves as valuable partners for businesses seeking to navigate the complexities of the modern market.</w:t>
-      </w:r>
-    </w:p>
-    <w:p>
-      <w:pPr>
-        <w:pStyle w:val="Heading3"/>
-      </w:pPr>
-      <w:r>
-        <w:t>Sources</w:t>
-      </w:r>
-    </w:p>
-    <w:p>
-      <w:pPr>
-        <w:jc w:val="both"/>
-      </w:pPr>
-      <w:r>
-        <w:t>[1] https://www.mafoibusinessconsulting.com/consulting-trends-an-in-depth-look-at-the-industrys-evolution/</w:t>
-      </w:r>
-    </w:p>
-    <w:p>
-      <w:pPr>
-        <w:jc w:val="both"/>
-      </w:pPr>
-      <w:r>
-        <w:t>[2] https://www.insight.com/en_US/content-and-resources/2023/insight-intelligent-technology-pulse--digital-transformation-trends-and-challenges.html</w:t>
-      </w:r>
-    </w:p>
-    <w:p>
-      <w:pPr>
-        <w:jc w:val="both"/>
-      </w:pPr>
-      <w:r>
-        <w:t>[3] https://www.forbes.com/sites/markflickinger/2023/11/13/the-2023-trends-that-are-redefining-the-innovation-economy/</w:t>
-      </w:r>
-    </w:p>
-    <w:p>
-      <w:pPr>
-        <w:jc w:val="both"/>
-      </w:pPr>
-      <w:r>
-        <w:t>[4] https://www.greyb.com/blog/innovation-consulting-firms/</w:t>
-      </w:r>
-    </w:p>
-    <w:p>
-      <w:pPr>
-        <w:jc w:val="both"/>
-      </w:pPr>
-      <w:r>
-        <w:t>[5] https://managementconsulted.com/boutique-consulting-firms-in-us/</w:t>
-      </w:r>
-    </w:p>
-    <w:p>
-      <w:pPr>
-        <w:pStyle w:val="Heading2"/>
-      </w:pPr>
-      <w:r>
-        <w:t>Understanding Consumer Preferences: Insights into Behavioral Patterns and Engagement Strategies</w:t>
-      </w:r>
-    </w:p>
-    <w:p>
-      <w:pPr>
-        <w:pStyle w:val="Heading3"/>
-      </w:pPr>
-      <w:r>
-        <w:t>Overview of Consumer Behavior Trends</w:t>
-      </w:r>
-    </w:p>
-    <w:p>
-      <w:pPr>
-        <w:jc w:val="both"/>
-      </w:pPr>
-      <w:r>
-        <w:t>In today's rapidly evolving market landscape, understanding consumer preferences, needs, and behavioral patterns is more critical than ever. Companies are faced with the challenge of navigating a complex web of consumer expectations, which often appear paradoxical. For instance, a significant majority of consumers—over 70%—express a desire for personalized experiences, yet many report frustration when brands fail to deliver on this expectation [1]. This highlights a crucial insight: personalization is no longer a luxury but a necessity for brands aiming to remain relevant and indispensable in consumers' lives.</w:t>
-      </w:r>
-    </w:p>
-    <w:p>
-      <w:pPr>
-        <w:jc w:val="both"/>
-      </w:pPr>
-      <w:r>
-        <w:t>Moreover, historical data indicates that more than 80% of growth for consumer companies has traditionally stemmed from core offerings. However, as consumer behaviors diverge and evolve, there is a pressing need for companies to expand their focus beyond mere products and into a broader range of services that cater to the holistic needs of consumers [1]. This shift is particularly evident in the context of the COVID-19 pandemic, which has prompted a significant number of consumers—39%—to explore new brands, indicating a willingness to experiment and adapt their purchasing behaviors [2].</w:t>
-      </w:r>
-    </w:p>
-    <w:p>
-      <w:pPr>
-        <w:pStyle w:val="Heading3"/>
-      </w:pPr>
-      <w:r>
-        <w:t>The Importance of Personalization in Consumer Engagement</w:t>
-      </w:r>
-    </w:p>
-    <w:p>
-      <w:pPr>
-        <w:jc w:val="both"/>
-      </w:pPr>
-      <w:r>
-        <w:t>The demand for personalization is not just a fleeting trend; it is a fundamental shift in how consumers interact with brands. Companies that successfully implement personalized marketing strategies can create deeper connections with their customers, fostering loyalty and driving growth. For example, brands like Apple and Spotify have excelled in delivering hyper-personalized content that resonates with individual users, enhancing their overall experience [4].</w:t>
-      </w:r>
-    </w:p>
-    <w:p>
-      <w:pPr>
-        <w:jc w:val="both"/>
-      </w:pPr>
-      <w:r>
-        <w:t>Sephora's Beauty Insider program serves as another exemplary model of effective customer engagement. By combining rewards, personalization, and community engagement, Sephora has developed a loyalty program that not only keeps customers returning but also enhances their overall brand experience [3]. This approach underscores the importance of understanding the end-to-end consumer journey, from pre-purchase considerations to post-purchase interactions, as companies strive to meet evolving consumer needs [2].</w:t>
-      </w:r>
-    </w:p>
-    <w:p>
-      <w:pPr>
-        <w:pStyle w:val="Heading3"/>
-      </w:pPr>
-      <w:r>
-        <w:t>Insights from Consumer Surveys</w:t>
-      </w:r>
-    </w:p>
-    <w:p>
-      <w:pPr>
-        <w:jc w:val="both"/>
-      </w:pPr>
-      <w:r>
-        <w:t>To gain a clearer picture of the global consumer landscape, extensive surveys involving over 15,000 consumers across 18 markets have been conducted. These surveys reveal surprising nuances about demographic groups and seemingly contradictory consumer behaviors. For instance, while many consumers express a desire for sustainability, they may still prioritize convenience and price over eco-friendly options when making purchasing decisions [2]. This complexity necessitates a nuanced understanding of consumer motivations and the factors that influence their choices.</w:t>
-      </w:r>
-    </w:p>
-    <w:p>
-      <w:pPr>
-        <w:jc w:val="both"/>
-      </w:pPr>
-      <w:r>
-        <w:t>The insights gathered from these surveys indicate that companies must be agile and responsive to changing consumer preferences. Quick decision-making regarding how to meet these expectations should be a top priority for businesses. The ability to adapt to the "world of ands," where consumers expect multiple, sometimes conflicting, attributes from brands, is essential for long-term success [1].</w:t>
-      </w:r>
-    </w:p>
-    <w:p>
-      <w:pPr>
-        <w:pStyle w:val="Heading3"/>
-      </w:pPr>
-      <w:r>
-        <w:t>Effective Customer Engagement Strategies</w:t>
-      </w:r>
-    </w:p>
-    <w:p>
-      <w:pPr>
-        <w:jc w:val="both"/>
-      </w:pPr>
-      <w:r>
-        <w:t>In the quest to enhance customer engagement, brands are increasingly adopting innovative strategies that prioritize the consumer experience at every touchpoint. Effective customer engagement not only leads to increased brand loyalty and customer retention but also results in better business outcomes. For instance, brands in the beauty and cosmetics sector are leveraging shoppable videos to shorten the path from inspiration to purchase, creating a seamless shopping experience for consumers [3].</w:t>
-      </w:r>
-    </w:p>
-    <w:p>
-      <w:pPr>
-        <w:jc w:val="both"/>
-      </w:pPr>
-      <w:r>
-        <w:t>Additionally, the travel and hospitality industries are focusing on taking travelers on dynamic journeys that enhance their overall experience. By providing exceptional content and engaging interactions, these brands can foster a sense of community and connection with their customers [3]. This approach is particularly relevant in an era where consumers are seeking meaningful experiences rather than mere transactions.</w:t>
-      </w:r>
-    </w:p>
-    <w:p>
-      <w:pPr>
-        <w:pStyle w:val="Heading3"/>
-      </w:pPr>
-      <w:r>
-        <w:t>The Role of Virtual Experiences in Personalized Marketing</w:t>
-      </w:r>
-    </w:p>
-    <w:p>
-      <w:pPr>
-        <w:jc w:val="both"/>
-      </w:pPr>
-      <w:r>
-        <w:t>As the digital landscape continues to evolve, virtual experiences are emerging as a key component of personalized marketing strategies. Brands are exploring fun and creative engagement tactics that offer convenience and cater to the preferences of tech-savvy consumers. For example, Coca-Cola's personalized label campaign exemplifies how brands can leverage technology to create unique and memorable experiences for their customers [4].</w:t>
-      </w:r>
-    </w:p>
-    <w:p>
-      <w:pPr>
-        <w:jc w:val="both"/>
-      </w:pPr>
-      <w:r>
-        <w:t>These virtual experiences not only enhance consumer engagement but also provide valuable data that can inform future marketing strategies. By analyzing consumer interactions and preferences, companies can refine their approaches and deliver even more tailored experiences that resonate with their target audience.</w:t>
-      </w:r>
-    </w:p>
-    <w:p>
-      <w:pPr>
-        <w:pStyle w:val="Heading3"/>
-      </w:pPr>
-      <w:r>
-        <w:t>Conclusion</w:t>
-      </w:r>
-    </w:p>
-    <w:p>
-      <w:pPr>
-        <w:jc w:val="both"/>
-      </w:pPr>
-      <w:r>
-        <w:t>In summary, the landscape of consumer preferences and behaviors is characterized by complexity and rapid change. Companies must remain vigilant and responsive to these shifts, prioritizing personalization and innovative engagement strategies to meet the evolving needs of their customers. By understanding the nuances of consumer behavior and leveraging effective marketing tactics, brands can position themselves for success in an increasingly competitive market.</w:t>
-      </w:r>
-    </w:p>
-    <w:p>
-      <w:pPr>
-        <w:pStyle w:val="Heading3"/>
-      </w:pPr>
-      <w:r>
-        <w:t>Sources</w:t>
-      </w:r>
-    </w:p>
-    <w:p>
-      <w:pPr>
-        <w:jc w:val="both"/>
-      </w:pPr>
-      <w:r>
-        <w:t>[1] https://www.mckinsey.com/industries/consumer-packaged-goods/our-insights/the-world-of-ands-consumers-set-the-tone</w:t>
-      </w:r>
-    </w:p>
-    <w:p>
-      <w:pPr>
-        <w:jc w:val="both"/>
-      </w:pPr>
-      <w:r>
-        <w:t>[2] https://www.mckinsey.com/industries/consumer-packaged-goods/our-insights/state-of-consumer</w:t>
-      </w:r>
-    </w:p>
-    <w:p>
-      <w:pPr>
-        <w:jc w:val="both"/>
-      </w:pPr>
-      <w:r>
-        <w:t>[3] https://www.gocustomer.ai/blog/innovative-customer-engagement-examples</w:t>
-      </w:r>
-    </w:p>
-    <w:p>
-      <w:pPr>
-        <w:jc w:val="both"/>
-      </w:pPr>
-      <w:r>
-        <w:t>[4] https://www.forbes.com/councils/forbescommunicationscouncil/2021/02/12/10-great-examples-of-personalized-marketing-strategies/</w:t>
-      </w:r>
-    </w:p>
-    <w:p>
-      <w:pPr>
-        <w:pStyle w:val="Heading2"/>
-      </w:pPr>
-      <w:r>
-        <w:t>Competitive Benchmarking in Business Consulting: Trends and Strategies for 2023</w:t>
-      </w:r>
-    </w:p>
-    <w:p>
-      <w:pPr>
-        <w:pStyle w:val="Heading3"/>
-      </w:pPr>
-      <w:r>
-        <w:t>Overview of the Business Consulting Landscape</w:t>
-      </w:r>
-    </w:p>
-    <w:p>
-      <w:pPr>
-        <w:jc w:val="both"/>
-      </w:pPr>
-      <w:r>
-        <w:t>The business consulting sector is undergoing significant transformation, driven by the need for organizations to adapt to rapidly changing market conditions. The COVID-19 pandemic has acted as a catalyst for this evolution, forcing firms to become more agile and responsive to unforeseen challenges. As a result, the most successful consulting firms have been those that not only embraced innovative trends but also integrated them into their core strategies. This report delves into the key trends shaping the consulting industry in 2023, focusing on competitive benchmarking among leading firms and their strategic responses to emerging challenges.</w:t>
-      </w:r>
-    </w:p>
-    <w:p>
-      <w:pPr>
-        <w:pStyle w:val="Heading3"/>
-      </w:pPr>
-      <w:r>
-        <w:t>Key Trends in Business Consulting</w:t>
-      </w:r>
-    </w:p>
-    <w:p>
-      <w:pPr>
-        <w:jc w:val="both"/>
-      </w:pPr>
-      <w:r>
-        <w:t>1. **Emphasis on Innovation and Adaptability**</w:t>
-      </w:r>
-    </w:p>
-    <w:p>
-      <w:pPr>
-        <w:jc w:val="both"/>
-      </w:pPr>
-      <w:r>
-        <w:t>The consulting landscape is increasingly characterized by a focus on innovation. Firms are recognizing that to remain competitive, they must invest in research and development, prioritize user experience, and foster a culture that encourages creativity and risk-taking. For instance, companies like 3M exemplify successful innovation strategies by committing to continuous improvement and adaptability, which are crucial for sustained success in a dynamic market environment [4].</w:t>
-      </w:r>
-    </w:p>
-    <w:p>
-      <w:pPr>
-        <w:jc w:val="both"/>
-      </w:pPr>
-      <w:r>
-        <w:t>2. **Rise of Boutique Firms and Niche Freelancers**</w:t>
-      </w:r>
-    </w:p>
-    <w:p>
-      <w:pPr>
-        <w:jc w:val="both"/>
-      </w:pPr>
-      <w:r>
-        <w:t>The competitive landscape is also witnessing a surge in boutique consulting firms and niche freelancers. These specialized players are challenging the market dominance of larger consulting firms by offering tailored services and industry-specific expertise. This trend highlights the importance of creating a supportive and engaging work environment to attract and retain top talent, which remains a critical challenge for many consulting firms [2].</w:t>
-      </w:r>
-    </w:p>
-    <w:p>
-      <w:pPr>
-        <w:jc w:val="both"/>
-      </w:pPr>
-      <w:r>
-        <w:t>3. **Integration of Technology and AI**</w:t>
-      </w:r>
-    </w:p>
-    <w:p>
-      <w:pPr>
-        <w:jc w:val="both"/>
-      </w:pPr>
-      <w:r>
-        <w:t>The integration of technology, particularly artificial intelligence (AI), is reshaping the consulting industry. Firms are leveraging AI and digitization to enhance their service offerings and improve operational efficiency. This technological shift not only helps in streamlining processes but also enables firms to provide more personalized and data-driven solutions to their clients [2].</w:t>
-      </w:r>
-    </w:p>
-    <w:p>
-      <w:pPr>
-        <w:jc w:val="both"/>
-      </w:pPr>
-      <w:r>
-        <w:t>4. **Focus on Talent Development**</w:t>
-      </w:r>
-    </w:p>
-    <w:p>
-      <w:pPr>
-        <w:jc w:val="both"/>
-      </w:pPr>
-      <w:r>
-        <w:t>Attracting and retaining top talent is paramount for consulting firms, especially in a competitive market. Firms are increasingly investing in talent development initiatives, offering opportunities for career advancement, and providing competitive benefits to ensure they retain their best performers. This focus on human capital is essential for maintaining a competitive edge in the consulting industry [2].</w:t>
-      </w:r>
-    </w:p>
-    <w:p>
-      <w:pPr>
-        <w:jc w:val="both"/>
-      </w:pPr>
-      <w:r>
-        <w:t>5. **Innovation Consulting Services**</w:t>
-      </w:r>
-    </w:p>
-    <w:p>
-      <w:pPr>
-        <w:jc w:val="both"/>
-      </w:pPr>
-      <w:r>
-        <w:t>Innovation consulting is gaining traction as firms seek to embed new ways of working within their organizations. Innovation consulting firms provide advisory services on strategy, operations, and processes, helping clients design and implement innovation projects. This trend underscores the growing recognition of the importance of innovation in driving business success [3].</w:t>
-      </w:r>
-    </w:p>
-    <w:p>
-      <w:pPr>
-        <w:pStyle w:val="Heading3"/>
-      </w:pPr>
-      <w:r>
-        <w:t>Competitive Benchmarking: Strategies and Insights</w:t>
-      </w:r>
-    </w:p>
-    <w:p>
-      <w:pPr>
-        <w:jc w:val="both"/>
-      </w:pPr>
-      <w:r>
-        <w:t>#### 1. Strategic Positioning</w:t>
-      </w:r>
-    </w:p>
-    <w:p>
-      <w:pPr>
-        <w:jc w:val="both"/>
-      </w:pPr>
-      <w:r>
-        <w:t>Successful consulting firms are strategically positioning themselves to navigate the complexities of the market. By understanding the competitive landscape and identifying key differentiators, firms can tailor their offerings to meet the specific needs of their clients. For example, firms that focus on innovation and technology integration are better equipped to address the challenges faced by businesses in a post-pandemic world [1].</w:t>
-      </w:r>
-    </w:p>
-    <w:p>
-      <w:pPr>
-        <w:jc w:val="both"/>
-      </w:pPr>
-      <w:r>
-        <w:t>#### 2. Client-Centric Approaches</w:t>
-      </w:r>
-    </w:p>
-    <w:p>
-      <w:pPr>
-        <w:jc w:val="both"/>
-      </w:pPr>
-      <w:r>
-        <w:t>A client-centric approach is essential for consulting firms aiming to build long-term relationships with their clients. By prioritizing the needs and preferences of clients, firms can develop customized solutions that drive value and foster loyalty. This approach not only enhances client satisfaction but also positions firms as trusted partners in their clients' growth journeys [3].</w:t>
-      </w:r>
-    </w:p>
-    <w:p>
-      <w:pPr>
-        <w:jc w:val="both"/>
-      </w:pPr>
-      <w:r>
-        <w:t>#### 3. Continuous Improvement and Agility</w:t>
-      </w:r>
-    </w:p>
-    <w:p>
-      <w:pPr>
-        <w:jc w:val="both"/>
-      </w:pPr>
-      <w:r>
-        <w:t>The ability to adapt and evolve is critical for consulting firms in today's fast-paced environment. Firms that embrace a culture of continuous improvement are more likely to succeed in meeting the changing demands of their clients. This adaptability allows firms to pivot their strategies and offerings in response to market shifts, ensuring they remain relevant and competitive [4].</w:t>
-      </w:r>
-    </w:p>
-    <w:p>
-      <w:pPr>
-        <w:jc w:val="both"/>
-      </w:pPr>
-      <w:r>
-        <w:t>#### 4. Leveraging Data and Analytics</w:t>
-      </w:r>
-    </w:p>
-    <w:p>
-      <w:pPr>
-        <w:jc w:val="both"/>
-      </w:pPr>
-      <w:r>
-        <w:t>Data-driven decision-making is becoming increasingly important in the consulting industry. Firms that leverage data and analytics to inform their strategies can gain valuable insights into market trends, client behavior, and operational efficiencies. This analytical approach enables firms to make informed decisions that enhance their competitive positioning [1].</w:t>
-      </w:r>
-    </w:p>
-    <w:p>
-      <w:pPr>
-        <w:jc w:val="both"/>
-      </w:pPr>
-      <w:r>
-        <w:t>#### 5. Collaboration and Partnerships</w:t>
-      </w:r>
-    </w:p>
-    <w:p>
-      <w:pPr>
-        <w:jc w:val="both"/>
-      </w:pPr>
-      <w:r>
-        <w:t>Collaboration with other firms and industry stakeholders can provide consulting firms with access to new markets, resources, and expertise. Strategic partnerships can enhance a firm's capabilities and expand its service offerings, allowing it to better serve its clients and compete effectively in the market [3].</w:t>
-      </w:r>
-    </w:p>
-    <w:p>
-      <w:pPr>
-        <w:pStyle w:val="Heading3"/>
-      </w:pPr>
-      <w:r>
-        <w:t>Conclusion</w:t>
-      </w:r>
-    </w:p>
-    <w:p>
-      <w:pPr>
-        <w:jc w:val="both"/>
-      </w:pPr>
-      <w:r>
-        <w:t>The business consulting industry is at a pivotal moment, with firms facing both challenges and opportunities in 2023. By embracing innovation, focusing on talent development, and adopting client-centric strategies, consulting firms can position themselves for success in a rapidly evolving landscape. Competitive benchmarking will play a crucial role in helping firms identify best practices and differentiate themselves in a crowded market.</w:t>
-      </w:r>
-    </w:p>
-    <w:p>
-      <w:pPr>
-        <w:pStyle w:val="Heading3"/>
-      </w:pPr>
-      <w:r>
-        <w:t>Sources</w:t>
-      </w:r>
-    </w:p>
-    <w:p>
-      <w:pPr>
-        <w:jc w:val="both"/>
-      </w:pPr>
-      <w:r>
-        <w:t>[1] https://online.arbor.edu/news/7-top-consulting-trends-2023</w:t>
-      </w:r>
-    </w:p>
-    <w:p>
-      <w:pPr>
-        <w:jc w:val="both"/>
-      </w:pPr>
-      <w:r>
-        <w:t>[2] https://www.mafoibusinessconsulting.com/consulting-trends-an-in-depth-look-at-the-industrys-evolution/</w:t>
-      </w:r>
-    </w:p>
-    <w:p>
-      <w:pPr>
-        <w:jc w:val="both"/>
-      </w:pPr>
-      <w:r>
-        <w:t>[3] https://ngenioussolutions.com/blog/top-strategic-and-tech-consulting-trends-for-2023/</w:t>
-      </w:r>
-    </w:p>
-    <w:p>
-      <w:pPr>
-        <w:jc w:val="both"/>
-      </w:pPr>
-      <w:r>
-        <w:t>[4] https://www.consulting.us/firms/innovation/</w:t>
-      </w:r>
-    </w:p>
-    <w:p>
-      <w:pPr>
-        <w:jc w:val="both"/>
-      </w:pPr>
-      <w:r>
-        <w:t>[5] https://thestrategystory.com/blog/innovation-strategies-explained-with-examples-and-framework/</w:t>
-      </w:r>
-    </w:p>
-    <w:p>
-      <w:pPr>
-        <w:jc w:val="both"/>
-      </w:pPr>
-      <w:r>
-        <w:t>[6] https://www.spyre.group/post/examples-of-companies-with-successful-innovation-strategies</w:t>
-      </w:r>
-    </w:p>
-    <w:p>
-      <w:pPr>
-        <w:jc w:val="both"/>
-      </w:pPr>
-      <w:r>
-        <w:t>---</w:t>
-      </w:r>
-    </w:p>
-    <w:p>
-      <w:pPr>
-        <w:pStyle w:val="Heading2"/>
-      </w:pPr>
-      <w:r>
-        <w:t>Conclusion</w:t>
-      </w:r>
-    </w:p>
-    <w:p>
-      <w:pPr>
-        <w:jc w:val="both"/>
-      </w:pPr>
-      <w:r>
-        <w:t>The Innovation Strategy Consulting market in the USA is poised for significant growth, driven by the increasing complexity of business environments and the demand for specialized consulting services. As highlighted in this report, the market is characterized by diverse service offerings, regional specializations, and a competitive landscape dominated by both large firms and agile boutique consultancies. Key trends such as technological advancements, the impact of COVID-19, and a heightened focus on sustainability are reshaping the consulting landscape.</w:t>
-      </w:r>
-    </w:p>
-    <w:p>
-      <w:pPr>
-        <w:jc w:val="both"/>
-      </w:pPr>
-      <w:r>
-        <w:t>Firms that prioritize innovation, client-centric approaches, and industry-specific expertise will be well-positioned to navigate the evolving market dynamics. As the demand for strategic guidance continues to rise, consulting firms must remain agile and responsive to meet the diverse needs of their clients, ensuring they deliver value in an increasingly competitive environment.</w:t>
+        <w:t>The Innovation Strategy Consulting market in the USA is on a robust growth trajectory, projected to reach USD 79.90 billion by 2032, with a CAGR of 5.70%. This report highlights the key drivers of this growth, including digital transformation, the complexity of business environments, and the increasing demand for specialized consulting services across various sectors. The competitive landscape is characterized by both fragmentation and consolidation, with dominant players leveraging technology and innovation to enhance their offerings. As consumer behavior evolves, firms must prioritize personalization, ethical practices, and sustainability to meet emerging demands. The future of strategy consulting will hinge on adaptability, continuous learning, and a client-centric approach, ensuring firms remain relevant in a dynamic market.</w:t>
       </w:r>
     </w:p>
     <w:sectPr>

</xml_diff>

<commit_message>
feat: Patent Researcher Swarm agent Draft
</commit_message>
<xml_diff>
--- a/reports/Market_Research_Innovation_Strategy_Consulting_USA.docx
+++ b/reports/Market_Research_Innovation_Strategy_Consulting_USA.docx
@@ -23,7 +23,7 @@
         <w:jc w:val="both"/>
       </w:pPr>
       <w:r>
-        <w:t>The Innovation Strategy Consulting market in the USA is on a robust growth trajectory, projected to expand from USD 51.28 billion in 2024 to USD 79.90 billion by 2032, with a CAGR of 5.70%. This report delves into the current market landscape, highlighting key drivers such as digital transformation, complex business environments, and the shift towards value-based models. We explore market segmentation across services, company sizes, and industry verticals, alongside future projections that emphasize the increasing demand for sustainability and data-driven decision-making. Additionally, we analyze competitive dynamics, regional growth trends, and evolving consumer demands, providing a comprehensive view of the strategic consulting landscape in the USA.</w:t>
+        <w:t>The innovation strategy consulting industry in the USA is experiencing robust growth, driven by the increasing complexity of business environments and the demand for strategic guidance. This report quantifies the market size and forecasts growth trends, highlighting key drivers such as digital transformation and sustainability. It delves into the competitive landscape, examining major players and emerging trends, including the rise of boutique firms and technological advancements. Additionally, the report explores regional market characteristics and consumer preferences, providing insights into how organizations can leverage innovation to enhance their competitive edge. As the industry evolves, understanding these dynamics will be crucial for stakeholders aiming to thrive in this dynamic sector.</w:t>
       </w:r>
     </w:p>
     <w:p>
@@ -39,7 +39,7 @@
         <w:pStyle w:val="Heading2"/>
       </w:pPr>
       <w:r>
-        <w:t>Strategy Consulting Market Analysis: Current Size, Growth Rate, and Future Projections</w:t>
+        <w:t>Quantifying the Market Size and Forecasting Growth Trends in the Innovation Strategy Consulting Industry in the USA</w:t>
       </w:r>
     </w:p>
     <w:p>
@@ -47,23 +47,55 @@
         <w:pStyle w:val="Heading3"/>
       </w:pPr>
       <w:r>
-        <w:t>Overview of the Strategy Consulting Market</w:t>
-      </w:r>
-    </w:p>
-    <w:p>
-      <w:pPr>
-        <w:jc w:val="both"/>
-      </w:pPr>
-      <w:r>
-        <w:t>The Strategy Consulting market is experiencing significant growth, driven by the increasing complexity of business environments and the need for organizations to adapt to rapid changes. As companies seek to enhance their competitive edge, the demand for strategic consulting services has surged. The market size for Strategy Consulting is projected to grow from USD 51.28 billion in 2024 to USD 79.90 billion by 2032, reflecting a compound annual growth rate (CAGR) of 5.70% during the forecast period from 2024 to 2032. This growth trajectory is indicative of the evolving landscape of business strategy, where organizations are increasingly relying on expert guidance to navigate challenges and seize opportunities in a dynamic market environment [1][4].</w:t>
-      </w:r>
-    </w:p>
-    <w:p>
-      <w:pPr>
-        <w:jc w:val="both"/>
-      </w:pPr>
-      <w:r>
-        <w:t>In 2023, the Strategy Consulting market was valued at USD 48.52 billion, showcasing a robust foundation for future growth. The anticipated increase in market size underscores the critical role that strategic consulting plays in shaping business strategies across various sectors, including IT &amp; telecommunications, healthcare, banking, financial services, insurance (BFSI), retail, and manufacturing [1][4][5].</w:t>
+        <w:t>Sources</w:t>
+      </w:r>
+    </w:p>
+    <w:p>
+      <w:pPr>
+        <w:jc w:val="both"/>
+      </w:pPr>
+      <w:r>
+        <w:t>[1] https://ideaape.com/business/strategy-consulting-statistics</w:t>
+      </w:r>
+    </w:p>
+    <w:p>
+      <w:pPr>
+        <w:jc w:val="both"/>
+      </w:pPr>
+      <w:r>
+        <w:t>[2] https://www.mordorintelligence.com/industry-reports/united-states-strategic-consulting-services-market</w:t>
+      </w:r>
+    </w:p>
+    <w:p>
+      <w:pPr>
+        <w:jc w:val="both"/>
+      </w:pPr>
+      <w:r>
+        <w:t>[3] https://markwideresearch.com/north-america-strategy-consulting-market/</w:t>
+      </w:r>
+    </w:p>
+    <w:p>
+      <w:pPr>
+        <w:jc w:val="both"/>
+      </w:pPr>
+      <w:r>
+        <w:t>[4] https://www.technavio.com/report/strategy-consulting-market-industry-analysis</w:t>
+      </w:r>
+    </w:p>
+    <w:p>
+      <w:pPr>
+        <w:jc w:val="both"/>
+      </w:pPr>
+      <w:r>
+        <w:t>[5] https://www.datainsightsmarket.com/reports/north-america-strategic-consulting-industry-10653</w:t>
+      </w:r>
+    </w:p>
+    <w:p>
+      <w:pPr>
+        <w:jc w:val="both"/>
+      </w:pPr>
+      <w:r>
+        <w:t>[6] https://www.credenceresearch.com/report/strategy-consulting-market</w:t>
       </w:r>
     </w:p>
     <w:p>
@@ -71,47 +103,15 @@
         <w:pStyle w:val="Heading3"/>
       </w:pPr>
       <w:r>
-        <w:t>Market Size and Growth Rate</w:t>
-      </w:r>
-    </w:p>
-    <w:p>
-      <w:pPr>
-        <w:jc w:val="both"/>
-      </w:pPr>
-      <w:r>
-        <w:t>The Strategy Consulting market is characterized by a steady growth rate, with projections indicating a CAGR of 5.70% from 2024 to 2032. This growth is fueled by several factors, including the proliferation of digital business models, the need for operational efficiency, and the increasing complexity of market dynamics. The United States Strategic Consulting Services market, in particular, is expected to register a higher CAGR of 6.8% during the forecast period from 2025 to 2030, reflecting the robust demand for strategic consulting services in the region [2][3].</w:t>
-      </w:r>
-    </w:p>
-    <w:p>
-      <w:pPr>
-        <w:jc w:val="both"/>
-      </w:pPr>
-      <w:r>
-        <w:t>The growth in the Strategy Consulting market can be attributed to the following key drivers:</w:t>
-      </w:r>
-    </w:p>
-    <w:p>
-      <w:pPr>
-        <w:jc w:val="both"/>
-      </w:pPr>
-      <w:r>
-        <w:t>1. **Digital Transformation**: The rise of digital business models is reshaping the consulting landscape. Organizations are increasingly seeking guidance on how to leverage technology to enhance their operations and customer engagement. This trend is particularly evident in sectors such as IT &amp; telecommunications and e-commerce, where strategic consulting services are essential for navigating digital disruptions [5].</w:t>
-      </w:r>
-    </w:p>
-    <w:p>
-      <w:pPr>
-        <w:jc w:val="both"/>
-      </w:pPr>
-      <w:r>
-        <w:t>2. **Complex Business Environments**: As businesses face unprecedented challenges, including economic fluctuations, regulatory changes, and competitive pressures, the need for expert strategic advice has never been greater. Companies are turning to consultants to help them develop adaptive strategies that can withstand market volatility [4].</w:t>
-      </w:r>
-    </w:p>
-    <w:p>
-      <w:pPr>
-        <w:jc w:val="both"/>
-      </w:pPr>
-      <w:r>
-        <w:t>3. **Focus on Value-Based Models**: The shift towards value-based revenue models is driving demand for strategic consulting services. Organizations are looking for ways to optimize their revenue streams and improve profitability, which often requires the expertise of consultants who can provide insights into market trends and best practices [5].</w:t>
+        <w:t>Market Overview</w:t>
+      </w:r>
+    </w:p>
+    <w:p>
+      <w:pPr>
+        <w:jc w:val="both"/>
+      </w:pPr>
+      <w:r>
+        <w:t>The innovation strategy consulting industry in the USA is a dynamic and rapidly evolving sector, driven by the increasing demand for strategic guidance in navigating complex business environments. The global strategy consulting market was valued at approximately $101.75 billion in 2024, up from $44.68 billion in 2022, indicating a robust compound annual growth rate (CAGR) of 8.9% between 2021 and 2032 [1]. North America, and specifically the United States, plays a pivotal role in this market, accounting for a significant portion of the global market share.</w:t>
       </w:r>
     </w:p>
     <w:p>
@@ -119,167 +119,23 @@
         <w:pStyle w:val="Heading3"/>
       </w:pPr>
       <w:r>
-        <w:t>Market Segmentation</w:t>
-      </w:r>
-    </w:p>
-    <w:p>
-      <w:pPr>
-        <w:jc w:val="both"/>
-      </w:pPr>
-      <w:r>
-        <w:t>The Strategy Consulting market can be segmented based on various criteria, including services offered, company size, industry verticals, and geographical regions.</w:t>
-      </w:r>
-    </w:p>
-    <w:p>
-      <w:pPr>
-        <w:jc w:val="both"/>
-      </w:pPr>
-      <w:r>
-        <w:t>#### Services Offered</w:t>
-      </w:r>
-    </w:p>
-    <w:p>
-      <w:pPr>
-        <w:jc w:val="both"/>
-      </w:pPr>
-      <w:r>
-        <w:t>The primary services within the Strategy Consulting market include:</w:t>
-      </w:r>
-    </w:p>
-    <w:p>
-      <w:pPr>
-        <w:jc w:val="both"/>
-      </w:pPr>
-      <w:r>
-        <w:t>- **Mergers &amp; Acquisitions**: Consulting services that assist organizations in navigating the complexities of mergers and acquisitions, including due diligence and integration strategies.</w:t>
-      </w:r>
-    </w:p>
-    <w:p>
-      <w:pPr>
-        <w:jc w:val="both"/>
-      </w:pPr>
-      <w:r>
-        <w:t>- **Corporate Strategy**: Guidance on long-term strategic planning and positioning within the market.</w:t>
-      </w:r>
-    </w:p>
-    <w:p>
-      <w:pPr>
-        <w:jc w:val="both"/>
-      </w:pPr>
-      <w:r>
-        <w:t>- **Business Model Transformation**: Support for organizations looking to innovate their business models to remain competitive.</w:t>
-      </w:r>
-    </w:p>
-    <w:p>
-      <w:pPr>
-        <w:jc w:val="both"/>
-      </w:pPr>
-      <w:r>
-        <w:t>- **Economic Policy**: Consulting services that help businesses understand and adapt to economic policies and regulations.</w:t>
-      </w:r>
-    </w:p>
-    <w:p>
-      <w:pPr>
-        <w:jc w:val="both"/>
-      </w:pPr>
-      <w:r>
-        <w:t>- **Organizational Strategy**: Assistance in aligning organizational structure and culture with strategic objectives [4][5].</w:t>
-      </w:r>
-    </w:p>
-    <w:p>
-      <w:pPr>
-        <w:jc w:val="both"/>
-      </w:pPr>
-      <w:r>
-        <w:t>#### Company Size</w:t>
-      </w:r>
-    </w:p>
-    <w:p>
-      <w:pPr>
-        <w:jc w:val="both"/>
-      </w:pPr>
-      <w:r>
-        <w:t>The market is also segmented by company size, with services tailored for both large enterprises and small to medium-sized enterprises (SMEs). Large enterprises often require comprehensive consulting services that address complex organizational challenges, while SMEs may seek targeted advice to enhance operational efficiency and market positioning [4].</w:t>
-      </w:r>
-    </w:p>
-    <w:p>
-      <w:pPr>
-        <w:jc w:val="both"/>
-      </w:pPr>
-      <w:r>
-        <w:t>#### Industry Verticals</w:t>
-      </w:r>
-    </w:p>
-    <w:p>
-      <w:pPr>
-        <w:jc w:val="both"/>
-      </w:pPr>
-      <w:r>
-        <w:t>The Strategy Consulting market serves a diverse range of industry verticals, including:</w:t>
-      </w:r>
-    </w:p>
-    <w:p>
-      <w:pPr>
-        <w:jc w:val="both"/>
-      </w:pPr>
-      <w:r>
-        <w:t>- **IT &amp; Telecommunications**</w:t>
-      </w:r>
-    </w:p>
-    <w:p>
-      <w:pPr>
-        <w:jc w:val="both"/>
-      </w:pPr>
-      <w:r>
-        <w:t>- **Healthcare**</w:t>
-      </w:r>
-    </w:p>
-    <w:p>
-      <w:pPr>
-        <w:jc w:val="both"/>
-      </w:pPr>
-      <w:r>
-        <w:t>- **BFSI**</w:t>
-      </w:r>
-    </w:p>
-    <w:p>
-      <w:pPr>
-        <w:jc w:val="both"/>
-      </w:pPr>
-      <w:r>
-        <w:t>- **Retail**</w:t>
-      </w:r>
-    </w:p>
-    <w:p>
-      <w:pPr>
-        <w:jc w:val="both"/>
-      </w:pPr>
-      <w:r>
-        <w:t>- **Manufacturing**</w:t>
-      </w:r>
-    </w:p>
-    <w:p>
-      <w:pPr>
-        <w:jc w:val="both"/>
-      </w:pPr>
-      <w:r>
-        <w:t>Each sector presents unique challenges and opportunities, necessitating specialized consulting services to address specific needs [4][5].</w:t>
-      </w:r>
-    </w:p>
-    <w:p>
-      <w:pPr>
-        <w:jc w:val="both"/>
-      </w:pPr>
-      <w:r>
-        <w:t>#### Geographical Regions</w:t>
-      </w:r>
-    </w:p>
-    <w:p>
-      <w:pPr>
-        <w:jc w:val="both"/>
-      </w:pPr>
-      <w:r>
-        <w:t>Geographically, the Strategy Consulting market is segmented into North America, Europe, Asia-Pacific, and the Rest of the World. North America is expected to maintain its dominance in the market, driven by the high adoption of strategic consulting services and the presence of leading consulting firms [5].</w:t>
+        <w:t>Current Market Value and Growth Drivers</w:t>
+      </w:r>
+    </w:p>
+    <w:p>
+      <w:pPr>
+        <w:jc w:val="both"/>
+      </w:pPr>
+      <w:r>
+        <w:t>The United States strategic consulting services market is segmented by end-user industries, including financial services, life sciences and healthcare, retail, government, and energy, among others [2]. The market is expected to grow at a CAGR of 6.8% during the forecast period from 2023 to 2028. This growth is fueled by several factors, including the increasing complexity of business operations, the need for digital transformation, and the demand for sustainable business practices.</w:t>
+      </w:r>
+    </w:p>
+    <w:p>
+      <w:pPr>
+        <w:jc w:val="both"/>
+      </w:pPr>
+      <w:r>
+        <w:t>The North America strategy consulting market is characterized by its emphasis on innovation, data-driven insights, and client-centric approaches. Consulting firms in this region leverage advanced analytics to help clients make informed decisions, optimize performance, and gain competitive advantages [3]. The ability to deliver innovative solutions and provide exceptional client experiences are critical success factors in this competitive landscape.</w:t>
       </w:r>
     </w:p>
     <w:p>
@@ -287,47 +143,23 @@
         <w:pStyle w:val="Heading3"/>
       </w:pPr>
       <w:r>
-        <w:t>Future Projections</w:t>
-      </w:r>
-    </w:p>
-    <w:p>
-      <w:pPr>
-        <w:jc w:val="both"/>
-      </w:pPr>
-      <w:r>
-        <w:t>The future of the Strategy Consulting market appears promising, with several trends expected to shape its trajectory:</w:t>
-      </w:r>
-    </w:p>
-    <w:p>
-      <w:pPr>
-        <w:jc w:val="both"/>
-      </w:pPr>
-      <w:r>
-        <w:t>1. **Increased Demand for Digital Consulting**: As businesses continue to embrace digital transformation, the demand for consulting services that focus on technology integration and digital strategy will grow. Consultants who can provide insights into emerging technologies and their applications will be in high demand [5].</w:t>
-      </w:r>
-    </w:p>
-    <w:p>
-      <w:pPr>
-        <w:jc w:val="both"/>
-      </w:pPr>
-      <w:r>
-        <w:t>2. **Sustainability and Corporate Responsibility**: Organizations are increasingly prioritizing sustainability and corporate social responsibility (CSR) in their strategic planning. Consulting firms that can offer expertise in sustainable business practices and CSR strategies will likely see increased demand for their services [5].</w:t>
-      </w:r>
-    </w:p>
-    <w:p>
-      <w:pPr>
-        <w:jc w:val="both"/>
-      </w:pPr>
-      <w:r>
-        <w:t>3. **Globalization and Market Expansion**: As companies seek to expand into new markets, the need for strategic consulting services that provide insights into local market dynamics, regulatory environments, and cultural considerations will become more pronounced. Consultants with a global perspective will be well-positioned to assist organizations in their expansion efforts [5].</w:t>
-      </w:r>
-    </w:p>
-    <w:p>
-      <w:pPr>
-        <w:jc w:val="both"/>
-      </w:pPr>
-      <w:r>
-        <w:t>4. **Focus on Data-Driven Decision Making**: The growing emphasis on data analytics and evidence-based decision-making will drive demand for consulting services that help organizations leverage data to inform their strategies. Consultants who can provide advanced analytics capabilities will be highly sought after [5].</w:t>
+        <w:t>Market Segmentation and Competitive Landscape</w:t>
+      </w:r>
+    </w:p>
+    <w:p>
+      <w:pPr>
+        <w:jc w:val="both"/>
+      </w:pPr>
+      <w:r>
+        <w:t>The strategy consulting market is highly fragmented, with numerous players offering a wide range of services. Key companies in the market include Deloitte Touche Tohmatsu Limited, Accenture PLC, PricewaterhouseCoopers LLP, Ernst &amp; Young Global Limited, Capgemini SE, KPMG International, Boston Consulting Group, A.T. Kearney Inc., McKinsey &amp; Company, and Bain &amp; Company [2][4]. These firms are known for their expertise in various functional areas, such as strategy and operations, financial consulting, human capital consulting, and IT strategy consulting.</w:t>
+      </w:r>
+    </w:p>
+    <w:p>
+      <w:pPr>
+        <w:jc w:val="both"/>
+      </w:pPr>
+      <w:r>
+        <w:t>The market is also segmented by emerging trends, including digital transformation consulting, sustainability and ESG consulting, innovation consulting, and resilience and crisis management consulting [6]. The adoption of agile and flexible consulting models, such as project-based and retainer-based consulting, is becoming increasingly popular as firms strive to meet evolving client demands.</w:t>
       </w:r>
     </w:p>
     <w:p>
@@ -335,6 +167,54 @@
         <w:pStyle w:val="Heading3"/>
       </w:pPr>
       <w:r>
+        <w:t>Technological Advancements and Market Trends</w:t>
+      </w:r>
+    </w:p>
+    <w:p>
+      <w:pPr>
+        <w:jc w:val="both"/>
+      </w:pPr>
+      <w:r>
+        <w:t>Technological advancements are a major driver of growth in the strategy consulting market. The integration of digital technologies into business operations has created new opportunities for consulting firms to offer innovative solutions. The use of data-driven decision-making and advanced analytics is at the heart of modern business strategy, enabling consultants to provide deeper insights and more effective recommendations [5].</w:t>
+      </w:r>
+    </w:p>
+    <w:p>
+      <w:pPr>
+        <w:jc w:val="both"/>
+      </w:pPr>
+      <w:r>
+        <w:t>The market is also influenced by global socio-economic changes, such as the increasing focus on sustainability and the need for businesses to adopt sustainable practices. Consulting firms are playing a crucial role in guiding businesses through these complex transformations, helping them to improve long-term profitability while benefiting the environment [4].</w:t>
+      </w:r>
+    </w:p>
+    <w:p>
+      <w:pPr>
+        <w:pStyle w:val="Heading3"/>
+      </w:pPr>
+      <w:r>
+        <w:t>Five-Year Market Projection</w:t>
+      </w:r>
+    </w:p>
+    <w:p>
+      <w:pPr>
+        <w:jc w:val="both"/>
+      </w:pPr>
+      <w:r>
+        <w:t>Looking ahead, the strategy consulting market is expected to continue its growth trajectory, with a projected market size of USD 70.08 billion by 2027 [4]. The market's growth momentum is expected to accelerate at a CAGR of 17.63% during the forecast period from 2023 to 2027. This growth is driven by the increasing demand for strategic consulting services across various industries, including communication services, consumer discretionary, consumer staples, energy, financials, healthcare, industrials, information technology, materials, and utilities.</w:t>
+      </w:r>
+    </w:p>
+    <w:p>
+      <w:pPr>
+        <w:jc w:val="both"/>
+      </w:pPr>
+      <w:r>
+        <w:t>The United States is expected to remain a dominant player in the North America strategic consulting industry, accounting for over 80% of the market share [5]. The presence of numerous industries and the increasing complexity of business operations in the region are expected to drive the demand for strategic consulting services.</w:t>
+      </w:r>
+    </w:p>
+    <w:p>
+      <w:pPr>
+        <w:pStyle w:val="Heading3"/>
+      </w:pPr>
+      <w:r>
         <w:t>Conclusion</w:t>
       </w:r>
     </w:p>
@@ -343,7 +223,15 @@
         <w:jc w:val="both"/>
       </w:pPr>
       <w:r>
-        <w:t>The Strategy Consulting market is poised for significant growth, driven by the increasing complexity of business environments and the need for organizations to adapt to rapid changes. With a projected market size of USD 79.90 billion by 2032 and a CAGR of 5.70%, the future of strategic consulting looks promising. As businesses continue to seek expert guidance to navigate challenges and seize opportunities, the role of strategy consultants will become increasingly vital in shaping the success of organizations across various sectors.</w:t>
+        <w:t>The innovation strategy consulting industry in the USA is poised for significant growth in the coming years, driven by technological advancements, the increasing complexity of business operations, and the demand for sustainable business practices. The market is characterized by its emphasis on innovation, data-driven insights, and client-centric approaches, with consulting firms leveraging advanced analytics to help clients make informed decisions and gain competitive advantages. As the market continues to evolve, firms that can deliver innovative solutions and provide exceptional client experiences are expected to thrive in this dynamic and competitive landscape.</w:t>
+      </w:r>
+    </w:p>
+    <w:p>
+      <w:pPr>
+        <w:pStyle w:val="Heading2"/>
+      </w:pPr>
+      <w:r>
+        <w:t>Regional Market Characteristics and Opportunities in the USA: A Comparative Analysis</w:t>
       </w:r>
     </w:p>
     <w:p>
@@ -359,39 +247,223 @@
         <w:jc w:val="both"/>
       </w:pPr>
       <w:r>
-        <w:t>[1] https://www.marketresearchfuture.com/reports/strategy-consulting-market/market-size</w:t>
-      </w:r>
-    </w:p>
-    <w:p>
-      <w:pPr>
-        <w:jc w:val="both"/>
-      </w:pPr>
-      <w:r>
-        <w:t>[2] https://www.mordorintelligence.com/industry-reports/united-states-strategic-consulting-services-market/market-size</w:t>
-      </w:r>
-    </w:p>
-    <w:p>
-      <w:pPr>
-        <w:jc w:val="both"/>
-      </w:pPr>
-      <w:r>
-        <w:t>[3] https://www.mordorintelligence.com/industry-reports/united-states-strategic-consulting-services-market/market-trends</w:t>
-      </w:r>
-    </w:p>
-    <w:p>
-      <w:pPr>
-        <w:jc w:val="both"/>
-      </w:pPr>
-      <w:r>
-        <w:t>[4] https://www.marketresearchfuture.com/reports/strategy-consulting-market/market-analysis</w:t>
-      </w:r>
-    </w:p>
-    <w:p>
-      <w:pPr>
-        <w:jc w:val="both"/>
-      </w:pPr>
-      <w:r>
-        <w:t>[5] https://www.businessresearchinsights.com/market-reports/strategy-consulting-market-109531</w:t>
+        <w:t>[1] https://consultingquest.com/insights/consulting-across-borders-regional/</w:t>
+      </w:r>
+    </w:p>
+    <w:p>
+      <w:pPr>
+        <w:jc w:val="both"/>
+      </w:pPr>
+      <w:r>
+        <w:t>[2] https://aaronhall.com/factors-influencing-strategic-culture-geographic-region-industry-and-internal-considerations/</w:t>
+      </w:r>
+    </w:p>
+    <w:p>
+      <w:pPr>
+        <w:jc w:val="both"/>
+      </w:pPr>
+      <w:r>
+        <w:t>[3] https://www.globalgrowthinsights.com/market-reports/consulting-services-market-100129</w:t>
+      </w:r>
+    </w:p>
+    <w:p>
+      <w:pPr>
+        <w:jc w:val="both"/>
+      </w:pPr>
+      <w:r>
+        <w:t>[4] https://journals.sagepub.com/doi/10.1509/jim.14.0043</w:t>
+      </w:r>
+    </w:p>
+    <w:p>
+      <w:pPr>
+        <w:jc w:val="both"/>
+      </w:pPr>
+      <w:r>
+        <w:t>[5] https://www.deltek.com/en/blog/consulting-2024-wrapped-part1-challenges-opportunities</w:t>
+      </w:r>
+    </w:p>
+    <w:p>
+      <w:pPr>
+        <w:jc w:val="both"/>
+      </w:pPr>
+      <w:r>
+        <w:t>[6] https://acqirc.org/publications/perspectives/challenges-to-innovation-transition-the-valley-of-death-results-from-more-than-a-lack-of-flexible-funding/</w:t>
+      </w:r>
+    </w:p>
+    <w:p>
+      <w:pPr>
+        <w:jc w:val="both"/>
+      </w:pPr>
+      <w:r>
+        <w:t>[7] https://www.itonics-innovation.com/blog/10-biggest-challenges-in-innovation-management</w:t>
+      </w:r>
+    </w:p>
+    <w:p>
+      <w:pPr>
+        <w:jc w:val="both"/>
+      </w:pPr>
+      <w:r>
+        <w:t>[8] https://www.erinsarles.com/post/from-theory-to-practice-how-consultants-can-implement-effective-strategies</w:t>
+      </w:r>
+    </w:p>
+    <w:p>
+      <w:pPr>
+        <w:jc w:val="both"/>
+      </w:pPr>
+      <w:r>
+        <w:t>[9] https://nmsconsulting.com/insights/the-biggest-management-consulting-trends-for-2025/</w:t>
+      </w:r>
+    </w:p>
+    <w:p>
+      <w:pPr>
+        <w:jc w:val="both"/>
+      </w:pPr>
+      <w:r>
+        <w:t>[10] https://www.thementoringproject.org/ways-consultants-shaping-the-future-of-organizational-transformation/</w:t>
+      </w:r>
+    </w:p>
+    <w:p>
+      <w:pPr>
+        <w:pStyle w:val="Heading3"/>
+      </w:pPr>
+      <w:r>
+        <w:t>Regional Specificities in Consulting Services</w:t>
+      </w:r>
+    </w:p>
+    <w:p>
+      <w:pPr>
+        <w:jc w:val="both"/>
+      </w:pPr>
+      <w:r>
+        <w:t>The consulting industry is increasingly recognizing the importance of regional specificities in delivering tailored solutions. By leveraging regional benchmarking data, consultants can provide insights that align with local industry standards, regulations, and cultural nuances. This approach is particularly beneficial in the USA, where diverse regional characteristics can significantly impact market strategies [1]. While all consultants have access to regional industry insights through market research, those with a local presence possess a more nuanced understanding of market conditions and trends, offering a competitive edge in strategy formulation and execution [1].</w:t>
+      </w:r>
+    </w:p>
+    <w:p>
+      <w:pPr>
+        <w:pStyle w:val="Heading3"/>
+      </w:pPr>
+      <w:r>
+        <w:t>Strategic Culture and Regional Influences</w:t>
+      </w:r>
+    </w:p>
+    <w:p>
+      <w:pPr>
+        <w:jc w:val="both"/>
+      </w:pPr>
+      <w:r>
+        <w:t>Understanding the strategic culture of a region is crucial for aligning organizational goals with local norms and values. Leaders who comprehend the cultural context of different regions can effectively shape and drive organizational culture, ensuring that it aligns with strategic objectives. This involves fostering employee buy-in, involving them in decision-making, and aligning performance metrics with desired behaviors [2]. Such cultural alignment is essential for creating a cohesive and purposeful organizational environment, particularly in regions with distinct cultural identities [2].</w:t>
+      </w:r>
+    </w:p>
+    <w:p>
+      <w:pPr>
+        <w:pStyle w:val="Heading3"/>
+      </w:pPr>
+      <w:r>
+        <w:t>Consulting Services Market Overview</w:t>
+      </w:r>
+    </w:p>
+    <w:p>
+      <w:pPr>
+        <w:jc w:val="both"/>
+      </w:pPr>
+      <w:r>
+        <w:t>The consulting services market is projected to grow significantly, with a forecasted value of USD 401,573.23 million by 2030, expanding at a CAGR of 3.87% [3]. This growth is driven by the increasing demand for specialized consulting services across various sectors, including personal, government, and enterprise applications. The market is segmented into technical, strategy, and management consulting, with each type offering unique opportunities for growth and innovation [3]. The USA, as a key player in the global consulting market, presents numerous opportunities for consultants to leverage regional strengths and address local challenges [3].</w:t>
+      </w:r>
+    </w:p>
+    <w:p>
+      <w:pPr>
+        <w:pStyle w:val="Heading3"/>
+      </w:pPr>
+      <w:r>
+        <w:t>Cultural Differences in Innovation</w:t>
+      </w:r>
+    </w:p>
+    <w:p>
+      <w:pPr>
+        <w:jc w:val="both"/>
+      </w:pPr>
+      <w:r>
+        <w:t>Cultural differences play a pivotal role in shaping innovation strategies across regions. A comparative study of the United States, Sweden, and India highlights the dynamic use of innovation models in different cultural contexts [4]. In the USA, the innovation culture is characterized by a strong emphasis on individualism and risk-taking, which can drive rapid technological advancements and entrepreneurial ventures. Understanding these cultural nuances is essential for consultants aiming to foster innovation and drive growth in the American market [4].</w:t>
+      </w:r>
+    </w:p>
+    <w:p>
+      <w:pPr>
+        <w:pStyle w:val="Heading3"/>
+      </w:pPr>
+      <w:r>
+        <w:t>Challenges and Opportunities in the Consulting Industry</w:t>
+      </w:r>
+    </w:p>
+    <w:p>
+      <w:pPr>
+        <w:jc w:val="both"/>
+      </w:pPr>
+      <w:r>
+        <w:t>The consulting industry faces several challenges, including adapting to the "new normal" post-pandemic environment and navigating the complexities of digital transformation [5]. However, these challenges also present opportunities for consultants to innovate and offer value-added services. By embracing new technologies and trends, consultants can help organizations improve efficiency, cut costs, and enhance productivity [5]. The USA, with its diverse economic landscape, offers a fertile ground for consultants to explore these opportunities and drive organizational transformation [5].</w:t>
+      </w:r>
+    </w:p>
+    <w:p>
+      <w:pPr>
+        <w:pStyle w:val="Heading3"/>
+      </w:pPr>
+      <w:r>
+        <w:t>Innovation Management and Regional Adaptation</w:t>
+      </w:r>
+    </w:p>
+    <w:p>
+      <w:pPr>
+        <w:jc w:val="both"/>
+      </w:pPr>
+      <w:r>
+        <w:t>Innovation management is a critical area where regional adaptation can lead to significant competitive advantages. Companies are increasingly scouting new technologies and trends to stay ahead of the curve, and consultants play a vital role in guiding these efforts [7]. By understanding regional market dynamics and cultural factors, consultants can help organizations set up agile innovation portfolios and navigate the changing digital landscape [7]. This approach is particularly relevant in the USA, where regional differences can influence innovation strategies and outcomes [7].</w:t>
+      </w:r>
+    </w:p>
+    <w:p>
+      <w:pPr>
+        <w:pStyle w:val="Heading3"/>
+      </w:pPr>
+      <w:r>
+        <w:t>Implementing Effective Strategies</w:t>
+      </w:r>
+    </w:p>
+    <w:p>
+      <w:pPr>
+        <w:jc w:val="both"/>
+      </w:pPr>
+      <w:r>
+        <w:t>The transition from theory to practice is a crucial aspect of successful consulting engagements. Consultants must not only devise brilliant strategies but also ensure their effective implementation to drive tangible results [8]. This involves equipping clients with the knowledge and techniques needed to execute strategies that align with regional market conditions and cultural factors [8]. In the USA, where regional diversity can impact strategy execution, consultants must tailor their approaches to meet the unique needs of each market [8].</w:t>
+      </w:r>
+    </w:p>
+    <w:p>
+      <w:pPr>
+        <w:pStyle w:val="Heading3"/>
+      </w:pPr>
+      <w:r>
+        <w:t>Management Consulting Trends</w:t>
+      </w:r>
+    </w:p>
+    <w:p>
+      <w:pPr>
+        <w:jc w:val="both"/>
+      </w:pPr>
+      <w:r>
+        <w:t>Management consultants are increasingly focusing on digital transformation, flexible work strategies, and sustainability to drive profitability for their clients [9]. By harnessing data analytics and personalized services, consultants can help organizations make informed decisions and enhance operational performance [9]. The USA, with its advanced technological infrastructure and diverse workforce, offers numerous opportunities for consultants to implement these trends and drive growth [9].</w:t>
+      </w:r>
+    </w:p>
+    <w:p>
+      <w:pPr>
+        <w:pStyle w:val="Heading3"/>
+      </w:pPr>
+      <w:r>
+        <w:t>Organizational Transformation and Regional Insights</w:t>
+      </w:r>
+    </w:p>
+    <w:p>
+      <w:pPr>
+        <w:jc w:val="both"/>
+      </w:pPr>
+      <w:r>
+        <w:t>Consultants play a crucial role in guiding organizations through transformative processes by offering an external perspective and specialized expertise [10]. By understanding regional market characteristics and cultural factors, consultants can help businesses overcome obstacles, minimize risks, and ensure successful transitions [10]. In the USA, where regional differences can impact organizational transformation, consultants must leverage their insights to provide tailored solutions that align with local market conditions [10].</w:t>
       </w:r>
     </w:p>
     <w:p>
@@ -399,7 +471,7 @@
         <w:pStyle w:val="Heading2"/>
       </w:pPr>
       <w:r>
-        <w:t>Key Regions for Market Growth: A Comparative Analysis of Geoeconomic Trends and Cultural Factors</w:t>
+        <w:t>Navigating the Competitive Landscape of Innovation Strategy Consulting</w:t>
       </w:r>
     </w:p>
     <w:p>
@@ -407,23 +479,95 @@
         <w:pStyle w:val="Heading3"/>
       </w:pPr>
       <w:r>
-        <w:t>Overview of the North American Strategy Consulting Market</w:t>
-      </w:r>
-    </w:p>
-    <w:p>
-      <w:pPr>
-        <w:jc w:val="both"/>
-      </w:pPr>
-      <w:r>
-        <w:t>The North American strategy consulting market is poised for significant growth, with projections indicating an increase from approximately US$ 22.44 billion in 2017 to US$ 38.65 billion by 2025. This growth represents a compound annual growth rate (CAGR) of 7.1% from 2018 to 2027, highlighting the robust demand for strategic consulting services across various sectors in the region [1]. The market is segmented by services and industry verticals, which allows for a nuanced understanding of the dynamics at play.</w:t>
-      </w:r>
-    </w:p>
-    <w:p>
-      <w:pPr>
-        <w:jc w:val="both"/>
-      </w:pPr>
-      <w:r>
-        <w:t>The strategic consulting landscape in North America is characterized by a diverse range of services, including business model transformation and healthcare consulting. The breakdown of the market by these segments reveals critical insights into the areas driving growth and the specific needs of different industries [2]. For instance, the healthcare sector is increasingly relying on strategic consulting to navigate the complexities of regulatory changes and technological advancements, which is expected to contribute significantly to market expansion.</w:t>
+        <w:t>Sources</w:t>
+      </w:r>
+    </w:p>
+    <w:p>
+      <w:pPr>
+        <w:jc w:val="both"/>
+      </w:pPr>
+      <w:r>
+        <w:t>[1] https://www.mordorintelligence.com/industry-reports/united-states-strategic-consulting-services-market/market-trends</w:t>
+      </w:r>
+    </w:p>
+    <w:p>
+      <w:pPr>
+        <w:jc w:val="both"/>
+      </w:pPr>
+      <w:r>
+        <w:t>[2] https://www.marketresearchfuture.com/reports/strategy-consulting-market/market-trends</w:t>
+      </w:r>
+    </w:p>
+    <w:p>
+      <w:pPr>
+        <w:jc w:val="both"/>
+      </w:pPr>
+      <w:r>
+        <w:t>[3] https://fourweekmba.com/market-fragmentation/</w:t>
+      </w:r>
+    </w:p>
+    <w:p>
+      <w:pPr>
+        <w:jc w:val="both"/>
+      </w:pPr>
+      <w:r>
+        <w:t>[4] https://ideaape.com/business/strategy-consulting-statistics</w:t>
+      </w:r>
+    </w:p>
+    <w:p>
+      <w:pPr>
+        <w:jc w:val="both"/>
+      </w:pPr>
+      <w:r>
+        <w:t>[5] https://www.mordorintelligence.com/industry-reports/us-management-consulting-services-market</w:t>
+      </w:r>
+    </w:p>
+    <w:p>
+      <w:pPr>
+        <w:jc w:val="both"/>
+      </w:pPr>
+      <w:r>
+        <w:t>[6] https://www.greyb.com/blog/innovation-consulting-firms/</w:t>
+      </w:r>
+    </w:p>
+    <w:p>
+      <w:pPr>
+        <w:jc w:val="both"/>
+      </w:pPr>
+      <w:r>
+        <w:t>[7] https://www.inven.ai/company-lists/top-20-strategy-consulting-companies</w:t>
+      </w:r>
+    </w:p>
+    <w:p>
+      <w:pPr>
+        <w:jc w:val="both"/>
+      </w:pPr>
+      <w:r>
+        <w:t>[8] https://www.forbes.com/sites/christianstadler/2021/03/29/how-boutique-consulting-firms-can-outflank-mckinsey-bcg-and-bain/</w:t>
+      </w:r>
+    </w:p>
+    <w:p>
+      <w:pPr>
+        <w:jc w:val="both"/>
+      </w:pPr>
+      <w:r>
+        <w:t>[9] https://www.systemx.net/consulting-trends-shaping-the-future-in-2025/</w:t>
+      </w:r>
+    </w:p>
+    <w:p>
+      <w:pPr>
+        <w:jc w:val="both"/>
+      </w:pPr>
+      <w:r>
+        <w:t>[10] https://www.businessresearchinsights.com/market-reports/strategy-consulting-market-109531</w:t>
+      </w:r>
+    </w:p>
+    <w:p>
+      <w:pPr>
+        <w:jc w:val="both"/>
+      </w:pPr>
+      <w:r>
+        <w:t>[11] https://www.credenceresearch.com/report/strategy-consulting-market</w:t>
       </w:r>
     </w:p>
     <w:p>
@@ -431,23 +575,15 @@
         <w:pStyle w:val="Heading3"/>
       </w:pPr>
       <w:r>
-        <w:t>Cultural Factors Influencing Market Dynamics</w:t>
-      </w:r>
-    </w:p>
-    <w:p>
-      <w:pPr>
-        <w:jc w:val="both"/>
-      </w:pPr>
-      <w:r>
-        <w:t>Cultural factors play a pivotal role in shaping the success of companies within the strategy consulting market. In regions like Silicon Valley, a unique culture of innovation and risk-taking fosters an environment conducive to growth. Companies in this area prioritize research and development, pushing the boundaries of what is possible, which is essential for maintaining a competitive edge [4]. The collaborative nature of Silicon Valley's culture encourages partnerships and cross-cultural collaborations, which can lead to new market opportunities for local companies [5].</w:t>
-      </w:r>
-    </w:p>
-    <w:p>
-      <w:pPr>
-        <w:jc w:val="both"/>
-      </w:pPr>
-      <w:r>
-        <w:t>Interestingly, while Silicon Valley is often viewed as the epicenter of technological innovation, other regions, such as Silicon Alley in New York City, are emerging as formidable tech hubs. This shift indicates a growing trend of decentralization in the tech industry, where multiple regions are vying for prominence in the strategy consulting space [6]. The cultural dynamics in these areas, including a focus on creativity and collaboration, are critical in attracting talent and investment, further fueling market growth.</w:t>
+        <w:t>Market Overview</w:t>
+      </w:r>
+    </w:p>
+    <w:p>
+      <w:pPr>
+        <w:jc w:val="both"/>
+      </w:pPr>
+      <w:r>
+        <w:t>The innovation strategy consulting market is a dynamic and rapidly evolving sector, characterized by its focus on helping organizations navigate complex business environments through strategic innovation. This market is integral to businesses seeking to maintain competitive advantages in an era marked by rapid technological advancements and shifting consumer expectations. The market's growth is driven by the increasing need for businesses to innovate continuously and adapt to changing market conditions. The strategic consulting market, which includes innovation strategy consulting, is projected to grow significantly, with North America maintaining a leading position due to its robust adoption of strategic consulting services [1][2].</w:t>
       </w:r>
     </w:p>
     <w:p>
@@ -455,23 +591,15 @@
         <w:pStyle w:val="Heading3"/>
       </w:pPr>
       <w:r>
-        <w:t>Comparative Analysis of Regional Growth Trends</w:t>
-      </w:r>
-    </w:p>
-    <w:p>
-      <w:pPr>
-        <w:jc w:val="both"/>
-      </w:pPr>
-      <w:r>
-        <w:t>The North American strategy consulting market is not uniform; it exhibits distinct regional characteristics that influence growth trajectories. For instance, the United States is expected to see a CAGR of 6.8% during the forecast period from 2023 to 2028, driven by various end-user industries such as financial services, life sciences, and retail [3]. The fragmentation of the market, with numerous players including Deloitte, Accenture, and McKinsey, indicates a competitive landscape where firms must differentiate themselves through specialized services and innovative solutions.</w:t>
-      </w:r>
-    </w:p>
-    <w:p>
-      <w:pPr>
-        <w:jc w:val="both"/>
-      </w:pPr>
-      <w:r>
-        <w:t>In contrast, the Canadian market is also experiencing growth, albeit at a different pace and influenced by unique economic factors. The emphasis on sustainability and social responsibility in Canadian business practices is shaping the demand for consulting services that align with these values. This cultural inclination towards ethical business practices may present opportunities for consulting firms that can offer insights and strategies that resonate with Canadian companies' goals.</w:t>
+        <w:t>Market Fragmentation and Consolidation</w:t>
+      </w:r>
+    </w:p>
+    <w:p>
+      <w:pPr>
+        <w:jc w:val="both"/>
+      </w:pPr>
+      <w:r>
+        <w:t>The innovation strategy consulting market is notably fragmented, with a diverse array of players ranging from large multinational firms to specialized boutique consultancies. This fragmentation is driven by the varied needs of clients across different industries and regions, as well as the diverse range of services offered by consulting firms. The market's fragmentation presents both challenges and opportunities for firms operating within it. On one hand, fragmentation can lead to increased competition and pressure on pricing. On the other hand, it allows firms to differentiate themselves through specialized services and niche expertise [3][4].</w:t>
       </w:r>
     </w:p>
     <w:p>
@@ -479,31 +607,15 @@
         <w:pStyle w:val="Heading3"/>
       </w:pPr>
       <w:r>
-        <w:t>Key Drivers of Market Growth</w:t>
-      </w:r>
-    </w:p>
-    <w:p>
-      <w:pPr>
-        <w:jc w:val="both"/>
-      </w:pPr>
-      <w:r>
-        <w:t>Several key drivers are propelling the growth of the North American strategy consulting market. Firstly, the increasing complexity of business operations necessitates expert guidance in navigating challenges such as digital transformation, regulatory compliance, and market entry strategies. Companies are increasingly recognizing the value of strategic consulting in enhancing operational efficiency and driving innovation.</w:t>
-      </w:r>
-    </w:p>
-    <w:p>
-      <w:pPr>
-        <w:jc w:val="both"/>
-      </w:pPr>
-      <w:r>
-        <w:t>Secondly, the rise of technology-driven solutions is reshaping the consulting landscape. Firms that leverage data analytics, artificial intelligence, and machine learning are better positioned to provide actionable insights to their clients. This technological integration not only enhances the quality of consulting services but also allows firms to offer more tailored solutions that meet the specific needs of different industries.</w:t>
-      </w:r>
-    </w:p>
-    <w:p>
-      <w:pPr>
-        <w:jc w:val="both"/>
-      </w:pPr>
-      <w:r>
-        <w:t>Lastly, the impact of the COVID-19 pandemic has accelerated the demand for strategic consulting services. Organizations are seeking to adapt to the new normal, requiring expert advice on crisis management, remote work strategies, and digital transformation initiatives. This shift has created a surge in demand for consulting services that can help businesses navigate the uncertainties brought about by the pandemic.</w:t>
+        <w:t>Dominant Players and Competitive Dynamics</w:t>
+      </w:r>
+    </w:p>
+    <w:p>
+      <w:pPr>
+        <w:jc w:val="both"/>
+      </w:pPr>
+      <w:r>
+        <w:t>The competitive landscape of the innovation strategy consulting market is dominated by a few key players, including McKinsey &amp; Company, Boston Consulting Group, and Bain &amp; Company. These firms have established themselves as leaders in the field through their extensive global reach, deep industry expertise, and strong client relationships. However, the market is also seeing the rise of boutique consulting firms that offer specialized services and innovative approaches, challenging the dominance of the larger players. These smaller firms often leverage their agility and niche expertise to outflank larger competitors, offering tailored solutions that meet the specific needs of their clients [5][6][7].</w:t>
       </w:r>
     </w:p>
     <w:p>
@@ -511,6 +623,1278 @@
         <w:pStyle w:val="Heading3"/>
       </w:pPr>
       <w:r>
+        <w:t>Market Trends and Innovations</w:t>
+      </w:r>
+    </w:p>
+    <w:p>
+      <w:pPr>
+        <w:jc w:val="both"/>
+      </w:pPr>
+      <w:r>
+        <w:t>Several key trends are shaping the future of the innovation strategy consulting market. One of the most significant trends is the increasing emphasis on digital transformation and the integration of advanced technologies into business strategies. Consulting firms are playing a crucial role in guiding businesses through digital transformation initiatives, helping them leverage new technologies to drive innovation and improve operational efficiency. Additionally, there is a growing focus on sustainability and environmental, social, and governance (ESG) consulting, as businesses seek to align their strategies with broader societal goals [8][9][10].</w:t>
+      </w:r>
+    </w:p>
+    <w:p>
+      <w:pPr>
+        <w:pStyle w:val="Heading3"/>
+      </w:pPr>
+      <w:r>
+        <w:t>Strategic Approaches and Client Engagement</w:t>
+      </w:r>
+    </w:p>
+    <w:p>
+      <w:pPr>
+        <w:jc w:val="both"/>
+      </w:pPr>
+      <w:r>
+        <w:t>Consulting firms are adopting a range of strategic approaches to meet the evolving needs of their clients. These include agile consulting models, which allow firms to deliver flexible and responsive solutions, and client-centric approaches that prioritize customer and employee experience. Firms are also increasingly using data-driven decision-making and advanced analytics to provide deeper insights and more effective strategic recommendations. By leveraging these approaches, consulting firms can enhance their value proposition and strengthen their competitive position in the market [11].</w:t>
+      </w:r>
+    </w:p>
+    <w:p>
+      <w:pPr>
+        <w:pStyle w:val="Heading3"/>
+      </w:pPr>
+      <w:r>
+        <w:t>Conclusion</w:t>
+      </w:r>
+    </w:p>
+    <w:p>
+      <w:pPr>
+        <w:jc w:val="both"/>
+      </w:pPr>
+      <w:r>
+        <w:t>The innovation strategy consulting market is characterized by its dynamic and competitive nature, with a diverse array of players and a rapidly evolving landscape. As businesses continue to face complex challenges and opportunities, the demand for strategic consulting services is expected to grow. Firms that can effectively navigate the market's fragmentation, leverage emerging trends, and deliver innovative solutions will be well-positioned to succeed in this competitive environment.</w:t>
+      </w:r>
+    </w:p>
+    <w:p>
+      <w:pPr>
+        <w:pStyle w:val="Heading2"/>
+      </w:pPr>
+      <w:r>
+        <w:t>Emerging Trends, Innovations, and Disruptions in the Consulting Industry</w:t>
+      </w:r>
+    </w:p>
+    <w:p>
+      <w:pPr>
+        <w:pStyle w:val="Heading3"/>
+      </w:pPr>
+      <w:r>
+        <w:t>Sources</w:t>
+      </w:r>
+    </w:p>
+    <w:p>
+      <w:pPr>
+        <w:jc w:val="both"/>
+      </w:pPr>
+      <w:r>
+        <w:t>1. [https://www.mafoibusinessconsulting.com/consulting-trends-an-in-depth-look-at-the-industrys-evolution/](https://www.mafoibusinessconsulting.com/consulting-trends-an-in-depth-look-at-the-industrys-evolution/)</w:t>
+      </w:r>
+    </w:p>
+    <w:p>
+      <w:pPr>
+        <w:jc w:val="both"/>
+      </w:pPr>
+      <w:r>
+        <w:t>2. [https://www.forbes.com/sites/markflickinger/2023/11/13/the-2023-trends-that-are-redefining-the-innovation-economy/](https://www.forbes.com/sites/markflickinger/2023/11/13/the-2023-trends-that-are-redefining-the-innovation-economy/)</w:t>
+      </w:r>
+    </w:p>
+    <w:p>
+      <w:pPr>
+        <w:jc w:val="both"/>
+      </w:pPr>
+      <w:r>
+        <w:t>3. [https://tbri.com/blog/emerging-consultancy-trends-talent-management-and-innovation-in-the-spotlight/](https://tbri.com/blog/emerging-consultancy-trends-talent-management-and-innovation-in-the-spotlight/)</w:t>
+      </w:r>
+    </w:p>
+    <w:p>
+      <w:pPr>
+        <w:jc w:val="both"/>
+      </w:pPr>
+      <w:r>
+        <w:t>4. [https://managementconsulted.com/boutique-consulting-firms-in-us/](https://managementconsulted.com/boutique-consulting-firms-in-us/)</w:t>
+      </w:r>
+    </w:p>
+    <w:p>
+      <w:pPr>
+        <w:jc w:val="both"/>
+      </w:pPr>
+      <w:r>
+        <w:t>5. [https://www.preplounge.com/en/articles/consulting-firms-usa](https://www.preplounge.com/en/articles/consulting-firms-usa)</w:t>
+      </w:r>
+    </w:p>
+    <w:p>
+      <w:pPr>
+        <w:jc w:val="both"/>
+      </w:pPr>
+      <w:r>
+        <w:t>6. [https://themanifest.com/us/business-consulting/firms/boutique](https://themanifest.com/us/business-consulting/firms/boutique)</w:t>
+      </w:r>
+    </w:p>
+    <w:p>
+      <w:pPr>
+        <w:jc w:val="both"/>
+      </w:pPr>
+      <w:r>
+        <w:t>7. [https://www.ibm.com/think/topics/ai-tools-for-consulting/](https://www.ibm.com/think/topics/ai-tools-for-consulting/)</w:t>
+      </w:r>
+    </w:p>
+    <w:p>
+      <w:pPr>
+        <w:jc w:val="both"/>
+      </w:pPr>
+      <w:r>
+        <w:t>8. [https://www.researchgate.net/publication/382327946_The_Transformative_Impact_of_Artificial_Intelligence_on_the_Consulting_Industry_Challenges_Opportunities_and_Future_Prospects](https://www.researchgate.net/publication/382327946_The_Transformative_Impact_of_Artificial_Intelligence_on_the_Consulting_Industry_Challenges_Opportunities_and_Future_Prospects)</w:t>
+      </w:r>
+    </w:p>
+    <w:p>
+      <w:pPr>
+        <w:jc w:val="both"/>
+      </w:pPr>
+      <w:r>
+        <w:t>9. [https://www.pwc.com/us/en/services/ai/strategy-in-the-age-of-ai.html](https://www.pwc.com/us/en/services/ai/strategy-in-the-age-of-ai.html)</w:t>
+      </w:r>
+    </w:p>
+    <w:p>
+      <w:pPr>
+        <w:jc w:val="both"/>
+      </w:pPr>
+      <w:r>
+        <w:t>10. [https://olive.app/blog/consulting-technology-trends/](https://olive.app/blog/consulting-technology-trends/)</w:t>
+      </w:r>
+    </w:p>
+    <w:p>
+      <w:pPr>
+        <w:jc w:val="both"/>
+      </w:pPr>
+      <w:r>
+        <w:t>11. [https://blog.marketresearch.com/8-top-consulting-industry-trends-to-watch-in-2024-and-beyond](https://blog.marketresearch.com/8-top-consulting-industry-trends-to-watch-in-2024-and-beyond)</w:t>
+      </w:r>
+    </w:p>
+    <w:p>
+      <w:pPr>
+        <w:jc w:val="both"/>
+      </w:pPr>
+      <w:r>
+        <w:t>12. [https://consultingquest.com/insights/2024-global-consulting-trends/](https://consultingquest.com/insights/2024-global-consulting-trends/)</w:t>
+      </w:r>
+    </w:p>
+    <w:p>
+      <w:pPr>
+        <w:pStyle w:val="Heading3"/>
+      </w:pPr>
+      <w:r>
+        <w:t>The Evolving Landscape of Business Consulting</w:t>
+      </w:r>
+    </w:p>
+    <w:p>
+      <w:pPr>
+        <w:jc w:val="both"/>
+      </w:pPr>
+      <w:r>
+        <w:t>The business consulting industry is undergoing a significant transformation driven by technological advancements, changing client expectations, and the emergence of new market players. The traditional dominance of large consulting firms is being challenged by boutique firms and niche freelancers who offer specialized services and industry-specific expertise [1]. This shift is forcing established firms to innovate and adapt to maintain their competitive edge.</w:t>
+      </w:r>
+    </w:p>
+    <w:p>
+      <w:pPr>
+        <w:pStyle w:val="Heading3"/>
+      </w:pPr>
+      <w:r>
+        <w:t>Talent Management and Retention</w:t>
+      </w:r>
+    </w:p>
+    <w:p>
+      <w:pPr>
+        <w:jc w:val="both"/>
+      </w:pPr>
+      <w:r>
+        <w:t>Attracting and retaining top talent remains a critical challenge for consulting firms. The need to create a supportive and engaging work environment, offer career advancement opportunities, and provide competitive benefits is more pressing than ever [1]. Firms like Ma Foi are investing in talent development and embracing innovation to stay ahead of these trends. The focus on talent is not just about retention but also about building a workforce capable of navigating the complexities of modern consulting, including the integration of AI and digital tools [3].</w:t>
+      </w:r>
+    </w:p>
+    <w:p>
+      <w:pPr>
+        <w:pStyle w:val="Heading3"/>
+      </w:pPr>
+      <w:r>
+        <w:t>The Rise of Boutique Consulting Firms</w:t>
+      </w:r>
+    </w:p>
+    <w:p>
+      <w:pPr>
+        <w:jc w:val="both"/>
+      </w:pPr>
+      <w:r>
+        <w:t>Boutique consulting firms are gaining traction by offering tailored solutions and deep industry knowledge. These firms specialize in areas such as business strategy, digital transformation, and technology implementation, providing exceptional value to their clients [4]. The rise of boutique firms is a testament to the growing demand for specialized expertise and the ability to deliver customized solutions that larger firms may not be able to provide [6].</w:t>
+      </w:r>
+    </w:p>
+    <w:p>
+      <w:pPr>
+        <w:pStyle w:val="Heading3"/>
+      </w:pPr>
+      <w:r>
+        <w:t>Technological Innovation and Digital Transformation</w:t>
+      </w:r>
+    </w:p>
+    <w:p>
+      <w:pPr>
+        <w:jc w:val="both"/>
+      </w:pPr>
+      <w:r>
+        <w:t>Technology is at the forefront of the consulting industry's evolution. The integration of AI, digital platforms, and process automation is transforming how consulting services are delivered [7]. Firms are developing AI-driven tools and scalable solutions that enhance traditional consulting models, allowing clients to continue benefiting from these innovations long after the consulting phase is complete [8]. This shift towards technology-enabled consulting is not only improving efficiency but also enabling firms to offer more strategic and data-driven insights [9].</w:t>
+      </w:r>
+    </w:p>
+    <w:p>
+      <w:pPr>
+        <w:pStyle w:val="Heading3"/>
+      </w:pPr>
+      <w:r>
+        <w:t>The Impact of AI on Consulting</w:t>
+      </w:r>
+    </w:p>
+    <w:p>
+      <w:pPr>
+        <w:jc w:val="both"/>
+      </w:pPr>
+      <w:r>
+        <w:t>AI is proving to be a game-changer for consulting firms and their clients. From data analysis to strategic decision-making, AI tools are helping firms deliver more precise and impactful solutions [12]. The adoption of AI is also driving the development of new service offerings, as firms seek to leverage these technologies to provide more value to their clients [8]. The transformative impact of AI is evident in the way consulting firms are helping clients embed AI-driven solutions into their operations, ensuring tangible returns on investment [12].</w:t>
+      </w:r>
+    </w:p>
+    <w:p>
+      <w:pPr>
+        <w:pStyle w:val="Heading3"/>
+      </w:pPr>
+      <w:r>
+        <w:t>Navigating the Innovation Economy</w:t>
+      </w:r>
+    </w:p>
+    <w:p>
+      <w:pPr>
+        <w:jc w:val="both"/>
+      </w:pPr>
+      <w:r>
+        <w:t>The innovation economy is reshaping the consulting landscape, with firms needing to adapt to new market dynamics and client expectations. The shift towards follow-on and later-stage deals in the investment sector is indicative of a broader trend towards maturity and measurable traction in the market [2]. Consulting firms are playing a crucial role in helping clients navigate these changes, providing strategic guidance and support to ensure long-term success [11].</w:t>
+      </w:r>
+    </w:p>
+    <w:p>
+      <w:pPr>
+        <w:pStyle w:val="Heading3"/>
+      </w:pPr>
+      <w:r>
+        <w:t>Embracing Niche Expertise</w:t>
+      </w:r>
+    </w:p>
+    <w:p>
+      <w:pPr>
+        <w:jc w:val="both"/>
+      </w:pPr>
+      <w:r>
+        <w:t>As the demand for specialized knowledge grows, consulting firms are increasingly focusing on niche areas and sectors. This trend is driven by the need for expertise in specific industries and the ability to deliver targeted solutions that address unique challenges [10]. Firms that can offer niche offerings are standing out as clear differentiators in the market, providing clients with the insights and strategies needed to thrive in a rapidly changing environment [10].</w:t>
+      </w:r>
+    </w:p>
+    <w:p>
+      <w:pPr>
+        <w:pStyle w:val="Heading3"/>
+      </w:pPr>
+      <w:r>
+        <w:t>Conclusion</w:t>
+      </w:r>
+    </w:p>
+    <w:p>
+      <w:pPr>
+        <w:jc w:val="both"/>
+      </w:pPr>
+      <w:r>
+        <w:t>The consulting industry is at a crossroads, with emerging trends, innovations, and disruptions shaping its future. Firms that can adapt to these changes, embrace technology, and focus on talent management will be well-positioned to succeed in this evolving landscape. The rise of boutique firms, the integration of AI, and the demand for niche expertise are just a few of the factors driving this transformation, offering both challenges and opportunities for consulting firms worldwide.</w:t>
+      </w:r>
+    </w:p>
+    <w:p>
+      <w:pPr>
+        <w:pStyle w:val="Heading2"/>
+      </w:pPr>
+      <w:r>
+        <w:t>Understanding Consumer Preferences: Key Trends and Insights for 2023</w:t>
+      </w:r>
+    </w:p>
+    <w:p>
+      <w:pPr>
+        <w:pStyle w:val="Heading3"/>
+      </w:pPr>
+      <w:r>
+        <w:t>Sources</w:t>
+      </w:r>
+    </w:p>
+    <w:p>
+      <w:pPr>
+        <w:jc w:val="both"/>
+      </w:pPr>
+      <w:r>
+        <w:t>1. [Forecasters on 5 Key Consumer Trends That Will Drive All Businesses in 2023 | CO- by US Chamber of Commerce](https://www.uschamber.com/co/good-company/launch-pad/forecasters-discuss-key-consumer-trends-for-new-year)</w:t>
+      </w:r>
+    </w:p>
+    <w:p>
+      <w:pPr>
+        <w:jc w:val="both"/>
+      </w:pPr>
+      <w:r>
+        <w:t>2. [Gartner Webinar on Consumer Trends for 2023](https://www.gartner.com/en/webinar/435475/1028765)</w:t>
+      </w:r>
+    </w:p>
+    <w:p>
+      <w:pPr>
+        <w:jc w:val="both"/>
+      </w:pPr>
+      <w:r>
+        <w:t>3. [2023 Consumer Products Trends by Clarkston Consulting](https://clarkstonconsulting.com/wp-content/uploads/2023/04/2023-Consumer-Products-Trends-1.pdf)</w:t>
+      </w:r>
+    </w:p>
+    <w:p>
+      <w:pPr>
+        <w:jc w:val="both"/>
+      </w:pPr>
+      <w:r>
+        <w:t>4. [Socially Responsible Companies by Leaders.com](https://leaders.com/articles/business/socially-responsible-companies/)</w:t>
+      </w:r>
+    </w:p>
+    <w:p>
+      <w:pPr>
+        <w:jc w:val="both"/>
+      </w:pPr>
+      <w:r>
+        <w:t>5. [16 Brands Excelling in Corporate Social Responsibility by Eterpride](https://www.eterpride.com/post/16-brands-excelling-in-corporate-social-responsibility)</w:t>
+      </w:r>
+    </w:p>
+    <w:p>
+      <w:pPr>
+        <w:jc w:val="both"/>
+      </w:pPr>
+      <w:r>
+        <w:t>6. [Socially Responsible Brands by HubSpot](https://blog.hubspot.com/marketing/socially-responsible-brands)</w:t>
+      </w:r>
+    </w:p>
+    <w:p>
+      <w:pPr>
+        <w:jc w:val="both"/>
+      </w:pPr>
+      <w:r>
+        <w:t>7. [Collecting Customer Feedback Methods by Miro](https://miro.com/research-and-design/collecting-customer-feedback-methods/)</w:t>
+      </w:r>
+    </w:p>
+    <w:p>
+      <w:pPr>
+        <w:jc w:val="both"/>
+      </w:pPr>
+      <w:r>
+        <w:t>8. [Customer Feedback Analysis by Rightpoint](https://www.rightpoint.com/thought/article/customer-feedback-analysis)</w:t>
+      </w:r>
+    </w:p>
+    <w:p>
+      <w:pPr>
+        <w:jc w:val="both"/>
+      </w:pPr>
+      <w:r>
+        <w:t>9. [What is Customer Feedback Analysis? by IdeaScale](https://ideascale.com/blog/what-is-customer-feedback-analysis/)</w:t>
+      </w:r>
+    </w:p>
+    <w:p>
+      <w:pPr>
+        <w:jc w:val="both"/>
+      </w:pPr>
+      <w:r>
+        <w:t>10. [Unlocking Success Through Product Feedback Case Studies by Moldstud](https://moldstud.com/articles/p-unlocking-success-through-product-feedback-case-studies)</w:t>
+      </w:r>
+    </w:p>
+    <w:p>
+      <w:pPr>
+        <w:jc w:val="both"/>
+      </w:pPr>
+      <w:r>
+        <w:t>11. [The Role of Consumer Feedback in Innovation by Stumejournals](https://stumejournals.com/journals/innovations/2024/1/6)</w:t>
+      </w:r>
+    </w:p>
+    <w:p>
+      <w:pPr>
+        <w:jc w:val="both"/>
+      </w:pPr>
+      <w:r>
+        <w:t>12. [Using Customer Feedback for Product Innovation by Moldstud](https://moldstud.com/articles/p-using-customer-feedback-for-product-innovation)</w:t>
+      </w:r>
+    </w:p>
+    <w:p>
+      <w:pPr>
+        <w:pStyle w:val="Heading3"/>
+      </w:pPr>
+      <w:r>
+        <w:t>Consumer Trends and Behavioral Patterns</w:t>
+      </w:r>
+    </w:p>
+    <w:p>
+      <w:pPr>
+        <w:jc w:val="both"/>
+      </w:pPr>
+      <w:r>
+        <w:t>In 2023, consumer preferences are expected to be shaped by a variety of factors, including economic conditions, technological advancements, and evolving social values. As businesses strive to align with these preferences, understanding the underlying trends becomes crucial. This section delves into the key consumer trends anticipated to influence market dynamics and consumer behavior in the coming year.</w:t>
+      </w:r>
+    </w:p>
+    <w:p>
+      <w:pPr>
+        <w:jc w:val="both"/>
+      </w:pPr>
+      <w:r>
+        <w:t>#### Social Responsibility and Transparency</w:t>
+      </w:r>
+    </w:p>
+    <w:p>
+      <w:pPr>
+        <w:jc w:val="both"/>
+      </w:pPr>
+      <w:r>
+        <w:t>One of the most significant trends identified by experts is the increasing demand for corporate social responsibility (CSR) and transparency. Consumers are becoming more conscious of the ethical implications of their purchases and are gravitating towards brands that demonstrate a commitment to social and environmental causes. This shift is not just a passing trend but a fundamental change in consumer expectations [1][4][5].</w:t>
+      </w:r>
+    </w:p>
+    <w:p>
+      <w:pPr>
+        <w:jc w:val="both"/>
+      </w:pPr>
+      <w:r>
+        <w:t>Brands like Dr. Bronner's, which allocates a significant portion of its profits to social and ecological projects, exemplify this trend. Such companies are setting a benchmark for integrating CSR into their business models, thereby attracting a loyal customer base that values ethical practices [4]. The success stories of 16 brands excelling in CSR further highlight the competitive advantage gained by businesses that prioritize social impact alongside profitability [5].</w:t>
+      </w:r>
+    </w:p>
+    <w:p>
+      <w:pPr>
+        <w:jc w:val="both"/>
+      </w:pPr>
+      <w:r>
+        <w:t>#### Economic Pressures and Pricing Strategies</w:t>
+      </w:r>
+    </w:p>
+    <w:p>
+      <w:pPr>
+        <w:jc w:val="both"/>
+      </w:pPr>
+      <w:r>
+        <w:t>The economic landscape, characterized by inflation and supply chain disruptions, is exerting pressure on businesses to adapt their pricing strategies. As costs rise, companies are faced with the challenge of balancing profitability with consumer affordability. This necessitates a strategic approach to pricing, leveraging data and analytics to make informed decisions that align with consumer expectations and market conditions [3].</w:t>
+      </w:r>
+    </w:p>
+    <w:p>
+      <w:pPr>
+        <w:jc w:val="both"/>
+      </w:pPr>
+      <w:r>
+        <w:t>The importance of finding the ideal pricing strategy is underscored by the need to maintain customer loyalty while navigating economic uncertainties. By embedding robust data analytics into their marketing strategies, companies can better anticipate consumer needs and adjust their offerings accordingly [3].</w:t>
+      </w:r>
+    </w:p>
+    <w:p>
+      <w:pPr>
+        <w:jc w:val="both"/>
+      </w:pPr>
+      <w:r>
+        <w:t>#### Omnichannel and Digital Marketing</w:t>
+      </w:r>
+    </w:p>
+    <w:p>
+      <w:pPr>
+        <w:jc w:val="both"/>
+      </w:pPr>
+      <w:r>
+        <w:t>The digital transformation continues to reshape consumer interactions, with omnichannel strategies becoming increasingly vital. Consumers expect seamless experiences across various touchpoints, whether online or offline. This trend emphasizes the need for businesses to develop and execute comprehensive omnichannel strategies that enhance customer engagement and satisfaction [3].</w:t>
+      </w:r>
+    </w:p>
+    <w:p>
+      <w:pPr>
+        <w:jc w:val="both"/>
+      </w:pPr>
+      <w:r>
+        <w:t>Digital marketing strategies are also evolving to meet the demands of a tech-savvy consumer base. Investing in digital marketing and analytics enables companies to reach their target audiences more effectively and tailor their messaging to resonate with consumer preferences [3].</w:t>
+      </w:r>
+    </w:p>
+    <w:p>
+      <w:pPr>
+        <w:jc w:val="both"/>
+      </w:pPr>
+      <w:r>
+        <w:t>#### Innovation Through Consumer Feedback</w:t>
+      </w:r>
+    </w:p>
+    <w:p>
+      <w:pPr>
+        <w:jc w:val="both"/>
+      </w:pPr>
+      <w:r>
+        <w:t>Consumer feedback is a powerful tool for driving innovation and product development. By systematically collecting and analyzing feedback, businesses can gain valuable insights into consumer needs and preferences, which can inform product improvements and innovation strategies [7][8][9].</w:t>
+      </w:r>
+    </w:p>
+    <w:p>
+      <w:pPr>
+        <w:jc w:val="both"/>
+      </w:pPr>
+      <w:r>
+        <w:t>The process of turning feedback into actionable insights involves several stages, including sorting, interpreting, and acting on the data. This approach not only helps in identifying potential issues but also fosters a culture of co-creation with consumers, leading to more successful product iterations [8][10][11].</w:t>
+      </w:r>
+    </w:p>
+    <w:p>
+      <w:pPr>
+        <w:jc w:val="both"/>
+      </w:pPr>
+      <w:r>
+        <w:t>#### Sustainability and Climate Tech</w:t>
+      </w:r>
+    </w:p>
+    <w:p>
+      <w:pPr>
+        <w:jc w:val="both"/>
+      </w:pPr>
+      <w:r>
+        <w:t>Sustainability remains a key concern for consumers, with many seeking products and services that align with their environmental values. Brands are encouraged to innovate in the realm of climate tech, exploring new technologies and practices that contribute to a more sustainable future [1].</w:t>
+      </w:r>
+    </w:p>
+    <w:p>
+      <w:pPr>
+        <w:jc w:val="both"/>
+      </w:pPr>
+      <w:r>
+        <w:t>The emphasis on building for permanence rather than just performance highlights the need for businesses to adopt a holistic, circular model that prioritizes long-term sustainability over short-term gains. This approach not only meets consumer expectations but also positions brands as leaders in the transition towards a more sustainable economy [1].</w:t>
+      </w:r>
+    </w:p>
+    <w:p>
+      <w:pPr>
+        <w:pStyle w:val="Heading3"/>
+      </w:pPr>
+      <w:r>
+        <w:t>Leveraging Consumer Insights for Market Positioning</w:t>
+      </w:r>
+    </w:p>
+    <w:p>
+      <w:pPr>
+        <w:jc w:val="both"/>
+      </w:pPr>
+      <w:r>
+        <w:t>Understanding consumer preferences and behavioral patterns is essential for effective market positioning. By aligning business strategies with the key trends identified, companies can better meet consumer demands and capitalize on emerging opportunities.</w:t>
+      </w:r>
+    </w:p>
+    <w:p>
+      <w:pPr>
+        <w:jc w:val="both"/>
+      </w:pPr>
+      <w:r>
+        <w:t>#### Building Brand Loyalty Through CSR</w:t>
+      </w:r>
+    </w:p>
+    <w:p>
+      <w:pPr>
+        <w:jc w:val="both"/>
+      </w:pPr>
+      <w:r>
+        <w:t>As consumers increasingly prioritize CSR, brands that integrate social responsibility into their core values are likely to build stronger relationships with their customers. This involves not only adopting ethical practices but also communicating these efforts transparently to consumers [4][5][6].</w:t>
+      </w:r>
+    </w:p>
+    <w:p>
+      <w:pPr>
+        <w:jc w:val="both"/>
+      </w:pPr>
+      <w:r>
+        <w:t>The success of socially responsible brands serves as a testament to the growing importance of CSR in consumer decision-making. By demonstrating a genuine commitment to social and environmental causes, businesses can differentiate themselves in a competitive market and foster long-term loyalty [6].</w:t>
+      </w:r>
+    </w:p>
+    <w:p>
+      <w:pPr>
+        <w:jc w:val="both"/>
+      </w:pPr>
+      <w:r>
+        <w:t>#### Adapting to Economic Challenges</w:t>
+      </w:r>
+    </w:p>
+    <w:p>
+      <w:pPr>
+        <w:jc w:val="both"/>
+      </w:pPr>
+      <w:r>
+        <w:t>In the face of economic challenges, businesses must remain agile and responsive to changing consumer needs. This requires a proactive approach to pricing and supply chain management, ensuring that products remain accessible and affordable without compromising on quality [3].</w:t>
+      </w:r>
+    </w:p>
+    <w:p>
+      <w:pPr>
+        <w:jc w:val="both"/>
+      </w:pPr>
+      <w:r>
+        <w:t>By leveraging data and analytics, companies can gain a deeper understanding of market dynamics and consumer behavior, enabling them to make strategic decisions that enhance their competitive edge [3].</w:t>
+      </w:r>
+    </w:p>
+    <w:p>
+      <w:pPr>
+        <w:jc w:val="both"/>
+      </w:pPr>
+      <w:r>
+        <w:t>#### Enhancing Customer Experience Through Omnichannel Strategies</w:t>
+      </w:r>
+    </w:p>
+    <w:p>
+      <w:pPr>
+        <w:jc w:val="both"/>
+      </w:pPr>
+      <w:r>
+        <w:t>The integration of omnichannel strategies is crucial for delivering a consistent and engaging customer experience. By providing seamless interactions across various platforms, businesses can meet the expectations of a digitally connected consumer base and drive customer satisfaction [3].</w:t>
+      </w:r>
+    </w:p>
+    <w:p>
+      <w:pPr>
+        <w:jc w:val="both"/>
+      </w:pPr>
+      <w:r>
+        <w:t>Investing in digital marketing and analytics further enhances the ability to reach and engage consumers effectively, allowing brands to tailor their messaging and offerings to align with consumer preferences [3].</w:t>
+      </w:r>
+    </w:p>
+    <w:p>
+      <w:pPr>
+        <w:jc w:val="both"/>
+      </w:pPr>
+      <w:r>
+        <w:t>#### Driving Innovation Through Feedback</w:t>
+      </w:r>
+    </w:p>
+    <w:p>
+      <w:pPr>
+        <w:jc w:val="both"/>
+      </w:pPr>
+      <w:r>
+        <w:t>Consumer feedback is an invaluable resource for innovation, providing insights that can inform product development and improvement. By actively engaging with consumers and incorporating their feedback into the innovation process, businesses can create products that better meet consumer needs and expectations [7][8][9][10][11].</w:t>
+      </w:r>
+    </w:p>
+    <w:p>
+      <w:pPr>
+        <w:jc w:val="both"/>
+      </w:pPr>
+      <w:r>
+        <w:t>The case studies of feedback-driven product iteration highlight the potential for successful development and innovation when consumer insights are leveraged effectively [10][12].</w:t>
+      </w:r>
+    </w:p>
+    <w:p>
+      <w:pPr>
+        <w:jc w:val="both"/>
+      </w:pPr>
+      <w:r>
+        <w:t>#### Embracing Sustainability and Climate Tech</w:t>
+      </w:r>
+    </w:p>
+    <w:p>
+      <w:pPr>
+        <w:jc w:val="both"/>
+      </w:pPr>
+      <w:r>
+        <w:t>As sustainability becomes a central concern for consumers, businesses have the opportunity to lead the way in climate tech innovation. By exploring new technologies and practices that promote environmental sustainability, brands can not only meet consumer expectations but also contribute to a more sustainable future [1].</w:t>
+      </w:r>
+    </w:p>
+    <w:p>
+      <w:pPr>
+        <w:jc w:val="both"/>
+      </w:pPr>
+      <w:r>
+        <w:t>The focus on building for permanence underscores the importance of adopting a long-term perspective, prioritizing sustainability and ethical practices in business operations [1].</w:t>
+      </w:r>
+    </w:p>
+    <w:p>
+      <w:pPr>
+        <w:pStyle w:val="Heading3"/>
+      </w:pPr>
+      <w:r>
+        <w:t>Conclusion</w:t>
+      </w:r>
+    </w:p>
+    <w:p>
+      <w:pPr>
+        <w:jc w:val="both"/>
+      </w:pPr>
+      <w:r>
+        <w:t>The consumer trends and insights outlined in this report provide a comprehensive understanding of the factors shaping consumer behavior in 2023. By aligning business strategies with these trends, companies can effectively meet consumer demands, enhance their market positioning, and drive sustainable growth. The emphasis on social responsibility, economic adaptability, digital engagement, innovation, and sustainability highlights the multifaceted nature of consumer preferences and the opportunities for businesses to thrive in a dynamic market environment.</w:t>
+      </w:r>
+    </w:p>
+    <w:p>
+      <w:pPr>
+        <w:pStyle w:val="Heading2"/>
+      </w:pPr>
+      <w:r>
+        <w:t>Competitive Dynamics and Strategic Differentiation in the US Consulting Market</w:t>
+      </w:r>
+    </w:p>
+    <w:p>
+      <w:pPr>
+        <w:pStyle w:val="Heading3"/>
+      </w:pPr>
+      <w:r>
+        <w:t>Sources</w:t>
+      </w:r>
+    </w:p>
+    <w:p>
+      <w:pPr>
+        <w:jc w:val="both"/>
+      </w:pPr>
+      <w:r>
+        <w:t>[1] https://www.inventiva.co.in/trends/strategy-consulting-companies-usa-2023/</w:t>
+      </w:r>
+    </w:p>
+    <w:p>
+      <w:pPr>
+        <w:jc w:val="both"/>
+      </w:pPr>
+      <w:r>
+        <w:t>[2] https://ttconsultants.com/the-state-of-u-s-innovation-uspto-patent-statistics-report-2023/</w:t>
+      </w:r>
+    </w:p>
+    <w:p>
+      <w:pPr>
+        <w:jc w:val="both"/>
+      </w:pPr>
+      <w:r>
+        <w:t>[3] https://innovation-entrepreneurship.springeropen.com/articles/10.1186/s13731-024-00381-9</w:t>
+      </w:r>
+    </w:p>
+    <w:p>
+      <w:pPr>
+        <w:jc w:val="both"/>
+      </w:pPr>
+      <w:r>
+        <w:t>[4] https://www.greyb.com/blog/innovation-consulting-firms/</w:t>
+      </w:r>
+    </w:p>
+    <w:p>
+      <w:pPr>
+        <w:jc w:val="both"/>
+      </w:pPr>
+      <w:r>
+        <w:t>[5] https://www.biz4group.com/blog/ai-consulting-companies-in-usa</w:t>
+      </w:r>
+    </w:p>
+    <w:p>
+      <w:pPr>
+        <w:jc w:val="both"/>
+      </w:pPr>
+      <w:r>
+        <w:t>[6] https://www.singlestoneconsulting.com/blog/10-best-ai-strategy-consulting-services-in-2025</w:t>
+      </w:r>
+    </w:p>
+    <w:p>
+      <w:pPr>
+        <w:jc w:val="both"/>
+      </w:pPr>
+      <w:r>
+        <w:t>[7] https://blog.osum.com/weaknesses-of-consultancy-firms/</w:t>
+      </w:r>
+    </w:p>
+    <w:p>
+      <w:pPr>
+        <w:jc w:val="both"/>
+      </w:pPr>
+      <w:r>
+        <w:t>[8] https://www.toolagen.com/top-9-challenges-innovation-consultants-face-and-how-to-overcome-them/</w:t>
+      </w:r>
+    </w:p>
+    <w:p>
+      <w:pPr>
+        <w:jc w:val="both"/>
+      </w:pPr>
+      <w:r>
+        <w:t>[9] https://erbusinessconsulting.com/challenges-for-consulting-firms/</w:t>
+      </w:r>
+    </w:p>
+    <w:p>
+      <w:pPr>
+        <w:jc w:val="both"/>
+      </w:pPr>
+      <w:r>
+        <w:t>[10] https://info.orchidea.dev/innovation-blog/11-innovation-best-practises-from-bcg-strategy-and-pwc</w:t>
+      </w:r>
+    </w:p>
+    <w:p>
+      <w:pPr>
+        <w:jc w:val="both"/>
+      </w:pPr>
+      <w:r>
+        <w:t>[11] https://www.consultingsuccess.com/consulting-best-practices</w:t>
+      </w:r>
+    </w:p>
+    <w:p>
+      <w:pPr>
+        <w:jc w:val="both"/>
+      </w:pPr>
+      <w:r>
+        <w:t>[12] https://nmsconsulting.com/insights/effective-management-consulting-strategies/</w:t>
+      </w:r>
+    </w:p>
+    <w:p>
+      <w:pPr>
+        <w:pStyle w:val="Heading3"/>
+      </w:pPr>
+      <w:r>
+        <w:t>Overview of the US Consulting Market</w:t>
+      </w:r>
+    </w:p>
+    <w:p>
+      <w:pPr>
+        <w:jc w:val="both"/>
+      </w:pPr>
+      <w:r>
+        <w:t>The US consulting market is a dynamic and competitive landscape, characterized by a diverse array of firms offering a wide range of services. These services span from traditional management consulting to cutting-edge AI and innovation consulting. The market is driven by the need for businesses to adapt to rapid technological changes, optimize operations, and maintain a competitive edge in an ever-evolving global economy. Consulting firms play a crucial role in helping organizations navigate these challenges by providing strategic advice, innovative solutions, and implementation support.</w:t>
+      </w:r>
+    </w:p>
+    <w:p>
+      <w:pPr>
+        <w:pStyle w:val="Heading3"/>
+      </w:pPr>
+      <w:r>
+        <w:t>Key Competitors and Their Strategies</w:t>
+      </w:r>
+    </w:p>
+    <w:p>
+      <w:pPr>
+        <w:jc w:val="both"/>
+      </w:pPr>
+      <w:r>
+        <w:t>#### Strategy Consulting Firms</w:t>
+      </w:r>
+    </w:p>
+    <w:p>
+      <w:pPr>
+        <w:jc w:val="both"/>
+      </w:pPr>
+      <w:r>
+        <w:t>1. **Boston Consulting Group (BCG)**: BCG is a global management consulting firm known for its expertise in business strategy. It provides advice to companies, governments, and non-profit organizations, helping them achieve competitive advantage in a rapidly changing marketplace. BCG's approach is characterized by its focus on innovation and transformation, enabling clients to adapt to new market realities and drive sustainable growth [1].</w:t>
+      </w:r>
+    </w:p>
+    <w:p>
+      <w:pPr>
+        <w:jc w:val="both"/>
+      </w:pPr>
+      <w:r>
+        <w:t>2. **Accenture**: Accenture offers a comprehensive suite of services, including business strategy, digital transformation, and technology consulting. Its strength lies in its ability to integrate digital and cloud solutions with traditional consulting services, providing clients with a holistic approach to business transformation. Accenture's focus on data and artificial intelligence further enhances its capability to deliver innovative solutions that drive business value [1].</w:t>
+      </w:r>
+    </w:p>
+    <w:p>
+      <w:pPr>
+        <w:jc w:val="both"/>
+      </w:pPr>
+      <w:r>
+        <w:t>3. **PwC Strategy&amp;**: Formerly Booz &amp; Company, PwC Strategy&amp; is a global strategy consulting firm that helps organizations create and sustain competitive advantage. Its approach is rooted in deep industry expertise and a commitment to delivering measurable results. PwC Strategy&amp; emphasizes the importance of aligning business strategy with operational execution, ensuring that clients can effectively implement their strategic initiatives [1].</w:t>
+      </w:r>
+    </w:p>
+    <w:p>
+      <w:pPr>
+        <w:jc w:val="both"/>
+      </w:pPr>
+      <w:r>
+        <w:t>#### Innovation Consulting Firms</w:t>
+      </w:r>
+    </w:p>
+    <w:p>
+      <w:pPr>
+        <w:jc w:val="both"/>
+      </w:pPr>
+      <w:r>
+        <w:t>1. **GreyB**: GreyB combines patent intelligence with market insights to empower R&amp;D teams from top-tier companies. Its services include innovation strategy development, design thinking, and creative workshops, enabling clients to make informed strategic decisions and drive innovation within their organizations. GreyB's focus on future trends and foresight positions it as a leader in the innovation consulting space [4].</w:t>
+      </w:r>
+    </w:p>
+    <w:p>
+      <w:pPr>
+        <w:jc w:val="both"/>
+      </w:pPr>
+      <w:r>
+        <w:t>2. **The Innovation Habit**: Based in New York, The Innovation Habit offers a range of services, including executive leadership, entrepreneurship, and business model innovation. Its approach is centered on creative problem-solving and design thinking, helping clients develop innovative solutions that address complex business challenges. The firm's emphasis on cognitive science and quality management further enhances its ability to deliver impactful results [4].</w:t>
+      </w:r>
+    </w:p>
+    <w:p>
+      <w:pPr>
+        <w:jc w:val="both"/>
+      </w:pPr>
+      <w:r>
+        <w:t>#### AI Consulting Firms</w:t>
+      </w:r>
+    </w:p>
+    <w:p>
+      <w:pPr>
+        <w:jc w:val="both"/>
+      </w:pPr>
+      <w:r>
+        <w:t>1. **Biz4Group LLC**: Biz4Group is a leading AI consulting firm in the USA, known for delivering innovative solutions that help businesses thrive in the age of artificial intelligence. Its services include machine learning model development, AI-powered automation, and predictive analytics, enabling clients to harness the power of AI to drive growth and digital transformation [5].</w:t>
+      </w:r>
+    </w:p>
+    <w:p>
+      <w:pPr>
+        <w:jc w:val="both"/>
+      </w:pPr>
+      <w:r>
+        <w:t>2. **Kyndryl**: Kyndryl leverages its global resources and expertise to deliver AI solutions that enhance resilience and growth. Its focus on AI strategy development and implementation makes it a trusted partner for organizations looking to integrate AI into their operations and unlock new opportunities for innovation [5].</w:t>
+      </w:r>
+    </w:p>
+    <w:p>
+      <w:pPr>
+        <w:pStyle w:val="Heading3"/>
+      </w:pPr>
+      <w:r>
+        <w:t>Strengths and Weaknesses of Consulting Firms</w:t>
+      </w:r>
+    </w:p>
+    <w:p>
+      <w:pPr>
+        <w:jc w:val="both"/>
+      </w:pPr>
+      <w:r>
+        <w:t>#### Strengths</w:t>
+      </w:r>
+    </w:p>
+    <w:p>
+      <w:pPr>
+        <w:jc w:val="both"/>
+      </w:pPr>
+      <w:r>
+        <w:t>1. **Expertise and Industry Knowledge**: Consulting firms possess deep industry expertise and a wealth of knowledge across various sectors. This enables them to provide tailored solutions that address the unique challenges faced by their clients. Firms like BCG and Accenture leverage their global reach and diverse talent pool to deliver insights that drive strategic decision-making [1].</w:t>
+      </w:r>
+    </w:p>
+    <w:p>
+      <w:pPr>
+        <w:jc w:val="both"/>
+      </w:pPr>
+      <w:r>
+        <w:t>2. **Innovation and Adaptability**: The ability to innovate and adapt to changing market conditions is a key strength of leading consulting firms. Firms like GreyB and The Innovation Habit excel in fostering a culture of innovation, helping clients develop creative solutions that drive competitive advantage [4].</w:t>
+      </w:r>
+    </w:p>
+    <w:p>
+      <w:pPr>
+        <w:jc w:val="both"/>
+      </w:pPr>
+      <w:r>
+        <w:t>3. **Comprehensive Service Offerings**: Many consulting firms offer a wide range of services, from strategy development to technology implementation. This comprehensive approach allows them to address the full spectrum of client needs, providing end-to-end solutions that drive business transformation [1].</w:t>
+      </w:r>
+    </w:p>
+    <w:p>
+      <w:pPr>
+        <w:jc w:val="both"/>
+      </w:pPr>
+      <w:r>
+        <w:t>#### Weaknesses</w:t>
+      </w:r>
+    </w:p>
+    <w:p>
+      <w:pPr>
+        <w:jc w:val="both"/>
+      </w:pPr>
+      <w:r>
+        <w:t>1. **Limited Client Knowledge**: A common weakness among consulting firms is their limited understanding of the client's business. This can hinder their ability to provide relevant and actionable recommendations. To overcome this challenge, firms must invest in building strong client relationships and gaining a deep understanding of their clients' operations and strategic goals [7].</w:t>
+      </w:r>
+    </w:p>
+    <w:p>
+      <w:pPr>
+        <w:jc w:val="both"/>
+      </w:pPr>
+      <w:r>
+        <w:t>2. **Overemphasis on Recommendations**: Some consulting firms focus too heavily on providing recommendations rather than supporting clients through the implementation process. This can lead to a disconnect between strategy and execution, reducing the effectiveness of the consulting engagement. Firms must prioritize implementation support to ensure that their advice is effectively put into practice [7].</w:t>
+      </w:r>
+    </w:p>
+    <w:p>
+      <w:pPr>
+        <w:jc w:val="both"/>
+      </w:pPr>
+      <w:r>
+        <w:t>3. **Ethical Challenges**: Addressing ethical challenges is crucial for maintaining trust and credibility with clients. Consulting firms must navigate complex ethical dilemmas and ensure that their actions align with their clients' values and expectations. This requires a commitment to transparency, integrity, and ethical decision-making [7].</w:t>
+      </w:r>
+    </w:p>
+    <w:p>
+      <w:pPr>
+        <w:pStyle w:val="Heading3"/>
+      </w:pPr>
+      <w:r>
+        <w:t>Competitive Dynamics and Market Share</w:t>
+      </w:r>
+    </w:p>
+    <w:p>
+      <w:pPr>
+        <w:jc w:val="both"/>
+      </w:pPr>
+      <w:r>
+        <w:t>The US consulting market is characterized by intense competition, with firms vying for market share and differentiation. Key players like BCG, Accenture, and PwC Strategy&amp; dominate the market, leveraging their global reach and diverse service offerings to maintain a competitive edge. However, smaller firms and niche players are also gaining traction by focusing on specialized services and innovative solutions.</w:t>
+      </w:r>
+    </w:p>
+    <w:p>
+      <w:pPr>
+        <w:jc w:val="both"/>
+      </w:pPr>
+      <w:r>
+        <w:t>#### Market Share Analysis</w:t>
+      </w:r>
+    </w:p>
+    <w:p>
+      <w:pPr>
+        <w:jc w:val="both"/>
+      </w:pPr>
+      <w:r>
+        <w:t>1. **BCG**: As a leading strategy consulting firm, BCG holds a significant share of the market, driven by its reputation for delivering high-impact solutions and its focus on innovation and transformation [1].</w:t>
+      </w:r>
+    </w:p>
+    <w:p>
+      <w:pPr>
+        <w:jc w:val="both"/>
+      </w:pPr>
+      <w:r>
+        <w:t>2. **Accenture**: Accenture's comprehensive service offerings and expertise in digital transformation position it as a major player in the consulting market. Its ability to integrate technology with traditional consulting services gives it a competitive advantage [1].</w:t>
+      </w:r>
+    </w:p>
+    <w:p>
+      <w:pPr>
+        <w:jc w:val="both"/>
+      </w:pPr>
+      <w:r>
+        <w:t>3. **PwC Strategy&amp;**: PwC Strategy&amp;'s focus on aligning business strategy with operational execution has helped it capture a substantial share of the market. Its deep industry expertise and commitment to delivering measurable results further enhance its competitive position [1].</w:t>
+      </w:r>
+    </w:p>
+    <w:p>
+      <w:pPr>
+        <w:jc w:val="both"/>
+      </w:pPr>
+      <w:r>
+        <w:t>4. **Innovation and AI Consulting Firms**: Firms like GreyB, The Innovation Habit, Biz4Group, and Kyndryl are gaining market share by offering specialized services that address the growing demand for innovation and AI solutions. Their focus on future trends and cutting-edge technologies positions them as leaders in their respective niches [4][5].</w:t>
+      </w:r>
+    </w:p>
+    <w:p>
+      <w:pPr>
+        <w:pStyle w:val="Heading3"/>
+      </w:pPr>
+      <w:r>
+        <w:t>Strategic Differentiation and Best Practices</w:t>
+      </w:r>
+    </w:p>
+    <w:p>
+      <w:pPr>
+        <w:jc w:val="both"/>
+      </w:pPr>
+      <w:r>
+        <w:t>To succeed in the competitive US consulting market, firms must differentiate themselves through strategic innovation and best practices. This involves leveraging their strengths, addressing weaknesses, and continuously adapting to changing market conditions.</w:t>
+      </w:r>
+    </w:p>
+    <w:p>
+      <w:pPr>
+        <w:jc w:val="both"/>
+      </w:pPr>
+      <w:r>
+        <w:t>#### Best Practices for Strategic Differentiation</w:t>
+      </w:r>
+    </w:p>
+    <w:p>
+      <w:pPr>
+        <w:jc w:val="both"/>
+      </w:pPr>
+      <w:r>
+        <w:t>1. **Embrace Innovation**: Consulting firms must foster a culture of innovation, encouraging creative problem-solving and the development of new solutions. This involves investing in research and development, staying abreast of emerging trends, and continuously refining their service offerings to meet evolving client needs [10].</w:t>
+      </w:r>
+    </w:p>
+    <w:p>
+      <w:pPr>
+        <w:jc w:val="both"/>
+      </w:pPr>
+      <w:r>
+        <w:t>2. **Focus on Client Relationships**: Building strong client relationships is essential for understanding client needs and delivering tailored solutions. Firms must prioritize client engagement, actively support clients through the implementation process, and ensure that their advice is effectively put into practice [7].</w:t>
+      </w:r>
+    </w:p>
+    <w:p>
+      <w:pPr>
+        <w:jc w:val="both"/>
+      </w:pPr>
+      <w:r>
+        <w:t>3. **Leverage Technology**: The integration of technology into consulting services is a key differentiator in the market. Firms must harness the power of digital tools, data analytics, and AI to enhance their service offerings and deliver value to clients. This involves developing expertise in emerging technologies and aligning technology solutions with client objectives [5][6].</w:t>
+      </w:r>
+    </w:p>
+    <w:p>
+      <w:pPr>
+        <w:jc w:val="both"/>
+      </w:pPr>
+      <w:r>
+        <w:t>4. **Commit to Ethical Practices**: Maintaining trust and credibility with clients requires a commitment to ethical practices. Consulting firms must navigate complex ethical challenges, ensure transparency in their actions, and align their strategies with client values and expectations [7].</w:t>
+      </w:r>
+    </w:p>
+    <w:p>
+      <w:pPr>
+        <w:jc w:val="both"/>
+      </w:pPr>
+      <w:r>
+        <w:t>5. **Continuous Improvement**: Successful consulting firms recognize the importance of continuous improvement and regularly revisit their strategies to stay responsive to emerging trends and challenges. This involves refining measurement strategies, aligning innovation efforts with organizational goals, and promoting meaningful change within client organizations [8].</w:t>
+      </w:r>
+    </w:p>
+    <w:p>
+      <w:pPr>
+        <w:jc w:val="both"/>
+      </w:pPr>
+      <w:r>
+        <w:t>By embracing these best practices, consulting firms can differentiate themselves in the competitive US market, drive business transformation, and deliver sustainable value to their clients.</w:t>
+      </w:r>
+    </w:p>
+    <w:p>
+      <w:pPr>
+        <w:pStyle w:val="Heading2"/>
+      </w:pPr>
+      <w:r>
+        <w:t>Quantifying the Market Size and Forecasting Growth Trends in the Innovation Strategy Consulting Industry in the USA</w:t>
+      </w:r>
+    </w:p>
+    <w:p>
+      <w:pPr>
+        <w:pStyle w:val="Heading3"/>
+      </w:pPr>
+      <w:r>
+        <w:t>Sources</w:t>
+      </w:r>
+    </w:p>
+    <w:p>
+      <w:pPr>
+        <w:jc w:val="both"/>
+      </w:pPr>
+      <w:r>
+        <w:t>[1] https://www.mordorintelligence.com/industry-reports/united-states-strategic-consulting-services-market/market-trends</w:t>
+      </w:r>
+    </w:p>
+    <w:p>
+      <w:pPr>
+        <w:jc w:val="both"/>
+      </w:pPr>
+      <w:r>
+        <w:t>[2] https://www.mordorintelligence.com/industry-reports/united-states-strategic-consulting-services-market</w:t>
+      </w:r>
+    </w:p>
+    <w:p>
+      <w:pPr>
+        <w:jc w:val="both"/>
+      </w:pPr>
+      <w:r>
+        <w:t>[3] https://reports.sourceglobalresearch.com/report/download/9367/extract/The+US+Consulting+Market+in+2023</w:t>
+      </w:r>
+    </w:p>
+    <w:p>
+      <w:pPr>
+        <w:jc w:val="both"/>
+      </w:pPr>
+      <w:r>
+        <w:t>[4] https://www.joinleland.com/library/a/2023-consulting-trends-whats-shaping-the-industry</w:t>
+      </w:r>
+    </w:p>
+    <w:p>
+      <w:pPr>
+        <w:jc w:val="both"/>
+      </w:pPr>
+      <w:r>
+        <w:t>[5] https://www.mafoibusinessconsulting.com/consulting-trends-an-in-depth-look-at-the-industrys-evolution/</w:t>
+      </w:r>
+    </w:p>
+    <w:p>
+      <w:pPr>
+        <w:jc w:val="both"/>
+      </w:pPr>
+      <w:r>
+        <w:t>[6] https://markwideresearch.com/north-america-strategic-consulting-market/</w:t>
+      </w:r>
+    </w:p>
+    <w:p>
+      <w:pPr>
+        <w:jc w:val="both"/>
+      </w:pPr>
+      <w:r>
+        <w:t>[7] https://www.marketingscoop.com/ai/sustainability-case-studies/</w:t>
+      </w:r>
+    </w:p>
+    <w:p>
+      <w:pPr>
+        <w:jc w:val="both"/>
+      </w:pPr>
+      <w:r>
+        <w:t>[8] https://www.greyb.com/blog/innovation-consulting-firms/</w:t>
+      </w:r>
+    </w:p>
+    <w:p>
+      <w:pPr>
+        <w:jc w:val="both"/>
+      </w:pPr>
+      <w:r>
+        <w:t>[9] https://www.contus.com/blog/digital-transformation-consulting-companies/</w:t>
+      </w:r>
+    </w:p>
+    <w:p>
+      <w:pPr>
+        <w:jc w:val="both"/>
+      </w:pPr>
+      <w:r>
+        <w:t>[10] https://finance.yahoo.com/news/strategy-consulting-market-expand-usd-191500625.html</w:t>
+      </w:r>
+    </w:p>
+    <w:p>
+      <w:pPr>
+        <w:jc w:val="both"/>
+      </w:pPr>
+      <w:r>
+        <w:t>[11] https://finance.yahoo.com/news/strategy-consulting-market-grow-usd-031200206.html</w:t>
+      </w:r>
+    </w:p>
+    <w:p>
+      <w:pPr>
+        <w:pStyle w:val="Heading3"/>
+      </w:pPr>
+      <w:r>
+        <w:t>Market Overview</w:t>
+      </w:r>
+    </w:p>
+    <w:p>
+      <w:pPr>
+        <w:jc w:val="both"/>
+      </w:pPr>
+      <w:r>
+        <w:t>The innovation strategy consulting industry in the USA is a dynamic and rapidly evolving sector, driven by the need for businesses to adapt to technological advancements and changing market conditions. This industry plays a crucial role in helping organizations develop and implement strategies that foster innovation, enhance competitiveness, and drive growth. The market is characterized by a diverse range of services, including business strategy consulting, operations consulting, investment consulting, and technology consulting, catering to various end-user industries such as financial services, healthcare, retail, government, and energy [1][2].</w:t>
+      </w:r>
+    </w:p>
+    <w:p>
+      <w:pPr>
+        <w:pStyle w:val="Heading3"/>
+      </w:pPr>
+      <w:r>
+        <w:t>Current Market Value and Growth Drivers</w:t>
+      </w:r>
+    </w:p>
+    <w:p>
+      <w:pPr>
+        <w:jc w:val="both"/>
+      </w:pPr>
+      <w:r>
+        <w:t>The United States strategic consulting services market is expected to grow at a compound annual growth rate (CAGR) of 6.8% during the forecast period from 2023 to 2028 [2]. This growth is fueled by several key drivers, including the increasing demand for digital transformation, the growing importance of sustainability and social responsibility, and the need for businesses to navigate complex regulatory environments. The financial services sector remains the largest client for consulting services, reflecting the industry's ongoing need for strategic guidance in a rapidly changing economic landscape [1][2].</w:t>
+      </w:r>
+    </w:p>
+    <w:p>
+      <w:pPr>
+        <w:pStyle w:val="Heading3"/>
+      </w:pPr>
+      <w:r>
+        <w:t>Industry Trends and Innovations</w:t>
+      </w:r>
+    </w:p>
+    <w:p>
+      <w:pPr>
+        <w:jc w:val="both"/>
+      </w:pPr>
+      <w:r>
+        <w:t>Several trends are shaping the innovation strategy consulting industry in the USA. One notable trend is the rise of platform-based services, which enable consulting firms to offer more specialized and scalable solutions to their clients [4]. Additionally, the adoption of agile methodologies is becoming increasingly important, as businesses seek to enhance their flexibility and responsiveness to market changes [4]. The growing demand for sustainability consulting is another significant trend, as organizations strive to integrate social responsibility and eco-stewardship into their operations [4][7].</w:t>
+      </w:r>
+    </w:p>
+    <w:p>
+      <w:pPr>
+        <w:pStyle w:val="Heading3"/>
+      </w:pPr>
+      <w:r>
+        <w:t>Competitive Landscape</w:t>
+      </w:r>
+    </w:p>
+    <w:p>
+      <w:pPr>
+        <w:jc w:val="both"/>
+      </w:pPr>
+      <w:r>
+        <w:t>The strategic consulting market in the USA is highly fragmented, with a mix of large multinational firms and smaller boutique firms competing for market share. Major players in the industry include Deloitte, Accenture, PricewaterhouseCoopers, Ernst &amp; Young, Capgemini, KPMG, Boston Consulting Group, A.T. Kearney, McKinsey &amp; Company, and Bain &amp; Company [2][3]. These firms are increasingly facing competition from niche freelancers and specialized consulting firms that offer tailored services and industry-specific expertise [5].</w:t>
+      </w:r>
+    </w:p>
+    <w:p>
+      <w:pPr>
+        <w:pStyle w:val="Heading3"/>
+      </w:pPr>
+      <w:r>
         <w:t>Challenges and Opportunities</w:t>
       </w:r>
     </w:p>
@@ -519,23 +1903,15 @@
         <w:jc w:val="both"/>
       </w:pPr>
       <w:r>
-        <w:t>While the North American strategy consulting market presents numerous opportunities, it is not without its challenges. One significant challenge is the increasing competition among consulting firms, which can lead to price wars and reduced profit margins. Firms must continuously innovate and enhance their service offerings to maintain a competitive edge in this crowded marketplace.</w:t>
-      </w:r>
-    </w:p>
-    <w:p>
-      <w:pPr>
-        <w:jc w:val="both"/>
-      </w:pPr>
-      <w:r>
-        <w:t>Additionally, the cultural differences across regions can pose challenges for consulting firms operating in multiple markets. Understanding local customs, business practices, and consumer behavior is crucial for delivering effective consulting services. Firms that can successfully navigate these cultural nuances are more likely to build strong relationships with clients and achieve sustainable growth.</w:t>
-      </w:r>
-    </w:p>
-    <w:p>
-      <w:pPr>
-        <w:jc w:val="both"/>
-      </w:pPr>
-      <w:r>
-        <w:t>On the flip side, these challenges also present opportunities for firms that can adapt and evolve. The demand for specialized consulting services, particularly in areas such as sustainability and digital transformation, is on the rise. Firms that can position themselves as experts in these domains are likely to capture a larger share of the market.</w:t>
+        <w:t>One of the critical challenges facing the innovation strategy consulting industry is attracting and retaining top talent. Consulting firms must create supportive and engaging work environments, offer opportunities for career advancement, and provide competitive benefits to retain their top performers [5]. Additionally, the industry is witnessing increased competition from boutique firms and niche freelancers, which challenges the market dominance of larger consulting firms [5].</w:t>
+      </w:r>
+    </w:p>
+    <w:p>
+      <w:pPr>
+        <w:jc w:val="both"/>
+      </w:pPr>
+      <w:r>
+        <w:t>Despite these challenges, there are significant opportunities for growth in the innovation strategy consulting industry. The increasing importance of digital transformation and the growing demand for sustainability consulting present opportunities for firms to expand their service offerings and capture new market segments [4][9]. Furthermore, the integration of AI and digitization into consulting services can enhance the value proposition for clients and drive business growth [5][9].</w:t>
       </w:r>
     </w:p>
     <w:p>
@@ -543,6 +1919,22 @@
         <w:pStyle w:val="Heading3"/>
       </w:pPr>
       <w:r>
+        <w:t>Market Forecast and Projections</w:t>
+      </w:r>
+    </w:p>
+    <w:p>
+      <w:pPr>
+        <w:jc w:val="both"/>
+      </w:pPr>
+      <w:r>
+        <w:t>The global strategy consulting market is projected to grow significantly, with an estimated increase of USD 121.2 billion from 2024 to 2028 [10]. In the USA, the strategic consulting services market is expected to continue its upward trajectory, driven by the ongoing demand for innovative solutions and strategic guidance across various industries [2][11]. The market's growth is also supported by the increasing adoption of digital technologies and the emphasis on sustainability and social responsibility [4][9].</w:t>
+      </w:r>
+    </w:p>
+    <w:p>
+      <w:pPr>
+        <w:pStyle w:val="Heading3"/>
+      </w:pPr>
+      <w:r>
         <w:t>Conclusion</w:t>
       </w:r>
     </w:p>
@@ -551,7 +1943,15 @@
         <w:jc w:val="both"/>
       </w:pPr>
       <w:r>
-        <w:t>The North American strategy consulting market is at a pivotal juncture, characterized by robust growth, cultural dynamics, and evolving market demands. As firms navigate the complexities of this landscape, understanding the interplay between geoeconomic trends and cultural factors will be essential for success. By leveraging their strengths and addressing the challenges head-on, consulting firms can position themselves for long-term growth in this dynamic market.</w:t>
+        <w:t>The innovation strategy consulting industry in the USA is poised for substantial growth in the coming years, driven by the need for businesses to adapt to technological advancements and changing market conditions. The industry's diverse range of services, coupled with the increasing demand for digital transformation and sustainability consulting, presents significant opportunities for growth and expansion. However, consulting firms must navigate challenges such as talent retention and increased competition to capitalize on these opportunities and maintain their competitive edge in the market.</w:t>
+      </w:r>
+    </w:p>
+    <w:p>
+      <w:pPr>
+        <w:pStyle w:val="Heading2"/>
+      </w:pPr>
+      <w:r>
+        <w:t>Regional Market Characteristics and Opportunities Across the USA: A Comparative Analysis</w:t>
       </w:r>
     </w:p>
     <w:p>
@@ -567,47 +1967,191 @@
         <w:jc w:val="both"/>
       </w:pPr>
       <w:r>
-        <w:t>[1] https://www.businessmarketinsights.com/reports/north-america-strategy-consulting-market</w:t>
-      </w:r>
-    </w:p>
-    <w:p>
-      <w:pPr>
-        <w:jc w:val="both"/>
-      </w:pPr>
-      <w:r>
-        <w:t>[2] https://www.researchandmarkets.com/reports/4769885/north-america-strategy-consulting-market-to</w:t>
-      </w:r>
-    </w:p>
-    <w:p>
-      <w:pPr>
-        <w:jc w:val="both"/>
-      </w:pPr>
-      <w:r>
-        <w:t>[3] https://www.mordorintelligence.com/industry-reports/united-states-strategic-consulting-services-market</w:t>
-      </w:r>
-    </w:p>
-    <w:p>
-      <w:pPr>
-        <w:jc w:val="both"/>
-      </w:pPr>
-      <w:r>
-        <w:t>[4] https://aaronhall.com/the-key-factors-driving-silicon-valley-companies-success/</w:t>
-      </w:r>
-    </w:p>
-    <w:p>
-      <w:pPr>
-        <w:jc w:val="both"/>
-      </w:pPr>
-      <w:r>
-        <w:t>[5] https://www.thinksiliconvalley.com/blog/cross-cultural-partnerships-can-mean-market-opportunities-local-companies/</w:t>
-      </w:r>
-    </w:p>
-    <w:p>
-      <w:pPr>
-        <w:jc w:val="both"/>
-      </w:pPr>
-      <w:r>
-        <w:t>[6] https://www.sisinternational.com/coverage/the-americas/usa-coverage/market-research-in-silicon-valley-and-silicon-alley/</w:t>
+        <w:t>[1] https://www.researchgate.net/publication/375319232_Business_and_Regional_Innovation_Culture_An_Overview_of_the_Conceptualization_of_Innovation_Culture</w:t>
+      </w:r>
+    </w:p>
+    <w:p>
+      <w:pPr>
+        <w:jc w:val="both"/>
+      </w:pPr>
+      <w:r>
+        <w:t>[2] https://consultingquest.com/insights/consulting-across-borders-regional/</w:t>
+      </w:r>
+    </w:p>
+    <w:p>
+      <w:pPr>
+        <w:jc w:val="both"/>
+      </w:pPr>
+      <w:r>
+        <w:t>[3] https://aaronhall.com/factors-influencing-strategic-culture-geographic-region-industry-and-internal-considerations/</w:t>
+      </w:r>
+    </w:p>
+    <w:p>
+      <w:pPr>
+        <w:jc w:val="both"/>
+      </w:pPr>
+      <w:r>
+        <w:t>[4] https://anyconsulting.org/maximizing-consulting-success-with-innovative-strategy-development/</w:t>
+      </w:r>
+    </w:p>
+    <w:p>
+      <w:pPr>
+        <w:jc w:val="both"/>
+      </w:pPr>
+      <w:r>
+        <w:t>[5] https://thestrategystory.com/blog/innovation-strategies-explained-with-examples-and-framework/</w:t>
+      </w:r>
+    </w:p>
+    <w:p>
+      <w:pPr>
+        <w:jc w:val="both"/>
+      </w:pPr>
+      <w:r>
+        <w:t>[6] https://www.boardofinnovation.com/innovation-strategy/</w:t>
+      </w:r>
+    </w:p>
+    <w:p>
+      <w:pPr>
+        <w:jc w:val="both"/>
+      </w:pPr>
+      <w:r>
+        <w:t>[7] https://www.freshconsulting.com/capability/innovation-strategy-consulting/</w:t>
+      </w:r>
+    </w:p>
+    <w:p>
+      <w:pPr>
+        <w:jc w:val="both"/>
+      </w:pPr>
+      <w:r>
+        <w:t>[8] https://www.innosight.com/innosight-different/</w:t>
+      </w:r>
+    </w:p>
+    <w:p>
+      <w:pPr>
+        <w:jc w:val="both"/>
+      </w:pPr>
+      <w:r>
+        <w:t>[9] https://www.mordorintelligence.com/industry-reports/united-states-strategic-consulting-services-market/market-trends</w:t>
+      </w:r>
+    </w:p>
+    <w:p>
+      <w:pPr>
+        <w:jc w:val="both"/>
+      </w:pPr>
+      <w:r>
+        <w:t>[10] https://www.forbes.com/sites/markflickinger/2023/11/13/the-2023-trends-that-are-redefining-the-innovation-economy/</w:t>
+      </w:r>
+    </w:p>
+    <w:p>
+      <w:pPr>
+        <w:pStyle w:val="Heading3"/>
+      </w:pPr>
+      <w:r>
+        <w:t>Regional Business Culture and Innovation</w:t>
+      </w:r>
+    </w:p>
+    <w:p>
+      <w:pPr>
+        <w:jc w:val="both"/>
+      </w:pPr>
+      <w:r>
+        <w:t>The regional business culture in the United States is a complex tapestry woven from diverse strategic, technological, and managerial threads. Each region exhibits unique characteristics that influence its innovation culture, which is crucial for fostering business growth and competitiveness. The concept of innovation culture is not monolithic; it varies significantly across different regions, shaped by local norms, values, and economic conditions [1]. This diversity presents both challenges and opportunities for businesses seeking to expand or innovate within the U.S. market.</w:t>
+      </w:r>
+    </w:p>
+    <w:p>
+      <w:pPr>
+        <w:pStyle w:val="Heading3"/>
+      </w:pPr>
+      <w:r>
+        <w:t>Consulting Across Borders: Regional Specificities</w:t>
+      </w:r>
+    </w:p>
+    <w:p>
+      <w:pPr>
+        <w:jc w:val="both"/>
+      </w:pPr>
+      <w:r>
+        <w:t>Consulting services that consider regional specificities are better positioned to provide tailored solutions that resonate with local market conditions. Regional consultants possess a nuanced understanding of local industry trends, cultural nuances, and regulatory landscapes, which are critical for crafting effective strategies [2]. This localized expertise allows businesses to benchmark their strategies against regional standards, ensuring alignment with local expectations and enhancing competitive advantage.</w:t>
+      </w:r>
+    </w:p>
+    <w:p>
+      <w:pPr>
+        <w:pStyle w:val="Heading3"/>
+      </w:pPr>
+      <w:r>
+        <w:t>Strategic Culture and Regional Influences</w:t>
+      </w:r>
+    </w:p>
+    <w:p>
+      <w:pPr>
+        <w:jc w:val="both"/>
+      </w:pPr>
+      <w:r>
+        <w:t>Strategic culture within organizations is heavily influenced by geographic, industry, and internal factors. Leaders who understand and align with regional cultural norms can effectively shape organizational culture to support strategic objectives. This alignment fosters a cohesive environment where values, behaviors, and norms are synchronized with desired outcomes, driving organizational success [3]. Effective communication and employee involvement in decision-making processes are essential for achieving cultural alignment and reinforcing strategic goals.</w:t>
+      </w:r>
+    </w:p>
+    <w:p>
+      <w:pPr>
+        <w:pStyle w:val="Heading3"/>
+      </w:pPr>
+      <w:r>
+        <w:t>Innovation Strategies and Regional Opportunities</w:t>
+      </w:r>
+    </w:p>
+    <w:p>
+      <w:pPr>
+        <w:jc w:val="both"/>
+      </w:pPr>
+      <w:r>
+        <w:t>Innovation strategies are pivotal for organizations aiming to introduce new products, services, or business models. These strategies must be aligned with regional market demands and cultural expectations to maximize impact. By adopting a design and strategy-led approach, businesses can balance customer needs, technological requirements, and market demands, creating transformative user experiences and achieving innovation excellence [4][5][6][7]. Rapid prototyping and iterative development processes enable businesses to quickly adapt to regional market changes and capitalize on emerging opportunities.</w:t>
+      </w:r>
+    </w:p>
+    <w:p>
+      <w:pPr>
+        <w:pStyle w:val="Heading3"/>
+      </w:pPr>
+      <w:r>
+        <w:t>United States Strategic Consulting Services Market Trends</w:t>
+      </w:r>
+    </w:p>
+    <w:p>
+      <w:pPr>
+        <w:jc w:val="both"/>
+      </w:pPr>
+      <w:r>
+        <w:t>The U.S. strategic consulting services market is characterized by its fragmentation and diverse client base, with financial services being the largest spending sector. The market is expected to grow at a CAGR of 6.8% during the forecast period, driven by increasing demand for specialized consulting services that address regional market dynamics [9]. Major players in the market include Deloitte, Accenture, PwC, and McKinsey, among others. These firms leverage their extensive networks and expertise to provide insights into regional market trends and opportunities.</w:t>
+      </w:r>
+    </w:p>
+    <w:p>
+      <w:pPr>
+        <w:pStyle w:val="Heading3"/>
+      </w:pPr>
+      <w:r>
+        <w:t>Innovation Economy and Regional Investment Trends</w:t>
+      </w:r>
+    </w:p>
+    <w:p>
+      <w:pPr>
+        <w:jc w:val="both"/>
+      </w:pPr>
+      <w:r>
+        <w:t>Investment behaviors in the U.S. innovation economy are shifting, with a focus on follow-on and later-stage deals. This trend is particularly evident in the Southeast, where investors are increasingly supporting mature startups with measurable traction [10]. Despite challenges in the funding environment, there are signs of lasting improvements in the innovation economy, driven by regional investment strategies that prioritize sustainable growth and long-term value creation.</w:t>
+      </w:r>
+    </w:p>
+    <w:p>
+      <w:pPr>
+        <w:pStyle w:val="Heading3"/>
+      </w:pPr>
+      <w:r>
+        <w:t>Conclusion</w:t>
+      </w:r>
+    </w:p>
+    <w:p>
+      <w:pPr>
+        <w:jc w:val="both"/>
+      </w:pPr>
+      <w:r>
+        <w:t>The regional differences in market characteristics and opportunities across the USA present a rich landscape for businesses and consultants alike. By understanding and leveraging these regional nuances, organizations can craft strategies that align with local market conditions, drive innovation, and achieve sustainable growth. The insights gathered from regional analysis provide a roadmap for navigating the complexities of the U.S. market and unlocking its full potential.</w:t>
       </w:r>
     </w:p>
     <w:p>
@@ -615,7 +2159,7 @@
         <w:pStyle w:val="Heading2"/>
       </w:pPr>
       <w:r>
-        <w:t>Market Fragmentation and Consolidation in Strategy Consulting: Analyzing Dominant Players</w:t>
+        <w:t>Evaluating the Competitive Structure of the Innovation Strategy Consulting Market</w:t>
       </w:r>
     </w:p>
     <w:p>
@@ -623,23 +2167,87 @@
         <w:pStyle w:val="Heading3"/>
       </w:pPr>
       <w:r>
-        <w:t>Overview of Market Dynamics</w:t>
-      </w:r>
-    </w:p>
-    <w:p>
-      <w:pPr>
-        <w:jc w:val="both"/>
-      </w:pPr>
-      <w:r>
-        <w:t>The strategy consulting market is characterized by a diverse range of services and a multitude of players, leading to varying degrees of market fragmentation and consolidation. As organizations increasingly seek to optimize performance and innovate, the demand for strategic consulting services has surged. This report delves into the current state of the strategy consulting market, focusing on the competitive landscape, dominant players, and the implications of market concentration metrics such as the Herfindahl-Hirschman Index (HHI) and the concentration ratio (CR4).</w:t>
-      </w:r>
-    </w:p>
-    <w:p>
-      <w:pPr>
-        <w:jc w:val="both"/>
-      </w:pPr>
-      <w:r>
-        <w:t>The global strategy consulting market encompasses various services, including corporate strategy, business model transformation, economic policy, mergers and acquisitions, organizational strategy, functional strategy, strategy &amp; operations, and digital strategy. The market is segmented across several industry verticals, including IT &amp; Telecommunication, Healthcare, BFSI (Banking, Financial Services, and Insurance), Retail, and Manufacturing, with significant activity observed in major regions such as North America, Europe, Asia Pacific, the Middle East and Africa, and South America [1].</w:t>
+        <w:t>Sources</w:t>
+      </w:r>
+    </w:p>
+    <w:p>
+      <w:pPr>
+        <w:jc w:val="both"/>
+      </w:pPr>
+      <w:r>
+        <w:t>[1] https://www.mordorintelligence.com/industry-reports/united-states-strategic-consulting-services-market/market-trends</w:t>
+      </w:r>
+    </w:p>
+    <w:p>
+      <w:pPr>
+        <w:jc w:val="both"/>
+      </w:pPr>
+      <w:r>
+        <w:t>[2] https://www.marketresearchfuture.com/reports/strategy-consulting-market/market-trends</w:t>
+      </w:r>
+    </w:p>
+    <w:p>
+      <w:pPr>
+        <w:jc w:val="both"/>
+      </w:pPr>
+      <w:r>
+        <w:t>[3] https://exactitudeconsultancy.com/reports/34636/strategy-consulting-market/</w:t>
+      </w:r>
+    </w:p>
+    <w:p>
+      <w:pPr>
+        <w:jc w:val="both"/>
+      </w:pPr>
+      <w:r>
+        <w:t>[4] https://fourweekmba.com/market-fragmentation/</w:t>
+      </w:r>
+    </w:p>
+    <w:p>
+      <w:pPr>
+        <w:jc w:val="both"/>
+      </w:pPr>
+      <w:r>
+        <w:t>[5] https://fastercapital.com/content/Market-share-concentration--How-to-measure-and-assess-the-concentration-of-your-market-share-and-its-implications.html</w:t>
+      </w:r>
+    </w:p>
+    <w:p>
+      <w:pPr>
+        <w:jc w:val="both"/>
+      </w:pPr>
+      <w:r>
+        <w:t>[6] https://financefacts101.com/understanding-the-herfindahl-hirschman-index-hhi-an-essential-measure-of-market-concentration-for-institutional-investors/</w:t>
+      </w:r>
+    </w:p>
+    <w:p>
+      <w:pPr>
+        <w:jc w:val="both"/>
+      </w:pPr>
+      <w:r>
+        <w:t>[7] https://www.marketingstudyguide.com/market-concentration-herfindahl-hirschman-index/</w:t>
+      </w:r>
+    </w:p>
+    <w:p>
+      <w:pPr>
+        <w:jc w:val="both"/>
+      </w:pPr>
+      <w:r>
+        <w:t>[8] https://blog.marketresearch.com/8-top-consulting-industry-trends-to-watch-in-2024-and-beyond</w:t>
+      </w:r>
+    </w:p>
+    <w:p>
+      <w:pPr>
+        <w:jc w:val="both"/>
+      </w:pPr>
+      <w:r>
+        <w:t>[9] https://www.systemx.net/consulting-trends-shaping-the-future-in-2025/</w:t>
+      </w:r>
+    </w:p>
+    <w:p>
+      <w:pPr>
+        <w:jc w:val="both"/>
+      </w:pPr>
+      <w:r>
+        <w:t>[10] https://www.innovativesys.com/navigating-tomorrows-consulting-landscape-in-2025/</w:t>
       </w:r>
     </w:p>
     <w:p>
@@ -647,39 +2255,15 @@
         <w:pStyle w:val="Heading3"/>
       </w:pPr>
       <w:r>
-        <w:t>Market Fragmentation and Consolidation</w:t>
-      </w:r>
-    </w:p>
-    <w:p>
-      <w:pPr>
-        <w:jc w:val="both"/>
-      </w:pPr>
-      <w:r>
-        <w:t>The strategy consulting market exhibits a complex interplay between fragmentation and consolidation. Fragmentation is evident as numerous firms, ranging from large multinational corporations to niche players, compete for market share. This diversity allows clients to choose from a wide array of services tailored to their specific needs. However, consolidation is also a notable trend, as larger firms acquire smaller consultancies to enhance their service offerings and expand their market reach.</w:t>
-      </w:r>
-    </w:p>
-    <w:p>
-      <w:pPr>
-        <w:jc w:val="both"/>
-      </w:pPr>
-      <w:r>
-        <w:t>#### Metrics for Measuring Market Concentration</w:t>
-      </w:r>
-    </w:p>
-    <w:p>
-      <w:pPr>
-        <w:jc w:val="both"/>
-      </w:pPr>
-      <w:r>
-        <w:t>To assess the level of market concentration, two primary metrics are employed: the Herfindahl-Hirschman Index (HHI) and the concentration ratio (CR4). The HHI is calculated by summing the squares of the market shares of all firms in the industry, providing a comprehensive view of market concentration. A higher HHI indicates a more concentrated market, while a lower HHI suggests a fragmented market. The CR4 measures the market share of the four largest firms in the industry, offering a snapshot of the dominance of major players.</w:t>
-      </w:r>
-    </w:p>
-    <w:p>
-      <w:pPr>
-        <w:jc w:val="both"/>
-      </w:pPr>
-      <w:r>
-        <w:t>According to research, the HHI is widely accepted as a reliable measure of market concentration, particularly in the context of mergers and acquisitions. It is often utilized by regulators to evaluate the potential impact of consolidation on competition within the market [4]. The relationship between the concentration ratio and the HHI has been explored in various studies, indicating that while both metrics provide insights into market dynamics, they do not have a precise functional relationship [3].</w:t>
+        <w:t>Market Overview</w:t>
+      </w:r>
+    </w:p>
+    <w:p>
+      <w:pPr>
+        <w:jc w:val="both"/>
+      </w:pPr>
+      <w:r>
+        <w:t>The innovation strategy consulting market is a dynamic and evolving sector, characterized by its focus on helping businesses navigate complex strategic challenges through innovative solutions. This market is integral to organizations seeking to maintain competitive advantages in rapidly changing environments. The strategic consulting services market in the United States, as reported by Mordor Intelligence, is expected to grow at a compound annual growth rate (CAGR) of 6.8% from 2023 to 2028 [1]. This growth is driven by the increasing demand for strategic guidance in areas such as mergers and acquisitions, corporate strategy, and business model transformation [2].</w:t>
       </w:r>
     </w:p>
     <w:p>
@@ -687,55 +2271,23 @@
         <w:pStyle w:val="Heading3"/>
       </w:pPr>
       <w:r>
-        <w:t>Dominant Players in the Strategy Consulting Market</w:t>
-      </w:r>
-    </w:p>
-    <w:p>
-      <w:pPr>
-        <w:jc w:val="both"/>
-      </w:pPr>
-      <w:r>
-        <w:t>The strategy consulting market is home to several dominant players that have established themselves through a combination of expertise, brand recognition, and extensive service offerings. These firms leverage their resources to provide comprehensive solutions that address the evolving needs of clients across different sectors.</w:t>
-      </w:r>
-    </w:p>
-    <w:p>
-      <w:pPr>
-        <w:jc w:val="both"/>
-      </w:pPr>
-      <w:r>
-        <w:t>1. **McKinsey &amp; Company**: Renowned for its rigorous analytical approach and deep industry knowledge, McKinsey has maintained a strong presence in the strategy consulting space. The firm focuses on corporate strategy, operational efficiency, and digital transformation, helping clients navigate complex challenges and drive growth.</w:t>
-      </w:r>
-    </w:p>
-    <w:p>
-      <w:pPr>
-        <w:jc w:val="both"/>
-      </w:pPr>
-      <w:r>
-        <w:t>2. **Boston Consulting Group (BCG)**: BCG is recognized for its innovative methodologies and commitment to client success. The firm emphasizes the importance of data analytics and digital strategies, enabling organizations to enhance their competitive advantage in a rapidly changing market.</w:t>
-      </w:r>
-    </w:p>
-    <w:p>
-      <w:pPr>
-        <w:jc w:val="both"/>
-      </w:pPr>
-      <w:r>
-        <w:t>3. **Bain &amp; Company**: Bain is known for its results-oriented approach and collaborative style. The firm specializes in private equity consulting, corporate strategy, and performance improvement, working closely with clients to achieve sustainable results.</w:t>
-      </w:r>
-    </w:p>
-    <w:p>
-      <w:pPr>
-        <w:jc w:val="both"/>
-      </w:pPr>
-      <w:r>
-        <w:t>4. **Deloitte Consulting**: As part of one of the largest professional services networks globally, Deloitte Consulting offers a wide range of services, including strategy and operations, human capital, and technology consulting. The firm's extensive resources and global reach position it as a formidable player in the strategy consulting market.</w:t>
-      </w:r>
-    </w:p>
-    <w:p>
-      <w:pPr>
-        <w:jc w:val="both"/>
-      </w:pPr>
-      <w:r>
-        <w:t>These dominant players not only shape the competitive landscape but also influence market trends and client expectations. Their ability to adapt to changing market conditions and leverage emerging technologies, such as data analytics and artificial intelligence, is critical to maintaining their competitive edge [2].</w:t>
+        <w:t>Market Fragmentation and Concentration</w:t>
+      </w:r>
+    </w:p>
+    <w:p>
+      <w:pPr>
+        <w:jc w:val="both"/>
+      </w:pPr>
+      <w:r>
+        <w:t>The market for strategic consulting services is notably fragmented, with numerous players offering a wide range of services. This fragmentation is evident in the diverse array of consulting firms, from large multinational corporations to specialized boutique firms, each catering to different segments of the market [1]. The concept of market fragmentation is crucial for understanding the competitive dynamics within the industry. Fragmented markets often present opportunities for differentiation and innovation, as businesses strive to meet the unique needs of various customer segments [4].</w:t>
+      </w:r>
+    </w:p>
+    <w:p>
+      <w:pPr>
+        <w:jc w:val="both"/>
+      </w:pPr>
+      <w:r>
+        <w:t>Conversely, market concentration is a critical metric for assessing the competitive landscape. The Herfindahl-Hirschman Index (HHI) is a widely used measure of market concentration, providing insights into the distribution of market power among firms [5]. A high HHI score indicates a concentrated market dominated by a few large players, while a low score suggests a more competitive environment with numerous smaller firms [6]. In the context of the strategy consulting market, understanding these metrics helps identify whether the market is leaning towards consolidation or remains fragmented.</w:t>
       </w:r>
     </w:p>
     <w:p>
@@ -743,47 +2295,23 @@
         <w:pStyle w:val="Heading3"/>
       </w:pPr>
       <w:r>
-        <w:t>Trends Influencing Market Dynamics</w:t>
-      </w:r>
-    </w:p>
-    <w:p>
-      <w:pPr>
-        <w:jc w:val="both"/>
-      </w:pPr>
-      <w:r>
-        <w:t>Several key trends are shaping the strategy consulting market, impacting both fragmentation and consolidation:</w:t>
-      </w:r>
-    </w:p>
-    <w:p>
-      <w:pPr>
-        <w:jc w:val="both"/>
-      </w:pPr>
-      <w:r>
-        <w:t>1. **Digital Transformation**: The increasing reliance on digital technologies has prompted organizations to seek consulting services that can guide them through the complexities of digital transformation. Consultants are advising clients on integrating advanced technologies, such as artificial intelligence and data analytics, to enhance operational efficiency and drive profitability [2].</w:t>
-      </w:r>
-    </w:p>
-    <w:p>
-      <w:pPr>
-        <w:jc w:val="both"/>
-      </w:pPr>
-      <w:r>
-        <w:t>2. **Sustainability and Corporate Responsibility**: As businesses prioritize sustainability, consultants are playing a pivotal role in helping organizations develop strategies that align with environmental and social governance (ESG) principles. This trend is driving demand for consulting services that focus on sustainable practices and corporate responsibility [2].</w:t>
-      </w:r>
-    </w:p>
-    <w:p>
-      <w:pPr>
-        <w:jc w:val="both"/>
-      </w:pPr>
-      <w:r>
-        <w:t>3. **Agility and Flexibility**: The need for agile and flexible business models has become paramount in today's fast-paced environment. Consulting firms are assisting clients in adopting agile methodologies and innovative approaches to enhance responsiveness and adaptability [2].</w:t>
-      </w:r>
-    </w:p>
-    <w:p>
-      <w:pPr>
-        <w:jc w:val="both"/>
-      </w:pPr>
-      <w:r>
-        <w:t>4. **Focus on Employee Experience**: With the shift towards remote and hybrid work models, organizations are increasingly concerned about employee satisfaction and productivity. Consultants are advising companies on strategies to maintain a positive work environment while optimizing performance [2].</w:t>
+        <w:t>Dominant Players and Competitive Landscape</w:t>
+      </w:r>
+    </w:p>
+    <w:p>
+      <w:pPr>
+        <w:jc w:val="both"/>
+      </w:pPr>
+      <w:r>
+        <w:t>The strategy consulting market is home to several dominant players, including Deloitte, Accenture, PricewaterhouseCoopers, Ernst &amp; Young, and McKinsey &amp; Company, among others [1]. These firms have established themselves as leaders through their extensive service offerings, global reach, and ability to deliver innovative solutions. The presence of these major players contributes to the market's competitive intensity, as they continuously seek to expand their market share and influence.</w:t>
+      </w:r>
+    </w:p>
+    <w:p>
+      <w:pPr>
+        <w:jc w:val="both"/>
+      </w:pPr>
+      <w:r>
+        <w:t>Despite the dominance of these large firms, the market remains open to new entrants and smaller firms that can offer specialized services or innovative approaches. The ability to adapt and innovate is crucial for success in this competitive landscape, as firms must continuously evolve to meet changing client needs and industry trends [9]. This dynamic environment fosters a culture of innovation, where firms are encouraged to develop new strategies and solutions to maintain their competitive edge.</w:t>
       </w:r>
     </w:p>
     <w:p>
@@ -791,23 +2319,23 @@
         <w:pStyle w:val="Heading3"/>
       </w:pPr>
       <w:r>
-        <w:t>Implications of Market Concentration</w:t>
-      </w:r>
-    </w:p>
-    <w:p>
-      <w:pPr>
-        <w:jc w:val="both"/>
-      </w:pPr>
-      <w:r>
-        <w:t>The level of market concentration in the strategy consulting sector has significant implications for competition and client choice. A highly concentrated market may limit options for clients, as fewer firms dominate the landscape. Conversely, a fragmented market fosters competition, encouraging firms to innovate and differentiate their services.</w:t>
-      </w:r>
-    </w:p>
-    <w:p>
-      <w:pPr>
-        <w:jc w:val="both"/>
-      </w:pPr>
-      <w:r>
-        <w:t>The HHI and CR4 metrics provide valuable insights into the competitive dynamics of the strategy consulting market. A rising HHI may signal increased consolidation, prompting regulatory scrutiny and potential interventions to preserve competition. On the other hand, a declining HHI could indicate a shift towards fragmentation, allowing smaller firms to thrive and offer specialized services [4].</w:t>
+        <w:t>Trends Shaping the Market</w:t>
+      </w:r>
+    </w:p>
+    <w:p>
+      <w:pPr>
+        <w:jc w:val="both"/>
+      </w:pPr>
+      <w:r>
+        <w:t>Several key trends are shaping the future of the strategy consulting market. Technological innovation and digital transformation are at the forefront, as consulting firms increasingly leverage advanced technologies to enhance their service offerings and deliver greater value to clients [8]. The integration of data analytics, artificial intelligence, and machine learning into consulting practices is enabling firms to provide more precise and actionable insights, driving better decision-making for clients [9].</w:t>
+      </w:r>
+    </w:p>
+    <w:p>
+      <w:pPr>
+        <w:jc w:val="both"/>
+      </w:pPr>
+      <w:r>
+        <w:t>Sustainability and social impact are also becoming significant considerations for consulting firms, as clients seek guidance on adopting environmentally responsible practices and achieving long-term profitability [10]. This trend reflects a broader shift towards ethical business practices and corporate social responsibility, which are becoming increasingly important in today's business environment.</w:t>
       </w:r>
     </w:p>
     <w:p>
@@ -815,6 +2343,30 @@
         <w:pStyle w:val="Heading3"/>
       </w:pPr>
       <w:r>
+        <w:t>Market Segmentation and Growth Opportunities</w:t>
+      </w:r>
+    </w:p>
+    <w:p>
+      <w:pPr>
+        <w:jc w:val="both"/>
+      </w:pPr>
+      <w:r>
+        <w:t>The strategy consulting market is segmented based on services, industry verticals, and geographic regions. Key service segments include mergers and acquisitions, corporate strategy, business model transformation, and organizational strategy [2]. Industry verticals such as financial services, healthcare, retail, and government are significant consumers of strategic consulting services, each with unique needs and challenges [1].</w:t>
+      </w:r>
+    </w:p>
+    <w:p>
+      <w:pPr>
+        <w:jc w:val="both"/>
+      </w:pPr>
+      <w:r>
+        <w:t>Geographically, the market is expanding beyond traditional strongholds in North America and Europe, with significant growth opportunities in emerging markets such as Asia-Pacific and Latin America [3]. These regions present untapped potential for consulting firms, driven by economic development, increasing business complexity, and a growing demand for strategic guidance.</w:t>
+      </w:r>
+    </w:p>
+    <w:p>
+      <w:pPr>
+        <w:pStyle w:val="Heading3"/>
+      </w:pPr>
+      <w:r>
         <w:t>Conclusion</w:t>
       </w:r>
     </w:p>
@@ -823,7 +2375,15 @@
         <w:jc w:val="both"/>
       </w:pPr>
       <w:r>
-        <w:t>The strategy consulting market is characterized by a dynamic interplay between fragmentation and consolidation, influenced by various trends and the presence of dominant players. Understanding the competitive landscape through metrics such as the HHI and CR4 is essential for stakeholders to navigate this evolving market effectively. As organizations continue to seek strategic guidance in an increasingly complex environment, the role of consulting firms will remain critical in shaping business success.</w:t>
+        <w:t>The innovation strategy consulting market is characterized by its dynamic and competitive nature, with a diverse array of players and a rapidly evolving landscape. Understanding market fragmentation and concentration is essential for assessing the competitive structure and identifying opportunities for growth and differentiation. As the market continues to evolve, firms that can adapt to emerging trends and leverage technological advancements will be well-positioned to succeed in this competitive environment.</w:t>
+      </w:r>
+    </w:p>
+    <w:p>
+      <w:pPr>
+        <w:pStyle w:val="Heading2"/>
+      </w:pPr>
+      <w:r>
+        <w:t>Emerging Trends and Innovations in the Consulting Industry</w:t>
       </w:r>
     </w:p>
     <w:p>
@@ -839,39 +2399,239 @@
         <w:jc w:val="both"/>
       </w:pPr>
       <w:r>
-        <w:t>[1] https://www.theinsightpartners.com/reports/strategy-consulting-market/</w:t>
-      </w:r>
-    </w:p>
-    <w:p>
-      <w:pPr>
-        <w:jc w:val="both"/>
-      </w:pPr>
-      <w:r>
-        <w:t>[2] https://www.linkedin.com/pulse/2025-opportunities-challenges-fragmented-dominant-cecilia-lorraine-9muie/</w:t>
-      </w:r>
-    </w:p>
-    <w:p>
-      <w:pPr>
-        <w:jc w:val="both"/>
-      </w:pPr>
-      <w:r>
-        <w:t>[3] https://www.researchgate.net/publication/328220307_Relationship_between_concentration_ratio_and_Herfindahl-Hirschman_index_A_re-examination_based_on_majorization_theory</w:t>
-      </w:r>
-    </w:p>
-    <w:p>
-      <w:pPr>
-        <w:jc w:val="both"/>
-      </w:pPr>
-      <w:r>
-        <w:t>[4] https://data.gsmaintelligence.com/research/research/research-2011/competition-and-concentration-the-distribution-of-market-power-in-the-global-cellular-industry/</w:t>
-      </w:r>
-    </w:p>
-    <w:p>
-      <w:pPr>
-        <w:jc w:val="both"/>
-      </w:pPr>
-      <w:r>
-        <w:t>[5] https://www.sciencedirect.com/science/article/pii/S0165176506003545</w:t>
+        <w:t>1. [https://www.mafoibusinessconsulting.com/consulting-trends-an-in-depth-look-at-the-industrys-evolution/](https://www.mafoibusinessconsulting.com/consulting-trends-an-in-depth-look-at-the-industrys-evolution/)</w:t>
+      </w:r>
+    </w:p>
+    <w:p>
+      <w:pPr>
+        <w:jc w:val="both"/>
+      </w:pPr>
+      <w:r>
+        <w:t>2. [https://www.joinleland.com/library/a/2023-consulting-trends-whats-shaping-the-industry](https://www.joinleland.com/library/a/2023-consulting-trends-whats-shaping-the-industry)</w:t>
+      </w:r>
+    </w:p>
+    <w:p>
+      <w:pPr>
+        <w:jc w:val="both"/>
+      </w:pPr>
+      <w:r>
+        <w:t>3. [https://www.infodesk.com/blog/5-key-trends-for-the-consulting-industry-in-2023/information-management](https://www.infodesk.com/blog/5-key-trends-for-the-consulting-industry-in-2023/information-management)</w:t>
+      </w:r>
+    </w:p>
+    <w:p>
+      <w:pPr>
+        <w:jc w:val="both"/>
+      </w:pPr>
+      <w:r>
+        <w:t>4. [https://atomise.com/why-boutique-consulting-firms-are-the-smart-choice-for-big-impact/](https://atomise.com/why-boutique-consulting-firms-are-the-smart-choice-for-big-impact/)</w:t>
+      </w:r>
+    </w:p>
+    <w:p>
+      <w:pPr>
+        <w:jc w:val="both"/>
+      </w:pPr>
+      <w:r>
+        <w:t>5. [https://910advisors.com/2024/11/05/boutique-vs-big-consultancy-which-partnership-drives-better-future-proofing-results/](https://910advisors.com/2024/11/05/boutique-vs-big-consultancy-which-partnership-drives-better-future-proofing-results/)</w:t>
+      </w:r>
+    </w:p>
+    <w:p>
+      <w:pPr>
+        <w:jc w:val="both"/>
+      </w:pPr>
+      <w:r>
+        <w:t>6. [https://businessmindsmedia.com/magazine-article/the-rise-of-boutique-consulting-firms](https://businessmindsmedia.com/magazine-article/the-rise-of-boutique-consulting-firms)</w:t>
+      </w:r>
+    </w:p>
+    <w:p>
+      <w:pPr>
+        <w:jc w:val="both"/>
+      </w:pPr>
+      <w:r>
+        <w:t>7. [https://www.consultancy.uk/news/18146/firms-concerned-about-growing-competition-from-boutiques-and-independents](https://www.consultancy.uk/news/18146/firms-concerned-about-growing-competition-from-boutiques-and-independents)</w:t>
+      </w:r>
+    </w:p>
+    <w:p>
+      <w:pPr>
+        <w:jc w:val="both"/>
+      </w:pPr>
+      <w:r>
+        <w:t>8. [https://www.linkedin.com/pulse/boutique-consulting-firms-outshine-giants-rise-troy-michael-sadkowsky](https://www.linkedin.com/pulse/boutique-consulting-firms-outshine-giants-rise-troy-michael-sadkowsky)</w:t>
+      </w:r>
+    </w:p>
+    <w:p>
+      <w:pPr>
+        <w:jc w:val="both"/>
+      </w:pPr>
+      <w:r>
+        <w:t>9. [https://www.linkedin.com/pulse/why-boutique-firms-can-outperform-big-4-consulting-innovative-eiixc](https://www.linkedin.com/pulse/why-boutique-firms-can-outperform-big-4-consulting-innovative-eiixc)</w:t>
+      </w:r>
+    </w:p>
+    <w:p>
+      <w:pPr>
+        <w:jc w:val="both"/>
+      </w:pPr>
+      <w:r>
+        <w:t>10. [https://olive.app/blog/consulting-technology-trends/](https://olive.app/blog/consulting-technology-trends/)</w:t>
+      </w:r>
+    </w:p>
+    <w:p>
+      <w:pPr>
+        <w:jc w:val="both"/>
+      </w:pPr>
+      <w:r>
+        <w:t>11. [https://www.alpha-sense.com/blog/trends/consulting-industry-trends/](https://www.alpha-sense.com/blog/trends/consulting-industry-trends/)</w:t>
+      </w:r>
+    </w:p>
+    <w:p>
+      <w:pPr>
+        <w:jc w:val="both"/>
+      </w:pPr>
+      <w:r>
+        <w:t>12. [https://consultingquest.com/insights/2024-global-consulting-trends/](https://consultingquest.com/insights/2024-global-consulting-trends/)</w:t>
+      </w:r>
+    </w:p>
+    <w:p>
+      <w:pPr>
+        <w:pStyle w:val="Heading3"/>
+      </w:pPr>
+      <w:r>
+        <w:t>The Rise of Boutique Consulting Firms</w:t>
+      </w:r>
+    </w:p>
+    <w:p>
+      <w:pPr>
+        <w:jc w:val="both"/>
+      </w:pPr>
+      <w:r>
+        <w:t>The consulting industry is undergoing a significant transformation, with boutique consulting firms emerging as formidable competitors to traditional large firms. These smaller, specialized firms are gaining traction due to their ability to offer tailored, high-quality solutions that are closely aligned with client needs. Unlike larger firms that often rely on templated strategies, boutique consultancies provide a more intimate and agile consulting experience, characterized by deep expertise in specific niches [4], [5], [6].</w:t>
+      </w:r>
+    </w:p>
+    <w:p>
+      <w:pPr>
+        <w:jc w:val="both"/>
+      </w:pPr>
+      <w:r>
+        <w:t>Boutique firms are particularly appealing to mid-cap enterprises, high-growth companies, and entrepreneurs who seek customized consulting services that address their unique challenges and goals. These firms are not only focused on delivering immediate expertise but also on fostering long-term growth and resilience for their clients [5]. The rise of boutique consulting firms represents a significant shift in the industry, as they continue to drive innovation and deliver value in a rapidly changing business environment [6].</w:t>
+      </w:r>
+    </w:p>
+    <w:p>
+      <w:pPr>
+        <w:pStyle w:val="Heading3"/>
+      </w:pPr>
+      <w:r>
+        <w:t>Competition and Market Dynamics</w:t>
+      </w:r>
+    </w:p>
+    <w:p>
+      <w:pPr>
+        <w:jc w:val="both"/>
+      </w:pPr>
+      <w:r>
+        <w:t>The growing competition from boutique firms is a major concern for both management and IT consulting firms. A study by Deltek revealed that 45% of management consulting firms and 35% of IT firms have already lost business to boutique providers. This trend is expected to continue, with around half of both segments perceiving boutiques as a growing threat [7]. The agility, specialized expertise, and personalized attention offered by boutique firms make them a superior choice for companies looking to stay ahead in an increasingly complex and competitive market [9].</w:t>
+      </w:r>
+    </w:p>
+    <w:p>
+      <w:pPr>
+        <w:pStyle w:val="Heading3"/>
+      </w:pPr>
+      <w:r>
+        <w:t>Technological Advancements and Digital Transformation</w:t>
+      </w:r>
+    </w:p>
+    <w:p>
+      <w:pPr>
+        <w:jc w:val="both"/>
+      </w:pPr>
+      <w:r>
+        <w:t>The consulting industry is also being reshaped by technological advancements and the ongoing shift towards digital transformation. Consulting firms are increasingly leveraging technologies like generative AI, cloud computing, and blockchain to deliver innovative solutions and strategies to their clients [11], [12]. These technologies are becoming fundamental to the way organizations operate, and consultants must be adept at integrating them into their offerings to remain competitive [11].</w:t>
+      </w:r>
+    </w:p>
+    <w:p>
+      <w:pPr>
+        <w:jc w:val="both"/>
+      </w:pPr>
+      <w:r>
+        <w:t>The demand for digitalization and digital transformation services is not as saturated as many assume, and there is still a significant need for consulting firms to help even the largest companies derive strategic value from their digital investments [11]. The Metaverse, for instance, is challenging the status quo of business technology and transforming how companies manage their operations, workflows, and customer interactions [3].</w:t>
+      </w:r>
+    </w:p>
+    <w:p>
+      <w:pPr>
+        <w:pStyle w:val="Heading3"/>
+      </w:pPr>
+      <w:r>
+        <w:t>Sustainability and Social Responsibility</w:t>
+      </w:r>
+    </w:p>
+    <w:p>
+      <w:pPr>
+        <w:jc w:val="both"/>
+      </w:pPr>
+      <w:r>
+        <w:t>Sustainability and social responsibility have become key priorities for consulting firms, as businesses of all sizes seek to navigate the complex world of environmental and social governance. Consulting firms are helping clients embed diversity and inclusion principles into their operations and offering specialized services in sustainability consulting [2], [12]. This focus on sustainability allows consulting firms to offer more specialized services and solutions, helping them stay ahead of the competition in a rapidly changing business landscape [2].</w:t>
+      </w:r>
+    </w:p>
+    <w:p>
+      <w:pPr>
+        <w:pStyle w:val="Heading3"/>
+      </w:pPr>
+      <w:r>
+        <w:t>Diversity and Inclusion</w:t>
+      </w:r>
+    </w:p>
+    <w:p>
+      <w:pPr>
+        <w:jc w:val="both"/>
+      </w:pPr>
+      <w:r>
+        <w:t>Diversity and inclusion are increasingly recognized as critical drivers of innovation and better business outcomes. Consulting firms are prioritizing the building of diverse and inclusive teams to unlock innovation and drive better results for their clients [2]. This emphasis on diversity and inclusion is not only a response to societal expectations but also a strategic move to enhance the creativity and effectiveness of consulting teams.</w:t>
+      </w:r>
+    </w:p>
+    <w:p>
+      <w:pPr>
+        <w:pStyle w:val="Heading3"/>
+      </w:pPr>
+      <w:r>
+        <w:t>Cloud Computing and Data Analytics</w:t>
+      </w:r>
+    </w:p>
+    <w:p>
+      <w:pPr>
+        <w:jc w:val="both"/>
+      </w:pPr>
+      <w:r>
+        <w:t>As companies increasingly turn to cloud-based solutions over traditional IT models, consulting firms are expanding their cloud offerings to meet this demand. There is a growing need for consultants to be trained in the use and adoption of cloud-based technology, as well as in the changing scope of environmental rules and regulations [3]. This trend is driving the demand for flexible and scalable cloud-based solutions that enable companies to offload business processes to the cloud and maximize data storage and analysis [3].</w:t>
+      </w:r>
+    </w:p>
+    <w:p>
+      <w:pPr>
+        <w:pStyle w:val="Heading3"/>
+      </w:pPr>
+      <w:r>
+        <w:t>Agile Methodologies and Platform-Based Services</w:t>
+      </w:r>
+    </w:p>
+    <w:p>
+      <w:pPr>
+        <w:jc w:val="both"/>
+      </w:pPr>
+      <w:r>
+        <w:t>The adoption of agile methodologies and platform-based services is another key trend shaping the consulting industry. These approaches allow consulting firms to deliver more efficient and effective solutions, enabling them to stay competitive in a rapidly evolving market [2]. Agile methodologies, in particular, are helping consulting firms to be more responsive to client needs and to deliver projects with greater speed and flexibility.</w:t>
+      </w:r>
+    </w:p>
+    <w:p>
+      <w:pPr>
+        <w:pStyle w:val="Heading3"/>
+      </w:pPr>
+      <w:r>
+        <w:t>Conclusion</w:t>
+      </w:r>
+    </w:p>
+    <w:p>
+      <w:pPr>
+        <w:jc w:val="both"/>
+      </w:pPr>
+      <w:r>
+        <w:t>The consulting industry is at a crossroads, with emerging trends and innovations reshaping the landscape. Boutique consulting firms are challenging the dominance of larger firms by offering specialized, high-quality services that are closely aligned with client needs. Technological advancements, sustainability, diversity and inclusion, and agile methodologies are driving the evolution of the industry, creating new opportunities for consulting firms to deliver value and drive innovation. As the industry continues to evolve, consulting firms that embrace these trends and adapt to the changing market dynamics will be well-positioned to succeed in the future.</w:t>
       </w:r>
     </w:p>
     <w:p>
@@ -879,7 +2639,7 @@
         <w:pStyle w:val="Heading2"/>
       </w:pPr>
       <w:r>
-        <w:t>Key Market Trends in the Consulting Industry: A Technology Assessment</w:t>
+        <w:t>Understanding Consumer Preferences and Behavioral Patterns in Innovation Strategy Consulting</w:t>
       </w:r>
     </w:p>
     <w:p>
@@ -887,15 +2647,87 @@
         <w:pStyle w:val="Heading3"/>
       </w:pPr>
       <w:r>
-        <w:t>Overview of the Consulting Landscape</w:t>
-      </w:r>
-    </w:p>
-    <w:p>
-      <w:pPr>
-        <w:jc w:val="both"/>
-      </w:pPr>
-      <w:r>
-        <w:t>The consulting industry is undergoing significant transformation driven by technological advancements, evolving client expectations, and a heightened focus on sustainability and diversity. As firms navigate these changes, they are increasingly challenged to adapt their strategies to remain competitive. The rise of boutique consulting firms and niche freelancers is reshaping the competitive landscape, compelling larger firms to innovate and enhance their service offerings. This report delves into the key trends shaping the consulting industry, with a particular focus on technology assessment and its implications for firms and clients alike.</w:t>
+        <w:t>Sources</w:t>
+      </w:r>
+    </w:p>
+    <w:p>
+      <w:pPr>
+        <w:jc w:val="both"/>
+      </w:pPr>
+      <w:r>
+        <w:t>1. [2024 Consumer Innovation Survey Insights: Consumers are Leading the Charge](https://www.captechconsulting.com/articles/2024-consumer-innovation-survey-insights)</w:t>
+      </w:r>
+    </w:p>
+    <w:p>
+      <w:pPr>
+        <w:jc w:val="both"/>
+      </w:pPr>
+      <w:r>
+        <w:t>2. [2025 Consumer Innovation Survey Insights: Evolving Trends Driving Digital Innovation](https://www.captechconsulting.com/articles/2025-consumer-innovation-survey-insights-evolving-trends-driving-digital-innovation)</w:t>
+      </w:r>
+    </w:p>
+    <w:p>
+      <w:pPr>
+        <w:jc w:val="both"/>
+      </w:pPr>
+      <w:r>
+        <w:t>3. [A Look into 2024 AI Trends in Consumer Products](https://clarkstonconsulting.com/insights/2024-ai-trends-in-consumer-products/)</w:t>
+      </w:r>
+    </w:p>
+    <w:p>
+      <w:pPr>
+        <w:jc w:val="both"/>
+      </w:pPr>
+      <w:r>
+        <w:t>4. [How CEOs Can Use Customer Feedback to Fuel Innovation](https://aaronhall.com/how-ceos-can-use-customer-feedback-for-innovation/)</w:t>
+      </w:r>
+    </w:p>
+    <w:p>
+      <w:pPr>
+        <w:jc w:val="both"/>
+      </w:pPr>
+      <w:r>
+        <w:t>5. [Using Customer Feedback for Product Innovation](https://moldstud.com/articles/p-using-customer-feedback-for-product-innovation)</w:t>
+      </w:r>
+    </w:p>
+    <w:p>
+      <w:pPr>
+        <w:jc w:val="both"/>
+      </w:pPr>
+      <w:r>
+        <w:t>6. [Step-by-Step Guide to Customer Feedback Analysis](https://www.marketingscoop.com/ai/customer-feedback-analysis/)</w:t>
+      </w:r>
+    </w:p>
+    <w:p>
+      <w:pPr>
+        <w:jc w:val="both"/>
+      </w:pPr>
+      <w:r>
+        <w:t>7. [8 Voice of the Customer Research Methodologies You Should Use in 2025](https://www.chatmeter.com/resource/blog/8-voice-of-the-customer-research-methodologies-you-should-use-in-2025/)</w:t>
+      </w:r>
+    </w:p>
+    <w:p>
+      <w:pPr>
+        <w:jc w:val="both"/>
+      </w:pPr>
+      <w:r>
+        <w:t>8. [8 Common Challenges in Product Innovation and How to Overcome Them](https://www.threegon.com/post/8-common-challenges-in-product-innovation-and-how-to-overcome-them)</w:t>
+      </w:r>
+    </w:p>
+    <w:p>
+      <w:pPr>
+        <w:jc w:val="both"/>
+      </w:pPr>
+      <w:r>
+        <w:t>9. [Challenges in Innovation Management](https://inspireip.com/challenges-in-innovation-management/)</w:t>
+      </w:r>
+    </w:p>
+    <w:p>
+      <w:pPr>
+        <w:jc w:val="both"/>
+      </w:pPr>
+      <w:r>
+        <w:t>10. [Innovation Challenges](https://www.startus-insights.com/innovators-guide/innovation-challenges/)</w:t>
       </w:r>
     </w:p>
     <w:p>
@@ -903,31 +2735,23 @@
         <w:pStyle w:val="Heading3"/>
       </w:pPr>
       <w:r>
-        <w:t>1. The Rise of Boutique Consulting Firms</w:t>
-      </w:r>
-    </w:p>
-    <w:p>
-      <w:pPr>
-        <w:jc w:val="both"/>
-      </w:pPr>
-      <w:r>
-        <w:t>The consulting market is witnessing a notable shift towards boutique firms that specialize in niche areas. These smaller firms often provide tailored services and possess deep industry-specific expertise, which allows them to compete effectively against larger consulting giants. According to a report, boutique firms are redefining the consulting landscape by offering personalized solutions that cater to specific client needs, thereby challenging the market dominance of established players like McKinsey, Bain, and the Big Four accounting firms [1].</w:t>
-      </w:r>
-    </w:p>
-    <w:p>
-      <w:pPr>
-        <w:jc w:val="both"/>
-      </w:pPr>
-      <w:r>
-        <w:t>1. **Specialization and Expertise**: Boutique firms often focus on specific industries or service areas, allowing them to develop a reputation for excellence and deep knowledge. This specialization enables them to deliver more relevant and impactful solutions to clients [5].</w:t>
-      </w:r>
-    </w:p>
-    <w:p>
-      <w:pPr>
-        <w:jc w:val="both"/>
-      </w:pPr>
-      <w:r>
-        <w:t>2. **Agility and Flexibility**: Smaller firms can adapt quickly to changing market conditions and client demands, providing a level of agility that larger firms may struggle to match. This flexibility is particularly valuable in a rapidly evolving business environment [5].</w:t>
+        <w:t>Consumer Preferences in Innovation</w:t>
+      </w:r>
+    </w:p>
+    <w:p>
+      <w:pPr>
+        <w:jc w:val="both"/>
+      </w:pPr>
+      <w:r>
+        <w:t>The landscape of consumer preferences is rapidly evolving, particularly in the realm of innovation strategy consulting. Consumers are increasingly drawn to technologies that promise to enhance their daily lives, such as conversational technology, Artificial Intelligence (AI), digital wallets, virtual reality (VR), and augmented reality (AR) [1]. This growing appetite for innovation is not without its caveats; consumers demand usability and security as prerequisites for adopting new technologies. The 2024 Consumer Innovation Survey highlights that while consumers are eager to embrace innovative products, they expect companies to establish robust security measures to protect their data [1].</w:t>
+      </w:r>
+    </w:p>
+    <w:p>
+      <w:pPr>
+        <w:jc w:val="both"/>
+      </w:pPr>
+      <w:r>
+        <w:t>Interestingly, the survey also reveals that consumers are not just passive recipients of innovation but active participants in the innovation process. They favor companies that not only offer innovative products but also engage them in the development process, ensuring that the end products meet their usability standards [1]. This shift in consumer behavior underscores the importance of involving consumers in the innovation process, from ideation to launch, to ensure that products resonate with the target market [8].</w:t>
       </w:r>
     </w:p>
     <w:p>
@@ -935,31 +2759,23 @@
         <w:pStyle w:val="Heading3"/>
       </w:pPr>
       <w:r>
-        <w:t>2. Emphasis on Diversity and Inclusion</w:t>
-      </w:r>
-    </w:p>
-    <w:p>
-      <w:pPr>
-        <w:jc w:val="both"/>
-      </w:pPr>
-      <w:r>
-        <w:t>Diversity and inclusion have emerged as critical priorities for consulting firms. The recognition that diverse teams drive innovation and better results is prompting firms to invest in building inclusive workplaces. This trend is not only about meeting social responsibility goals but also about enhancing business performance [2].</w:t>
-      </w:r>
-    </w:p>
-    <w:p>
-      <w:pPr>
-        <w:jc w:val="both"/>
-      </w:pPr>
-      <w:r>
-        <w:t>1. **Unlocking Innovation**: Diverse teams bring varied perspectives and experiences, which can lead to more creative problem-solving and innovative solutions. Firms that prioritize diversity are better positioned to meet the needs of a diverse client base [2].</w:t>
-      </w:r>
-    </w:p>
-    <w:p>
-      <w:pPr>
-        <w:jc w:val="both"/>
-      </w:pPr>
-      <w:r>
-        <w:t>2. **Attracting Talent**: A commitment to diversity and inclusion is increasingly important for attracting and retaining top talent. Consulting firms that foster an inclusive culture are more likely to appeal to a broader range of candidates, enhancing their competitive edge in talent acquisition [2].</w:t>
+        <w:t>The Role of AI in Consumer Products</w:t>
+      </w:r>
+    </w:p>
+    <w:p>
+      <w:pPr>
+        <w:jc w:val="both"/>
+      </w:pPr>
+      <w:r>
+        <w:t>AI continues to be a significant driver of innovation in consumer products. The market value for AI in consumer packaged goods (CPG) is currently valued at $2.46 billion, with companies like Unilever leveraging AI-powered predictive analytics to anticipate changing consumer preferences and develop innovative products [3]. By enhancing the customer journey and optimizing organizational practices, AI enables companies to deliver unparalleled value to customers and stakeholders alike [3].</w:t>
+      </w:r>
+    </w:p>
+    <w:p>
+      <w:pPr>
+        <w:jc w:val="both"/>
+      </w:pPr>
+      <w:r>
+        <w:t>The integration of AI into consumer products is not just about enhancing functionality but also about creating personalized experiences that cater to individual consumer needs. This personalization is a key factor in driving consumer engagement and loyalty, as it allows companies to tailor their offerings to meet the specific preferences of their customers [3].</w:t>
       </w:r>
     </w:p>
     <w:p>
@@ -967,31 +2783,31 @@
         <w:pStyle w:val="Heading3"/>
       </w:pPr>
       <w:r>
-        <w:t>3. The Growing Demand for Sustainability Consulting</w:t>
-      </w:r>
-    </w:p>
-    <w:p>
-      <w:pPr>
-        <w:jc w:val="both"/>
-      </w:pPr>
-      <w:r>
-        <w:t>Sustainability has become a central concern for businesses across all sectors, leading to a surge in demand for sustainability consulting services. Firms are increasingly called upon to help clients navigate the complexities of sustainable practices and social responsibility [2].</w:t>
-      </w:r>
-    </w:p>
-    <w:p>
-      <w:pPr>
-        <w:jc w:val="both"/>
-      </w:pPr>
-      <w:r>
-        <w:t>1. **Navigating Regulatory Changes**: As environmental regulations evolve, consulting firms are expected to provide guidance on compliance and best practices. This requires consultants to stay informed about changing laws and regulations, empowering them to advise clients effectively [3].</w:t>
-      </w:r>
-    </w:p>
-    <w:p>
-      <w:pPr>
-        <w:jc w:val="both"/>
-      </w:pPr>
-      <w:r>
-        <w:t>2. **Cloud-Based Solutions**: The shift towards cloud computing is transforming how consulting firms operate. As companies move away from traditional IT models, there is a growing need for consultants who can offer cloud-based solutions that enhance efficiency and scalability [3].</w:t>
+        <w:t>Consumer Feedback as a Catalyst for Innovation</w:t>
+      </w:r>
+    </w:p>
+    <w:p>
+      <w:pPr>
+        <w:jc w:val="both"/>
+      </w:pPr>
+      <w:r>
+        <w:t>Consumer feedback is a critical component of the innovation process, providing valuable insights into consumer needs and preferences. Companies like Amazon have successfully used customer feedback to improve their products and inform their development and marketing strategies [4]. By systematically analyzing customer insights, organizations can transform raw feedback into actionable ideas that drive strategic decision-making [4].</w:t>
+      </w:r>
+    </w:p>
+    <w:p>
+      <w:pPr>
+        <w:jc w:val="both"/>
+      </w:pPr>
+      <w:r>
+        <w:t>The process of gathering and analyzing customer feedback involves several steps, including collecting comprehensive, ongoing feedback across all channels and lifecycle stages [6]. This approach ensures that companies have a holistic understanding of consumer preferences and can make informed decisions about product development and innovation [6].</w:t>
+      </w:r>
+    </w:p>
+    <w:p>
+      <w:pPr>
+        <w:jc w:val="both"/>
+      </w:pPr>
+      <w:r>
+        <w:t>Moreover, the use of customer feedback in innovation is not limited to product development. It also plays a crucial role in enhancing user experience, which is a key driver of brand loyalty. A majority of survey respondents agreed that a good user experience can significantly boost brand loyalty, highlighting the importance of incorporating consumer feedback into the design and development process [2].</w:t>
       </w:r>
     </w:p>
     <w:p>
@@ -999,31 +2815,31 @@
         <w:pStyle w:val="Heading3"/>
       </w:pPr>
       <w:r>
-        <w:t>4. Technology Integration and Innovation</w:t>
-      </w:r>
-    </w:p>
-    <w:p>
-      <w:pPr>
-        <w:jc w:val="both"/>
-      </w:pPr>
-      <w:r>
-        <w:t>The integration of advanced technologies is reshaping the consulting landscape. Firms are leveraging artificial intelligence (AI), data analytics, and cloud computing to enhance their service offerings and improve client outcomes [1][4].</w:t>
-      </w:r>
-    </w:p>
-    <w:p>
-      <w:pPr>
-        <w:jc w:val="both"/>
-      </w:pPr>
-      <w:r>
-        <w:t>1. **AI and Digitization**: Consulting firms are increasingly investing in AI and digitization to streamline operations and deliver more effective solutions. This technological shift allows firms to analyze vast amounts of data, providing insights that drive strategic decision-making [1].</w:t>
-      </w:r>
-    </w:p>
-    <w:p>
-      <w:pPr>
-        <w:jc w:val="both"/>
-      </w:pPr>
-      <w:r>
-        <w:t>2. **Training and Development**: As technology continues to evolve, consulting firms are prioritizing ongoing education and training for their consultants. This ensures that teams are equipped with the latest skills and knowledge to leverage new technologies effectively [4].</w:t>
+        <w:t>Challenges in Innovation Management</w:t>
+      </w:r>
+    </w:p>
+    <w:p>
+      <w:pPr>
+        <w:jc w:val="both"/>
+      </w:pPr>
+      <w:r>
+        <w:t>Despite the potential benefits of consumer feedback, companies face several challenges in managing innovation. One of the primary challenges is ensuring that innovation efforts are aligned with the company's core business strategy [9]. This alignment is crucial for maintaining a balance between short-term business performance and long-term innovation goals [9].</w:t>
+      </w:r>
+    </w:p>
+    <w:p>
+      <w:pPr>
+        <w:jc w:val="both"/>
+      </w:pPr>
+      <w:r>
+        <w:t>Another challenge is the quality of customer feedback. Incomplete, biased, or irrelevant feedback can undermine the analysis and lead to misguided innovation efforts [7]. To overcome this challenge, companies must implement best practices for customer feedback analysis, such as segmenting feedback data and conducting usability tests to ensure that the insights gathered are accurate and actionable [5].</w:t>
+      </w:r>
+    </w:p>
+    <w:p>
+      <w:pPr>
+        <w:jc w:val="both"/>
+      </w:pPr>
+      <w:r>
+        <w:t>Additionally, companies must navigate the complexities of open innovation, which involves collaborating with external partners and stakeholders to drive innovation. This approach requires careful management to ensure that intellectual property is protected and that the innovation efforts are aligned with the company's strategic objectives [9].</w:t>
       </w:r>
     </w:p>
     <w:p>
@@ -1031,31 +2847,39 @@
         <w:pStyle w:val="Heading3"/>
       </w:pPr>
       <w:r>
-        <w:t>5. The Impact of the Metaverse</w:t>
-      </w:r>
-    </w:p>
-    <w:p>
-      <w:pPr>
-        <w:jc w:val="both"/>
-      </w:pPr>
-      <w:r>
-        <w:t>The emergence of the Metaverse represents a new frontier for consulting firms. This virtual environment is poised to transform how businesses interact with employees, customers, and stakeholders [3].</w:t>
-      </w:r>
-    </w:p>
-    <w:p>
-      <w:pPr>
-        <w:jc w:val="both"/>
-      </w:pPr>
-      <w:r>
-        <w:t>1. **New Business Models**: The Metaverse is challenging traditional business models, prompting firms to rethink their strategies and service offerings. Consulting firms that can navigate this new landscape will be well-positioned to help clients capitalize on emerging opportunities [3].</w:t>
-      </w:r>
-    </w:p>
-    <w:p>
-      <w:pPr>
-        <w:jc w:val="both"/>
-      </w:pPr>
-      <w:r>
-        <w:t>2. **Enhanced Client Engagement**: The Metaverse offers innovative ways for firms to engage with clients, providing immersive experiences that can enhance understanding and collaboration. This shift has the potential to redefine client-consultant relationships [3].</w:t>
+        <w:t>Opportunities for Market Positioning</w:t>
+      </w:r>
+    </w:p>
+    <w:p>
+      <w:pPr>
+        <w:jc w:val="both"/>
+      </w:pPr>
+      <w:r>
+        <w:t>The insights gathered from consumer surveys and feedback present several opportunities for market positioning. Companies that can effectively leverage consumer feedback to drive innovation and enhance user experience are well-positioned to gain a competitive advantage in the market. By prioritizing user-centric design and involving consumers in the product development process, companies can create products that resonate with their target market and drive brand loyalty [8].</w:t>
+      </w:r>
+    </w:p>
+    <w:p>
+      <w:pPr>
+        <w:jc w:val="both"/>
+      </w:pPr>
+      <w:r>
+        <w:t>Furthermore, the integration of AI into consumer products offers significant opportunities for differentiation. Companies that can harness the power of AI to create personalized experiences and optimize their operations are likely to stand out in the market and attract a loyal customer base [3].</w:t>
+      </w:r>
+    </w:p>
+    <w:p>
+      <w:pPr>
+        <w:jc w:val="both"/>
+      </w:pPr>
+      <w:r>
+        <w:t>In conclusion, understanding consumer preferences and behavioral patterns is crucial for success in the innovation strategy consulting market. By leveraging consumer feedback and embracing emerging technologies like AI, companies can drive innovation, enhance user experience, and position themselves for long-term success.</w:t>
+      </w:r>
+    </w:p>
+    <w:p>
+      <w:pPr>
+        <w:pStyle w:val="Heading2"/>
+      </w:pPr>
+      <w:r>
+        <w:t>Competitive Dynamics and Strategic Differentiation in the USA Consulting Market</w:t>
       </w:r>
     </w:p>
     <w:p>
@@ -1063,31 +2887,103 @@
         <w:pStyle w:val="Heading3"/>
       </w:pPr>
       <w:r>
-        <w:t>6. Ethical Considerations and Social Impact</w:t>
-      </w:r>
-    </w:p>
-    <w:p>
-      <w:pPr>
-        <w:jc w:val="both"/>
-      </w:pPr>
-      <w:r>
-        <w:t>As clients increasingly seek ethically responsible trading methods, consulting firms are prioritizing sustainability and social impact in their service offerings. This trend reflects a broader societal shift towards corporate responsibility and ethical business practices [4].</w:t>
-      </w:r>
-    </w:p>
-    <w:p>
-      <w:pPr>
-        <w:jc w:val="both"/>
-      </w:pPr>
-      <w:r>
-        <w:t>1. **Building Sustainable Practices**: Consulting firms are expected to lead by example, implementing sustainable practices within their own operations while advising clients on how to do the same. This commitment to sustainability is becoming a key differentiator in the consulting market [4].</w:t>
-      </w:r>
-    </w:p>
-    <w:p>
-      <w:pPr>
-        <w:jc w:val="both"/>
-      </w:pPr>
-      <w:r>
-        <w:t>2. **Empowering Consultants**: Firms are investing in training programs that empower consultants to understand and address ethical concerns related to environmental and social issues. This knowledge equips them to provide valuable insights to clients navigating these complex challenges [4].</w:t>
+        <w:t>Sources</w:t>
+      </w:r>
+    </w:p>
+    <w:p>
+      <w:pPr>
+        <w:jc w:val="both"/>
+      </w:pPr>
+      <w:r>
+        <w:t>[1] https://www.mafoibusinessconsulting.com/consulting-trends-an-in-depth-look-at-the-industrys-evolution/</w:t>
+      </w:r>
+    </w:p>
+    <w:p>
+      <w:pPr>
+        <w:jc w:val="both"/>
+      </w:pPr>
+      <w:r>
+        <w:t>[2] https://www.infodesk.com/blog/5-key-trends-for-the-consulting-industry-in-2023/information-management</w:t>
+      </w:r>
+    </w:p>
+    <w:p>
+      <w:pPr>
+        <w:jc w:val="both"/>
+      </w:pPr>
+      <w:r>
+        <w:t>[3] https://www.joinleland.com/library/a/2023-consulting-trends-whats-shaping-the-industry</w:t>
+      </w:r>
+    </w:p>
+    <w:p>
+      <w:pPr>
+        <w:jc w:val="both"/>
+      </w:pPr>
+      <w:r>
+        <w:t>[4] https://www.systemx.net/consulting-trends-shaping-the-future-in-2025/</w:t>
+      </w:r>
+    </w:p>
+    <w:p>
+      <w:pPr>
+        <w:jc w:val="both"/>
+      </w:pPr>
+      <w:r>
+        <w:t>[5] https://cms.gre.economist.com/bain-2025-sa-wso/</w:t>
+      </w:r>
+    </w:p>
+    <w:p>
+      <w:pPr>
+        <w:jc w:val="both"/>
+      </w:pPr>
+      <w:r>
+        <w:t>[6] https://stransact.com/en/insights/the-future-of-consulting-predictions-for-the-next-decade</w:t>
+      </w:r>
+    </w:p>
+    <w:p>
+      <w:pPr>
+        <w:jc w:val="both"/>
+      </w:pPr>
+      <w:r>
+        <w:t>[7] https://www.pwc.co.uk/issues/esg/five-trends-shaping-sustainability-agenda-in-2025.html</w:t>
+      </w:r>
+    </w:p>
+    <w:p>
+      <w:pPr>
+        <w:jc w:val="both"/>
+      </w:pPr>
+      <w:r>
+        <w:t>[8] https://www.imd.org/ibyimd/2025-trends/sustainability-trends-businesses-must-watch-in-2025/</w:t>
+      </w:r>
+    </w:p>
+    <w:p>
+      <w:pPr>
+        <w:jc w:val="both"/>
+      </w:pPr>
+      <w:r>
+        <w:t>[9] https://brooks-consultants.com/13-top-deib-trends-for-2025-reimagining-diversity-with-the-diversity-architect-framework/</w:t>
+      </w:r>
+    </w:p>
+    <w:p>
+      <w:pPr>
+        <w:jc w:val="both"/>
+      </w:pPr>
+      <w:r>
+        <w:t>[10] https://www.cfp.net/knowledge/industry-insights/2020/12/how-successful-firms-put-diversity-in-action</w:t>
+      </w:r>
+    </w:p>
+    <w:p>
+      <w:pPr>
+        <w:jc w:val="both"/>
+      </w:pPr>
+      <w:r>
+        <w:t>[11] https://cultureplusconsulting.com/diversity-strategy/</w:t>
+      </w:r>
+    </w:p>
+    <w:p>
+      <w:pPr>
+        <w:jc w:val="both"/>
+      </w:pPr>
+      <w:r>
+        <w:t>[12] https://diversityforall.org/case-studies-effective-diversity-implementation-in-organizations/</w:t>
       </w:r>
     </w:p>
     <w:p>
@@ -1095,31 +2991,15 @@
         <w:pStyle w:val="Heading3"/>
       </w:pPr>
       <w:r>
-        <w:t>7. The Future of Consulting: Navigating Change</w:t>
-      </w:r>
-    </w:p>
-    <w:p>
-      <w:pPr>
-        <w:jc w:val="both"/>
-      </w:pPr>
-      <w:r>
-        <w:t>The consulting industry is at a crossroads, with numerous trends converging to shape its future. Firms that embrace innovation, prioritize diversity and inclusion, and commit to sustainability will be better positioned to thrive in this dynamic environment [1][2][4].</w:t>
-      </w:r>
-    </w:p>
-    <w:p>
-      <w:pPr>
-        <w:jc w:val="both"/>
-      </w:pPr>
-      <w:r>
-        <w:t>1. **Continuous Learning**: The rapid pace of change in the consulting landscape necessitates a culture of continuous learning. Firms must foster an environment where consultants are encouraged to stay abreast of industry trends and technological advancements [4].</w:t>
-      </w:r>
-    </w:p>
-    <w:p>
-      <w:pPr>
-        <w:jc w:val="both"/>
-      </w:pPr>
-      <w:r>
-        <w:t>2. **Client-Centric Approaches**: As client expectations evolve, consulting firms must adopt client-centric approaches that prioritize understanding and addressing specific client needs. This focus on customization will be essential for maintaining competitive advantage [5].</w:t>
+        <w:t>Market Overview</w:t>
+      </w:r>
+    </w:p>
+    <w:p>
+      <w:pPr>
+        <w:jc w:val="both"/>
+      </w:pPr>
+      <w:r>
+        <w:t>The consulting industry in the USA is undergoing significant transformation driven by technological advancements, evolving client expectations, and socio-economic changes. The market is characterized by intense competition, with both large consulting firms and boutique agencies vying for dominance. The strategic landscape is further complicated by the rise of niche freelancers offering specialized services, challenging the traditional market leaders [1].</w:t>
       </w:r>
     </w:p>
     <w:p>
@@ -1127,55 +3007,175 @@
         <w:pStyle w:val="Heading3"/>
       </w:pPr>
       <w:r>
-        <w:t>Sources</w:t>
-      </w:r>
-    </w:p>
-    <w:p>
-      <w:pPr>
-        <w:jc w:val="both"/>
-      </w:pPr>
-      <w:r>
-        <w:t>[1] https://www.mafoibusinessconsulting.com/consulting-trends-an-in-depth-look-at-the-industrys-evolution/</w:t>
-      </w:r>
-    </w:p>
-    <w:p>
-      <w:pPr>
-        <w:jc w:val="both"/>
-      </w:pPr>
-      <w:r>
-        <w:t>[2] https://www.joinleland.com/library/a/2023-consulting-trends-whats-shaping-the-industry</w:t>
-      </w:r>
-    </w:p>
-    <w:p>
-      <w:pPr>
-        <w:jc w:val="both"/>
-      </w:pPr>
-      <w:r>
-        <w:t>[3] https://www.infodesk.com/blog/5-key-trends-for-the-consulting-industry-in-2023/information-management</w:t>
-      </w:r>
-    </w:p>
-    <w:p>
-      <w:pPr>
-        <w:jc w:val="both"/>
-      </w:pPr>
-      <w:r>
-        <w:t>[4] https://www.greyb.com/blog/innovation-consulting-firms/</w:t>
-      </w:r>
-    </w:p>
-    <w:p>
-      <w:pPr>
-        <w:jc w:val="both"/>
-      </w:pPr>
-      <w:r>
-        <w:t>[5] https://www.innovativesys.com/navigating-tomorrows-consulting-landscape-in-2025/</w:t>
-      </w:r>
-    </w:p>
-    <w:p>
-      <w:pPr>
-        <w:jc w:val="both"/>
-      </w:pPr>
-      <w:r>
-        <w:t>[6] https://managementconsulted.com/boutique-consulting-firms-in-us/</w:t>
+        <w:t>Key Competitors and Market Share</w:t>
+      </w:r>
+    </w:p>
+    <w:p>
+      <w:pPr>
+        <w:jc w:val="both"/>
+      </w:pPr>
+      <w:r>
+        <w:t>#### Large Consulting Firms</w:t>
+      </w:r>
+    </w:p>
+    <w:p>
+      <w:pPr>
+        <w:jc w:val="both"/>
+      </w:pPr>
+      <w:r>
+        <w:t>Large consulting firms such as Bain &amp; Company are leveraging technological advancements and innovative client engagement strategies to maintain their market leadership. Bain's strategic initiatives, including the integration of AI and advanced technologies, are designed to enhance efficiency and deliver superior client outcomes. Their focus on talent acquisition, particularly individuals with diverse skill sets and technological expertise, positions them well in the competitive landscape [5].</w:t>
+      </w:r>
+    </w:p>
+    <w:p>
+      <w:pPr>
+        <w:jc w:val="both"/>
+      </w:pPr>
+      <w:r>
+        <w:t>#### Boutique Firms and Niche Freelancers</w:t>
+      </w:r>
+    </w:p>
+    <w:p>
+      <w:pPr>
+        <w:jc w:val="both"/>
+      </w:pPr>
+      <w:r>
+        <w:t>Boutique firms and niche freelancers are gaining traction by offering tailored services and industry-specific expertise. These smaller players are challenging the market dominance of larger firms by providing more personalized and flexible solutions. This trend is particularly evident in the strategy consulting sector, where specialized knowledge and agility are highly valued [1].</w:t>
+      </w:r>
+    </w:p>
+    <w:p>
+      <w:pPr>
+        <w:pStyle w:val="Heading3"/>
+      </w:pPr>
+      <w:r>
+        <w:t>Strategic Differentiation</w:t>
+      </w:r>
+    </w:p>
+    <w:p>
+      <w:pPr>
+        <w:jc w:val="both"/>
+      </w:pPr>
+      <w:r>
+        <w:t>#### Embracing Digital Transformation</w:t>
+      </w:r>
+    </w:p>
+    <w:p>
+      <w:pPr>
+        <w:jc w:val="both"/>
+      </w:pPr>
+      <w:r>
+        <w:t>Consulting firms are increasingly focusing on digital transformation to stay competitive. The adoption of Cloud-based solutions and advanced analytics is becoming a priority, enabling firms to offer scalable and flexible services. This shift is driven by the growing demand for data-driven decision-making and the need to operate effectively in a digital-first world [2][4].</w:t>
+      </w:r>
+    </w:p>
+    <w:p>
+      <w:pPr>
+        <w:jc w:val="both"/>
+      </w:pPr>
+      <w:r>
+        <w:t>#### Sustainability and Social Responsibility</w:t>
+      </w:r>
+    </w:p>
+    <w:p>
+      <w:pPr>
+        <w:jc w:val="both"/>
+      </w:pPr>
+      <w:r>
+        <w:t>Sustainability consulting is emerging as a key area of focus, with firms helping clients navigate the complexities of environmental regulations and adopt sustainable business practices. This trend is driven by the increasing importance of sustainability and social responsibility in the corporate agenda, as businesses seek to reduce their carbon footprint and develop green technologies [3][6][7].</w:t>
+      </w:r>
+    </w:p>
+    <w:p>
+      <w:pPr>
+        <w:jc w:val="both"/>
+      </w:pPr>
+      <w:r>
+        <w:t>#### Diversity and Inclusion</w:t>
+      </w:r>
+    </w:p>
+    <w:p>
+      <w:pPr>
+        <w:jc w:val="both"/>
+      </w:pPr>
+      <w:r>
+        <w:t>Diversity and inclusion are becoming central to consulting practices, with firms recognizing the value of diverse teams in driving innovation and achieving better results. Initiatives such as Bain's "Accelerate" program, which aims to fast-track the advancement of high-potential women managers, highlight the industry's commitment to fostering an inclusive workplace culture [5][9][12].</w:t>
+      </w:r>
+    </w:p>
+    <w:p>
+      <w:pPr>
+        <w:pStyle w:val="Heading3"/>
+      </w:pPr>
+      <w:r>
+        <w:t>Competitive Dynamics</w:t>
+      </w:r>
+    </w:p>
+    <w:p>
+      <w:pPr>
+        <w:jc w:val="both"/>
+      </w:pPr>
+      <w:r>
+        <w:t>#### Talent Acquisition and Retention</w:t>
+      </w:r>
+    </w:p>
+    <w:p>
+      <w:pPr>
+        <w:jc w:val="both"/>
+      </w:pPr>
+      <w:r>
+        <w:t>Attracting and retaining top talent remains a critical challenge for consulting firms. The competitive market necessitates the creation of supportive and engaging work environments, offering career advancement opportunities and competitive benefits. Firms like Ma Foi are investing in talent development and industry-specific expertise to stay ahead of these trends [1][5].</w:t>
+      </w:r>
+    </w:p>
+    <w:p>
+      <w:pPr>
+        <w:jc w:val="both"/>
+      </w:pPr>
+      <w:r>
+        <w:t>#### Technological Advancements</w:t>
+      </w:r>
+    </w:p>
+    <w:p>
+      <w:pPr>
+        <w:jc w:val="both"/>
+      </w:pPr>
+      <w:r>
+        <w:t>The integration of AI and other advanced technologies is reshaping the consulting landscape. Firms are leveraging these technologies to enhance their service offerings and improve client deliverables. This trend is expected to continue, with consulting firms playing a crucial role in guiding businesses through complex digital transformation initiatives [4][5].</w:t>
+      </w:r>
+    </w:p>
+    <w:p>
+      <w:pPr>
+        <w:jc w:val="both"/>
+      </w:pPr>
+      <w:r>
+        <w:t>#### Evolving Client Expectations</w:t>
+      </w:r>
+    </w:p>
+    <w:p>
+      <w:pPr>
+        <w:jc w:val="both"/>
+      </w:pPr>
+      <w:r>
+        <w:t>Client expectations are evolving, with a growing emphasis on agile methodologies and platform-based services. Consulting firms are adapting their approaches to meet these demands, offering more specialized and flexible solutions. This shift is driven by the need to deliver value in a rapidly changing business environment [3][4].</w:t>
+      </w:r>
+    </w:p>
+    <w:p>
+      <w:pPr>
+        <w:pStyle w:val="Heading3"/>
+      </w:pPr>
+      <w:r>
+        <w:t>Conclusion</w:t>
+      </w:r>
+    </w:p>
+    <w:p>
+      <w:pPr>
+        <w:jc w:val="both"/>
+      </w:pPr>
+      <w:r>
+        <w:t>The consulting industry in the USA is characterized by intense competition and rapid transformation. Large consulting firms and boutique agencies are adopting diverse strategies to differentiate themselves and capture market share. Key trends such as digital transformation, sustainability, and diversity are shaping the competitive dynamics, with firms leveraging these trends to enhance their service offerings and meet evolving client expectations. As the industry continues to evolve, consulting firms must remain agile and innovative to maintain their competitive edge.</w:t>
+      </w:r>
+    </w:p>
+    <w:p>
+      <w:pPr>
+        <w:jc w:val="both"/>
+      </w:pPr>
+      <w:r>
+        <w:t>---</w:t>
       </w:r>
     </w:p>
     <w:p>
@@ -1183,174 +3183,6 @@
         <w:pStyle w:val="Heading2"/>
       </w:pPr>
       <w:r>
-        <w:t>Identifying Consumer Demands and Unmet Needs in the Market</w:t>
-      </w:r>
-    </w:p>
-    <w:p>
-      <w:pPr>
-        <w:pStyle w:val="Heading3"/>
-      </w:pPr>
-      <w:r>
-        <w:t>Overview of Changing Consumer Behavior Trends</w:t>
-      </w:r>
-    </w:p>
-    <w:p>
-      <w:pPr>
-        <w:jc w:val="both"/>
-      </w:pPr>
-      <w:r>
-        <w:t>The landscape of consumer behavior is undergoing significant transformations, particularly as we approach 2025. These shifts are primarily driven by technological advancements and an increasing demand for personalized and immersive experiences. Consumers are no longer passive recipients of marketing messages; they actively seek brands that resonate with their values and preferences. This evolving dynamic presents both challenges and opportunities for businesses aiming to meet the changing expectations of their customers.</w:t>
-      </w:r>
-    </w:p>
-    <w:p>
-      <w:pPr>
-        <w:jc w:val="both"/>
-      </w:pPr>
-      <w:r>
-        <w:t>A key insight from recent analyses indicates that over 70% of consumers expect personalized experiences from brands, yet many express frustration when these expectations are not met [3]. This gap between consumer demand and brand delivery highlights a critical area for improvement. Companies must not only adopt personalized marketing strategies but also ensure that they are transparent about how consumer data is collected and utilized. The growing concern over data privacy, with 86% of consumers indicating it as a significant issue, further complicates this landscape [4].</w:t>
-      </w:r>
-    </w:p>
-    <w:p>
-      <w:pPr>
-        <w:pStyle w:val="Heading3"/>
-      </w:pPr>
-      <w:r>
-        <w:t>Key Trends Shaping Consumer Behavior</w:t>
-      </w:r>
-    </w:p>
-    <w:p>
-      <w:pPr>
-        <w:jc w:val="both"/>
-      </w:pPr>
-      <w:r>
-        <w:t>1. **Personalization and Data Privacy**</w:t>
-      </w:r>
-    </w:p>
-    <w:p>
-      <w:pPr>
-        <w:jc w:val="both"/>
-      </w:pPr>
-      <w:r>
-        <w:t>The demand for personalized shopping experiences is at an all-time high. However, consumers are increasingly wary of how their data is used. Many consumers express distrust towards companies regarding data handling, which poses a challenge for brands aiming to create tailored experiences [4]. For instance, while services like StitchFix and Naked Wines have successfully implemented personalized recommendations based on user data, they must navigate the fine line between personalization and privacy concerns [5].</w:t>
-      </w:r>
-    </w:p>
-    <w:p>
-      <w:pPr>
-        <w:jc w:val="both"/>
-      </w:pPr>
-      <w:r>
-        <w:t>2. **Ethical Data Practices**</w:t>
-      </w:r>
-    </w:p>
-    <w:p>
-      <w:pPr>
-        <w:jc w:val="both"/>
-      </w:pPr>
-      <w:r>
-        <w:t>As brands strive to enhance personalization, ethical data practices have become paramount. Companies are urged to prioritize transparency in their data collection and usage processes. This includes clear communication about how data is gathered, stored, and utilized, which can help build trust with consumers [2]. Brands that fail to address these concerns risk alienating their customer base.</w:t>
-      </w:r>
-    </w:p>
-    <w:p>
-      <w:pPr>
-        <w:jc w:val="both"/>
-      </w:pPr>
-      <w:r>
-        <w:t>3. **Hyper-Local Focus**</w:t>
-      </w:r>
-    </w:p>
-    <w:p>
-      <w:pPr>
-        <w:jc w:val="both"/>
-      </w:pPr>
-      <w:r>
-        <w:t>Another emerging trend is the preference for locally sourced products and community-driven initiatives. Consumers are increasingly inclined to support brands that demonstrate a commitment to their local communities and sustainable practices. This hyper-local focus not only enhances brand loyalty but also aligns with the growing consumer demand for ethical consumption [2].</w:t>
-      </w:r>
-    </w:p>
-    <w:p>
-      <w:pPr>
-        <w:jc w:val="both"/>
-      </w:pPr>
-      <w:r>
-        <w:t>4. **Integration of Services Beyond Products**</w:t>
-      </w:r>
-    </w:p>
-    <w:p>
-      <w:pPr>
-        <w:jc w:val="both"/>
-      </w:pPr>
-      <w:r>
-        <w:t>As consumer behaviors diverge, companies are encouraged to expand their offerings beyond traditional products. More than 80% of growth in consumer companies has historically stemmed from core offerings; however, the current landscape necessitates a shift towards providing a range of services that enhance the consumer experience [3]. This approach positions brands as indispensable partners in consumers' lives.</w:t>
-      </w:r>
-    </w:p>
-    <w:p>
-      <w:pPr>
-        <w:jc w:val="both"/>
-      </w:pPr>
-      <w:r>
-        <w:t>5. **Social Commerce and Influencer Marketing**</w:t>
-      </w:r>
-    </w:p>
-    <w:p>
-      <w:pPr>
-        <w:jc w:val="both"/>
-      </w:pPr>
-      <w:r>
-        <w:t>The rise of social commerce is another critical trend, with brands leveraging video content and trusted influencers to engage consumers. This strategy not only enhances brand visibility but also fosters a sense of community among consumers, who are increasingly looking for authentic connections with brands [2].</w:t>
-      </w:r>
-    </w:p>
-    <w:p>
-      <w:pPr>
-        <w:pStyle w:val="Heading3"/>
-      </w:pPr>
-      <w:r>
-        <w:t>Insights from Consumer Behavior Studies</w:t>
-      </w:r>
-    </w:p>
-    <w:p>
-      <w:pPr>
-        <w:jc w:val="both"/>
-      </w:pPr>
-      <w:r>
-        <w:t>Recent studies have provided actionable insights into the evolving consumer landscape. For instance, the integration of mobile applications, such as the Whole Foods app, exemplifies how brands can create a seamless shopping experience that combines online and in-store interactions [5]. This approach not only personalizes the shopping journey but also caters to the growing consumer preference for convenience.</w:t>
-      </w:r>
-    </w:p>
-    <w:p>
-      <w:pPr>
-        <w:jc w:val="both"/>
-      </w:pPr>
-      <w:r>
-        <w:t>Moreover, the importance of first-party data collection cannot be overstated. Brands that effectively gather and utilize first-party data can create more relevant and engaging experiences for their customers. However, they must also address the underlying concerns regarding data privacy to maintain consumer trust [4].</w:t>
-      </w:r>
-    </w:p>
-    <w:p>
-      <w:pPr>
-        <w:pStyle w:val="Heading3"/>
-      </w:pPr>
-      <w:r>
-        <w:t>The Role of Technology in Shaping Consumer Experiences</w:t>
-      </w:r>
-    </w:p>
-    <w:p>
-      <w:pPr>
-        <w:jc w:val="both"/>
-      </w:pPr>
-      <w:r>
-        <w:t>Technological innovation plays a pivotal role in shaping consumer behavior. As brands adopt advanced analytics and machine learning algorithms, they can better understand consumer preferences and tailor their offerings accordingly. This capability allows for a more personalized shopping experience, which is increasingly expected by consumers.</w:t>
-      </w:r>
-    </w:p>
-    <w:p>
-      <w:pPr>
-        <w:jc w:val="both"/>
-      </w:pPr>
-      <w:r>
-        <w:t>However, the reliance on technology also raises questions about data security and privacy. Brands must navigate these challenges by implementing robust data protection measures and being transparent about their practices. This dual focus on personalization and privacy will be crucial for brands looking to thrive in the competitive landscape of 2025.</w:t>
-      </w:r>
-    </w:p>
-    <w:p>
-      <w:pPr>
-        <w:pStyle w:val="Heading3"/>
-      </w:pPr>
-      <w:r>
         <w:t>Conclusion</w:t>
       </w:r>
     </w:p>
@@ -1359,391 +3191,7 @@
         <w:jc w:val="both"/>
       </w:pPr>
       <w:r>
-        <w:t>The insights gathered from recent analyses underscore the importance of understanding consumer demands and unmet needs in the market. As brands adapt to the changing landscape, they must prioritize personalization, ethical data practices, and community engagement to build lasting relationships with their customers. By doing so, they can position themselves as trusted partners in the evolving consumer journey.</w:t>
-      </w:r>
-    </w:p>
-    <w:p>
-      <w:pPr>
-        <w:pStyle w:val="Heading3"/>
-      </w:pPr>
-      <w:r>
-        <w:t>Sources</w:t>
-      </w:r>
-    </w:p>
-    <w:p>
-      <w:pPr>
-        <w:jc w:val="both"/>
-      </w:pPr>
-      <w:r>
-        <w:t>[1] https://www.loungelizard.com/blog/consumer-behavior-trends-and-predictions/</w:t>
-      </w:r>
-    </w:p>
-    <w:p>
-      <w:pPr>
-        <w:jc w:val="both"/>
-      </w:pPr>
-      <w:r>
-        <w:t>[2] https://www.market-xcel.com/blogs/10-major-shifts-in-consumer-behaviour-to-expect-in-2025/</w:t>
-      </w:r>
-    </w:p>
-    <w:p>
-      <w:pPr>
-        <w:jc w:val="both"/>
-      </w:pPr>
-      <w:r>
-        <w:t>[3] https://www.mckinsey.com/industries/consumer-packaged-goods/our-insights/the-world-of-ands-consumers-set-the-tone</w:t>
-      </w:r>
-    </w:p>
-    <w:p>
-      <w:pPr>
-        <w:jc w:val="both"/>
-      </w:pPr>
-      <w:r>
-        <w:t>[4] https://www.shopify.com/enterprise/blog/personalized-shopping-experiences/</w:t>
-      </w:r>
-    </w:p>
-    <w:p>
-      <w:pPr>
-        <w:jc w:val="both"/>
-      </w:pPr>
-      <w:r>
-        <w:t>[5] https://ventureharbour.com/personalised-experiences-examples/</w:t>
-      </w:r>
-    </w:p>
-    <w:p>
-      <w:pPr>
-        <w:jc w:val="both"/>
-      </w:pPr>
-      <w:r>
-        <w:t>[6] https://www.forbes.com/sites/blakemorgan/2021/03/29/the-20-most-compelling-examples-of-personalization/</w:t>
-      </w:r>
-    </w:p>
-    <w:p>
-      <w:pPr>
-        <w:pStyle w:val="Heading2"/>
-      </w:pPr>
-      <w:r>
-        <w:t>Competitive Dynamics in Growth Strategies: Insights from Leading Companies</w:t>
-      </w:r>
-    </w:p>
-    <w:p>
-      <w:pPr>
-        <w:pStyle w:val="Heading3"/>
-      </w:pPr>
-      <w:r>
-        <w:t>Overview of Competitive Strategies</w:t>
-      </w:r>
-    </w:p>
-    <w:p>
-      <w:pPr>
-        <w:jc w:val="both"/>
-      </w:pPr>
-      <w:r>
-        <w:t>In the rapidly evolving business landscape, companies are continuously seeking innovative strategies to maintain a competitive edge. The analysis of successful growth companies reveals several key strategies that not only drive revenue but also enhance customer engagement and satisfaction. This report synthesizes insights from various sources to outline the competitive dynamics at play among leading firms, focusing on their strategies, strengths, and weaknesses.</w:t>
-      </w:r>
-    </w:p>
-    <w:p>
-      <w:pPr>
-        <w:pStyle w:val="Heading3"/>
-      </w:pPr>
-      <w:r>
-        <w:t>Key Strategies for Success</w:t>
-      </w:r>
-    </w:p>
-    <w:p>
-      <w:pPr>
-        <w:jc w:val="both"/>
-      </w:pPr>
-      <w:r>
-        <w:t>1. **Innovation at the Forefront**</w:t>
-      </w:r>
-    </w:p>
-    <w:p>
-      <w:pPr>
-        <w:jc w:val="both"/>
-      </w:pPr>
-      <w:r>
-        <w:t>Innovation remains a cornerstone for the world's most admired companies. According to a recent Korn Ferry report, approximately 51% of these companies are exploring how to leverage artificial intelligence (AI) to create new revenue streams. This focus on innovation is not merely about adopting new technologies but also about rethinking business models and processes to enhance efficiency and customer value [1].</w:t>
-      </w:r>
-    </w:p>
-    <w:p>
-      <w:pPr>
-        <w:jc w:val="both"/>
-      </w:pPr>
-      <w:r>
-        <w:t>Companies that prioritize innovation often engage in continuous research and development, fostering a culture that encourages creative thinking and experimentation. This approach allows them to stay ahead of market trends and respond swiftly to changing consumer demands.</w:t>
-      </w:r>
-    </w:p>
-    <w:p>
-      <w:pPr>
-        <w:jc w:val="both"/>
-      </w:pPr>
-      <w:r>
-        <w:t>2. **Customer-Centric Approach**</w:t>
-      </w:r>
-    </w:p>
-    <w:p>
-      <w:pPr>
-        <w:jc w:val="both"/>
-      </w:pPr>
-      <w:r>
-        <w:t>Successful growth companies exhibit a profound understanding of their customers' needs and challenges. As highlighted in a Harvard DCE blog, these companies utilize tools like customer empathy maps to gain insights into customer pain points, which serve as a foundation for their product innovation strategies. This lean approach involves rapid prototyping, design partnerships with lead users, and iterative improvements based on customer feedback [2].</w:t>
-      </w:r>
-    </w:p>
-    <w:p>
-      <w:pPr>
-        <w:jc w:val="both"/>
-      </w:pPr>
-      <w:r>
-        <w:t>By placing customers at the center of their strategies, these companies not only enhance product relevance but also build stronger relationships with their clientele, leading to increased loyalty and repeat business.</w:t>
-      </w:r>
-    </w:p>
-    <w:p>
-      <w:pPr>
-        <w:jc w:val="both"/>
-      </w:pPr>
-      <w:r>
-        <w:t>3. **Competitive Intelligence and Market Positioning**</w:t>
-      </w:r>
-    </w:p>
-    <w:p>
-      <w:pPr>
-        <w:jc w:val="both"/>
-      </w:pPr>
-      <w:r>
-        <w:t>Understanding competitor tactics and customer engagement patterns is crucial for businesses aiming to refine their marketing strategies. A report on competitive strategies emphasizes the importance of running targeted ads that capitalize on competitor brand keywords, thereby attracting potential customers already interested in similar offerings [3].</w:t>
-      </w:r>
-    </w:p>
-    <w:p>
-      <w:pPr>
-        <w:jc w:val="both"/>
-      </w:pPr>
-      <w:r>
-        <w:t>Additionally, companies must continuously monitor their market share and standing, utilizing analytical tools to assess competitor movements. Establishing a unique selling proposition (USP) and refining pricing strategies are also essential components of maintaining a competitive edge.</w:t>
-      </w:r>
-    </w:p>
-    <w:p>
-      <w:pPr>
-        <w:jc w:val="both"/>
-      </w:pPr>
-      <w:r>
-        <w:t>4. **Digital Transformation and AI Integration**</w:t>
-      </w:r>
-    </w:p>
-    <w:p>
-      <w:pPr>
-        <w:jc w:val="both"/>
-      </w:pPr>
-      <w:r>
-        <w:t>The integration of AI and digital transformation strategies is becoming increasingly vital for companies looking to thrive in the modern marketplace. Leading AI consulting firms, such as Biz4Group, provide innovative solutions that help businesses harness the power of AI for resilience and growth [4].</w:t>
-      </w:r>
-    </w:p>
-    <w:p>
-      <w:pPr>
-        <w:jc w:val="both"/>
-      </w:pPr>
-      <w:r>
-        <w:t>Digital transformation consulting companies, including Deloitte Digital and PwC, offer comprehensive services that encompass business strategy, technology integration, and analytics. These firms assist organizations in leveraging digital technologies to enhance operational efficiency and drive business growth [5].</w:t>
-      </w:r>
-    </w:p>
-    <w:p>
-      <w:pPr>
-        <w:jc w:val="both"/>
-      </w:pPr>
-      <w:r>
-        <w:t>The emphasis on AI and digital transformation not only streamlines processes but also enables companies to deliver personalized customer experiences, further solidifying their market position.</w:t>
-      </w:r>
-    </w:p>
-    <w:p>
-      <w:pPr>
-        <w:pStyle w:val="Heading3"/>
-      </w:pPr>
-      <w:r>
-        <w:t>Strengths and Weaknesses of Competitors</w:t>
-      </w:r>
-    </w:p>
-    <w:p>
-      <w:pPr>
-        <w:jc w:val="both"/>
-      </w:pPr>
-      <w:r>
-        <w:t>#### Strengths</w:t>
-      </w:r>
-    </w:p>
-    <w:p>
-      <w:pPr>
-        <w:jc w:val="both"/>
-      </w:pPr>
-      <w:r>
-        <w:t>- **Adaptability and Agility**: Companies that embrace innovation and customer-centric strategies demonstrate remarkable adaptability. Their ability to pivot quickly in response to market changes is a significant strength that allows them to capitalize on emerging opportunities.</w:t>
-      </w:r>
-    </w:p>
-    <w:p>
-      <w:pPr>
-        <w:jc w:val="both"/>
-      </w:pPr>
-      <w:r>
-        <w:t>- **Data-Driven Decision Making**: The use of data analytics to inform business strategies is a common strength among leading firms. By leveraging customer insights and market trends, these companies can make informed decisions that enhance their competitive positioning.</w:t>
-      </w:r>
-    </w:p>
-    <w:p>
-      <w:pPr>
-        <w:jc w:val="both"/>
-      </w:pPr>
-      <w:r>
-        <w:t>- **Strong Brand Loyalty**: Firms that prioritize customer engagement and satisfaction often enjoy high levels of brand loyalty. This loyalty translates into repeat business and positive word-of-mouth referrals, further strengthening their market presence.</w:t>
-      </w:r>
-    </w:p>
-    <w:p>
-      <w:pPr>
-        <w:jc w:val="both"/>
-      </w:pPr>
-      <w:r>
-        <w:t>#### Weaknesses</w:t>
-      </w:r>
-    </w:p>
-    <w:p>
-      <w:pPr>
-        <w:jc w:val="both"/>
-      </w:pPr>
-      <w:r>
-        <w:t>- **Over-Reliance on Technology**: While the integration of AI and digital tools can drive efficiency, an over-reliance on technology may lead to a disconnect with customers. Companies must ensure that technology enhances, rather than replaces, the human element of customer service.</w:t>
-      </w:r>
-    </w:p>
-    <w:p>
-      <w:pPr>
-        <w:jc w:val="both"/>
-      </w:pPr>
-      <w:r>
-        <w:t>- **Market Saturation**: As more companies adopt similar strategies, the market can become saturated, making it challenging for any single firm to stand out. This saturation can dilute brand identity and reduce the effectiveness of marketing efforts.</w:t>
-      </w:r>
-    </w:p>
-    <w:p>
-      <w:pPr>
-        <w:jc w:val="both"/>
-      </w:pPr>
-      <w:r>
-        <w:t>- **Resistance to Change**: Despite the benefits of innovation, some organizations may face internal resistance to change. This resistance can hinder the implementation of new strategies and technologies, ultimately impacting competitiveness.</w:t>
-      </w:r>
-    </w:p>
-    <w:p>
-      <w:pPr>
-        <w:pStyle w:val="Heading3"/>
-      </w:pPr>
-      <w:r>
-        <w:t>Insights into Competitive Dynamics</w:t>
-      </w:r>
-    </w:p>
-    <w:p>
-      <w:pPr>
-        <w:jc w:val="both"/>
-      </w:pPr>
-      <w:r>
-        <w:t>The competitive landscape is characterized by a constant interplay of strategies, strengths, and weaknesses. Companies that successfully navigate this landscape tend to exhibit a few common traits:</w:t>
-      </w:r>
-    </w:p>
-    <w:p>
-      <w:pPr>
-        <w:jc w:val="both"/>
-      </w:pPr>
-      <w:r>
-        <w:t>- **Proactive Innovation**: Leading firms are not just reactive to market changes; they actively seek out opportunities for innovation. This proactive stance allows them to set trends rather than follow them.</w:t>
-      </w:r>
-    </w:p>
-    <w:p>
-      <w:pPr>
-        <w:jc w:val="both"/>
-      </w:pPr>
-      <w:r>
-        <w:t>- **Customer Engagement**: A deep understanding of customer needs and preferences is paramount. Companies that invest in customer engagement initiatives are better positioned to create products and services that resonate with their target audience.</w:t>
-      </w:r>
-    </w:p>
-    <w:p>
-      <w:pPr>
-        <w:jc w:val="both"/>
-      </w:pPr>
-      <w:r>
-        <w:t>- **Strategic Partnerships**: Collaborations with other organizations, including technology providers and industry leaders, can enhance a company's capabilities and market reach. These partnerships often lead to innovative solutions that drive growth.</w:t>
-      </w:r>
-    </w:p>
-    <w:p>
-      <w:pPr>
-        <w:jc w:val="both"/>
-      </w:pPr>
-      <w:r>
-        <w:t>- **Continuous Learning**: The most successful companies foster a culture of continuous learning and improvement. By encouraging employees to seek out new knowledge and skills, these firms can adapt to changing market conditions and maintain their competitive edge.</w:t>
-      </w:r>
-    </w:p>
-    <w:p>
-      <w:pPr>
-        <w:pStyle w:val="Heading3"/>
-      </w:pPr>
-      <w:r>
-        <w:t>Sources</w:t>
-      </w:r>
-    </w:p>
-    <w:p>
-      <w:pPr>
-        <w:jc w:val="both"/>
-      </w:pPr>
-      <w:r>
-        <w:t>[1] https://www.kornferry.com/institute/unveiling-the-growth-secrets-of-the-worlds-most-admired-companies</w:t>
-      </w:r>
-    </w:p>
-    <w:p>
-      <w:pPr>
-        <w:jc w:val="both"/>
-      </w:pPr>
-      <w:r>
-        <w:t>[2] https://professional.dce.harvard.edu/blog/innovation-strategy-4-key-tactics-of-top-growth-companies/</w:t>
-      </w:r>
-    </w:p>
-    <w:p>
-      <w:pPr>
-        <w:jc w:val="both"/>
-      </w:pPr>
-      <w:r>
-        <w:t>[3] https://competitors.app/stategies-to-beat-competitors/</w:t>
-      </w:r>
-    </w:p>
-    <w:p>
-      <w:pPr>
-        <w:jc w:val="both"/>
-      </w:pPr>
-      <w:r>
-        <w:t>[4] https://www.biz4group.com/blog/ai-consulting-companies-in-usa/</w:t>
-      </w:r>
-    </w:p>
-    <w:p>
-      <w:pPr>
-        <w:jc w:val="both"/>
-      </w:pPr>
-      <w:r>
-        <w:t>[5] https://www.contus.com/blog/digital-transformation-consulting-companies/</w:t>
-      </w:r>
-    </w:p>
-    <w:p>
-      <w:pPr>
-        <w:jc w:val="both"/>
-      </w:pPr>
-      <w:r>
-        <w:t>---</w:t>
-      </w:r>
-    </w:p>
-    <w:p>
-      <w:pPr>
-        <w:pStyle w:val="Heading2"/>
-      </w:pPr>
-      <w:r>
-        <w:t>Conclusion</w:t>
-      </w:r>
-    </w:p>
-    <w:p>
-      <w:pPr>
-        <w:jc w:val="both"/>
-      </w:pPr>
-      <w:r>
-        <w:t>The Innovation Strategy Consulting market in the USA is on a robust growth trajectory, projected to reach USD 79.90 billion by 2032, with a CAGR of 5.70%. This report highlights the key drivers of this growth, including digital transformation, the complexity of business environments, and the increasing demand for specialized consulting services across various sectors. The competitive landscape is characterized by both fragmentation and consolidation, with dominant players leveraging technology and innovation to enhance their offerings. As consumer behavior evolves, firms must prioritize personalization, ethical practices, and sustainability to meet emerging demands. The future of strategy consulting will hinge on adaptability, continuous learning, and a client-centric approach, ensuring firms remain relevant in a dynamic market.</w:t>
+        <w:t>The innovation strategy consulting industry in the USA is poised for substantial growth, driven by technological advancements, increasing complexity in business operations, and a heightened focus on sustainability. This report highlights the dynamic nature of the market, characterized by a diverse range of services and a competitive landscape that includes both large firms and specialized boutique consultancies. Key trends such as digital transformation, consumer engagement through feedback, and the rise of AI are reshaping the consulting landscape. As firms navigate these changes, those that prioritize innovation, client-centric approaches, and ethical practices will be best positioned to thrive in this evolving environment. The insights gathered underscore the importance of adapting strategies to meet emerging demands and leveraging regional nuances to unlock new opportunities for growth.</w:t>
       </w:r>
     </w:p>
     <w:sectPr>

</xml_diff>